<commit_message>
Updated experiement 5 Documentation and workspace
</commit_message>
<xml_diff>
--- a/Documentation/Exp-5_5G-Numerologies-and-their-impact-on-Latencies.docx
+++ b/Documentation/Exp-5_5G-Numerologies-and-their-impact-on-Latencies.docx
@@ -1,6 +1,6 @@
 
 <file path=word/document.xml><?xml version="1.0" encoding="utf-8"?>
-<w:document xmlns:wpc="http://schemas.microsoft.com/office/word/2010/wordprocessingCanvas" xmlns:cx="http://schemas.microsoft.com/office/drawing/2014/chartex" xmlns:cx1="http://schemas.microsoft.com/office/drawing/2015/9/8/chartex" xmlns:cx2="http://schemas.microsoft.com/office/drawing/2015/10/21/chartex" xmlns:cx3="http://schemas.microsoft.com/office/drawing/2016/5/9/chartex" xmlns:cx4="http://schemas.microsoft.com/office/drawing/2016/5/10/chartex" xmlns:cx5="http://schemas.microsoft.com/office/drawing/2016/5/11/chartex" xmlns:cx6="http://schemas.microsoft.com/office/drawing/2016/5/12/chartex" xmlns:cx7="http://schemas.microsoft.com/office/drawing/2016/5/13/chartex" xmlns:cx8="http://schemas.microsoft.com/office/drawing/2016/5/14/chartex" xmlns:mc="http://schemas.openxmlformats.org/markup-compatibility/2006" xmlns:aink="http://schemas.microsoft.com/office/drawing/2016/ink" xmlns:am3d="http://schemas.microsoft.com/office/drawing/2017/model3d" xmlns:o="urn:schemas-microsoft-com:office:office" xmlns:oel="http://schemas.microsoft.com/office/2019/extlst" xmlns:r="http://schemas.openxmlformats.org/officeDocument/2006/relationships" xmlns:m="http://schemas.openxmlformats.org/officeDocument/2006/math" xmlns:v="urn:schemas-microsoft-com:vml" xmlns:wp14="http://schemas.microsoft.com/office/word/2010/wordprocessingDrawing" xmlns:wp="http://schemas.openxmlformats.org/drawingml/2006/wordprocessingDrawing" xmlns:w10="urn:schemas-microsoft-com:office:word" xmlns:w="http://schemas.openxmlformats.org/wordprocessingml/2006/main" xmlns:w14="http://schemas.microsoft.com/office/word/2010/wordml" xmlns:w15="http://schemas.microsoft.com/office/word/2012/wordml" xmlns:w16cex="http://schemas.microsoft.com/office/word/2018/wordml/cex" xmlns:w16cid="http://schemas.microsoft.com/office/word/2016/wordml/cid" xmlns:w16="http://schemas.microsoft.com/office/word/2018/wordml" xmlns:w16sdtdh="http://schemas.microsoft.com/office/word/2020/wordml/sdtdatahash" xmlns:w16se="http://schemas.microsoft.com/office/word/2015/wordml/symex" xmlns:wpg="http://schemas.microsoft.com/office/word/2010/wordprocessingGroup" xmlns:wpi="http://schemas.microsoft.com/office/word/2010/wordprocessingInk" xmlns:wne="http://schemas.microsoft.com/office/word/2006/wordml" xmlns:wps="http://schemas.microsoft.com/office/word/2010/wordprocessingShape" mc:Ignorable="w14 w15 w16se w16cid w16 w16cex w16sdtdh wp14">
+<w:document xmlns:wpc="http://schemas.microsoft.com/office/word/2010/wordprocessingCanvas" xmlns:cx="http://schemas.microsoft.com/office/drawing/2014/chartex" xmlns:cx1="http://schemas.microsoft.com/office/drawing/2015/9/8/chartex" xmlns:cx2="http://schemas.microsoft.com/office/drawing/2015/10/21/chartex" xmlns:cx3="http://schemas.microsoft.com/office/drawing/2016/5/9/chartex" xmlns:cx4="http://schemas.microsoft.com/office/drawing/2016/5/10/chartex" xmlns:cx5="http://schemas.microsoft.com/office/drawing/2016/5/11/chartex" xmlns:cx6="http://schemas.microsoft.com/office/drawing/2016/5/12/chartex" xmlns:cx7="http://schemas.microsoft.com/office/drawing/2016/5/13/chartex" xmlns:cx8="http://schemas.microsoft.com/office/drawing/2016/5/14/chartex" xmlns:mc="http://schemas.openxmlformats.org/markup-compatibility/2006" xmlns:aink="http://schemas.microsoft.com/office/drawing/2016/ink" xmlns:am3d="http://schemas.microsoft.com/office/drawing/2017/model3d" xmlns:o="urn:schemas-microsoft-com:office:office" xmlns:oel="http://schemas.microsoft.com/office/2019/extlst" xmlns:r="http://schemas.openxmlformats.org/officeDocument/2006/relationships" xmlns:m="http://schemas.openxmlformats.org/officeDocument/2006/math" xmlns:v="urn:schemas-microsoft-com:vml" xmlns:wp14="http://schemas.microsoft.com/office/word/2010/wordprocessingDrawing" xmlns:wp="http://schemas.openxmlformats.org/drawingml/2006/wordprocessingDrawing" xmlns:w10="urn:schemas-microsoft-com:office:word" xmlns:w="http://schemas.openxmlformats.org/wordprocessingml/2006/main" xmlns:w14="http://schemas.microsoft.com/office/word/2010/wordml" xmlns:w15="http://schemas.microsoft.com/office/word/2012/wordml" xmlns:w16cex="http://schemas.microsoft.com/office/word/2018/wordml/cex" xmlns:w16cid="http://schemas.microsoft.com/office/word/2016/wordml/cid" xmlns:w16="http://schemas.microsoft.com/office/word/2018/wordml" xmlns:w16du="http://schemas.microsoft.com/office/word/2023/wordml/word16du" xmlns:w16sdtdh="http://schemas.microsoft.com/office/word/2020/wordml/sdtdatahash" xmlns:w16se="http://schemas.microsoft.com/office/word/2015/wordml/symex" xmlns:wpg="http://schemas.microsoft.com/office/word/2010/wordprocessingGroup" xmlns:wpi="http://schemas.microsoft.com/office/word/2010/wordprocessingInk" xmlns:wne="http://schemas.microsoft.com/office/word/2006/wordml" xmlns:wps="http://schemas.microsoft.com/office/word/2010/wordprocessingShape" mc:Ignorable="w14 w15 w16se w16cid w16 w16cex w16sdtdh w16du wp14">
   <w:body>
     <w:p>
       <w:pPr>
@@ -104,7 +104,19 @@
         <w:rPr>
           <w:rFonts w:cs="Arial"/>
         </w:rPr>
-        <w:t>NR supports a flexible numerology with a range of subcarrier spacings, based on scaling a baseline subcarrier spacing of 15 kHz</w:t>
+        <w:t xml:space="preserve">NR supports </w:t>
+      </w:r>
+      <w:r>
+        <w:rPr>
+          <w:rFonts w:cs="Arial"/>
+        </w:rPr>
+        <w:t>flexible</w:t>
+      </w:r>
+      <w:r>
+        <w:rPr>
+          <w:rFonts w:cs="Arial"/>
+        </w:rPr>
+        <w:t xml:space="preserve"> numerology with a range of subcarrier spacings, based on scaling a baseline subcarrier spacing of 15 kHz</w:t>
       </w:r>
       <w:r>
         <w:rPr>
@@ -353,7 +365,7 @@
         <w:rPr>
           <w:rFonts w:cs="Arial"/>
         </w:rPr>
-        <w:t xml:space="preserve"> with Sensors, Cameras, Laptops and Smartphones having DL and UL,</w:t>
+        <w:t xml:space="preserve"> with Sensors, Cameras and Smartphones having DL and UL,</w:t>
       </w:r>
       <w:r>
         <w:rPr>
@@ -425,7 +437,21 @@
         <w:rPr>
           <w:rFonts w:cs="Arial"/>
         </w:rPr>
-        <w:t xml:space="preserve">In NetSim, for data channels FR1 supports </w:t>
+        <w:t xml:space="preserve">In </w:t>
+      </w:r>
+      <w:proofErr w:type="spellStart"/>
+      <w:r>
+        <w:rPr>
+          <w:rFonts w:cs="Arial"/>
+        </w:rPr>
+        <w:t>NetSim</w:t>
+      </w:r>
+      <w:proofErr w:type="spellEnd"/>
+      <w:r>
+        <w:rPr>
+          <w:rFonts w:cs="Arial"/>
+        </w:rPr>
+        <w:t xml:space="preserve">, for data channels FR1 supports </w:t>
       </w:r>
       <m:oMath>
         <m:r>
@@ -497,7 +523,49 @@
         <w:rPr>
           <w:rFonts w:cs="Arial"/>
         </w:rPr>
-        <w:t>to 10 ms, and each frame is composed of 10 subframes of 1 ms each. The 1 ms subframe is then divided into one or more slots in 5G, whereas LTE had exactly two slots in a subframe. The slot size</w:t>
+        <w:t xml:space="preserve">to 10 </w:t>
+      </w:r>
+      <w:proofErr w:type="spellStart"/>
+      <w:r>
+        <w:rPr>
+          <w:rFonts w:cs="Arial"/>
+        </w:rPr>
+        <w:t>ms</w:t>
+      </w:r>
+      <w:proofErr w:type="spellEnd"/>
+      <w:r>
+        <w:rPr>
+          <w:rFonts w:cs="Arial"/>
+        </w:rPr>
+        <w:t xml:space="preserve">, and each frame is composed of 10 subframes of 1 </w:t>
+      </w:r>
+      <w:proofErr w:type="spellStart"/>
+      <w:r>
+        <w:rPr>
+          <w:rFonts w:cs="Arial"/>
+        </w:rPr>
+        <w:t>ms</w:t>
+      </w:r>
+      <w:proofErr w:type="spellEnd"/>
+      <w:r>
+        <w:rPr>
+          <w:rFonts w:cs="Arial"/>
+        </w:rPr>
+        <w:t xml:space="preserve"> each. The 1 </w:t>
+      </w:r>
+      <w:proofErr w:type="spellStart"/>
+      <w:r>
+        <w:rPr>
+          <w:rFonts w:cs="Arial"/>
+        </w:rPr>
+        <w:t>ms</w:t>
+      </w:r>
+      <w:proofErr w:type="spellEnd"/>
+      <w:r>
+        <w:rPr>
+          <w:rFonts w:cs="Arial"/>
+        </w:rPr>
+        <w:t xml:space="preserve"> subframe is then divided into one or more slots in 5G, whereas LTE had exactly two slots in a subframe. The slot size</w:t>
       </w:r>
       <w:r>
         <w:rPr>
@@ -806,7 +874,33 @@
         <w:rPr>
           <w:rFonts w:cs="Arial"/>
         </w:rPr>
-        <w:t xml:space="preserve"> there are 4 slots per subframe and so on. Number of slots per frame is ten times of number of slots per sub frame. Hence for </w:t>
+        <w:t xml:space="preserve"> there are 4 slots per subframe and so on. </w:t>
+      </w:r>
+      <w:r>
+        <w:rPr>
+          <w:rFonts w:cs="Arial"/>
+        </w:rPr>
+        <w:t>The number</w:t>
+      </w:r>
+      <w:r>
+        <w:rPr>
+          <w:rFonts w:cs="Arial"/>
+        </w:rPr>
+        <w:t xml:space="preserve"> of slots per frame is ten times </w:t>
+      </w:r>
+      <w:proofErr w:type="gramStart"/>
+      <w:r>
+        <w:rPr>
+          <w:rFonts w:cs="Arial"/>
+        </w:rPr>
+        <w:t>of</w:t>
+      </w:r>
+      <w:proofErr w:type="gramEnd"/>
+      <w:r>
+        <w:rPr>
+          <w:rFonts w:cs="Arial"/>
+        </w:rPr>
+        <w:t xml:space="preserve"> number of slots per sub frame. Hence for </w:t>
       </w:r>
       <m:oMath>
         <m:r>
@@ -938,7 +1032,25 @@
                 <w:sz w:val="20"/>
                 <w:szCs w:val="20"/>
               </w:rPr>
-              <w:t>(KHz)</w:t>
+              <w:t>(</w:t>
+            </w:r>
+            <w:proofErr w:type="spellStart"/>
+            <w:r>
+              <w:rPr>
+                <w:rFonts w:cs="Arial"/>
+                <w:sz w:val="20"/>
+                <w:szCs w:val="20"/>
+              </w:rPr>
+              <w:t>KHz</w:t>
+            </w:r>
+            <w:proofErr w:type="spellEnd"/>
+            <w:r>
+              <w:rPr>
+                <w:rFonts w:cs="Arial"/>
+                <w:sz w:val="20"/>
+                <w:szCs w:val="20"/>
+              </w:rPr>
+              <w:t>)</w:t>
             </w:r>
           </w:p>
         </w:tc>
@@ -1900,25 +2012,7 @@
             <w:sz w:val="22"/>
             <w:szCs w:val="22"/>
           </w:rPr>
-          <w:t>GitHu</w:t>
-        </w:r>
-        <w:r>
-          <w:rPr>
-            <w:rStyle w:val="Hyperlink"/>
-            <w:rFonts w:ascii="Arial" w:hAnsi="Arial" w:cs="Arial"/>
-            <w:sz w:val="22"/>
-            <w:szCs w:val="22"/>
-          </w:rPr>
-          <w:t>b</w:t>
-        </w:r>
-        <w:r>
-          <w:rPr>
-            <w:rStyle w:val="Hyperlink"/>
-            <w:rFonts w:ascii="Arial" w:hAnsi="Arial" w:cs="Arial"/>
-            <w:sz w:val="22"/>
-            <w:szCs w:val="22"/>
-          </w:rPr>
-          <w:t xml:space="preserve"> link</w:t>
+          <w:t>GitHub link</w:t>
         </w:r>
       </w:hyperlink>
       <w:r>
@@ -1977,7 +2071,25 @@
           <w:sz w:val="22"/>
           <w:szCs w:val="22"/>
         </w:rPr>
-        <w:t xml:space="preserve">The extracted project folder consists of a NetSim workspace file </w:t>
+        <w:t xml:space="preserve">The extracted project folder consists of a </w:t>
+      </w:r>
+      <w:proofErr w:type="spellStart"/>
+      <w:r>
+        <w:rPr>
+          <w:rFonts w:ascii="Arial" w:eastAsiaTheme="minorHAnsi" w:hAnsi="Arial" w:cs="Arial"/>
+          <w:sz w:val="22"/>
+          <w:szCs w:val="22"/>
+        </w:rPr>
+        <w:t>NetSim</w:t>
+      </w:r>
+      <w:proofErr w:type="spellEnd"/>
+      <w:r>
+        <w:rPr>
+          <w:rFonts w:ascii="Arial" w:eastAsiaTheme="minorHAnsi" w:hAnsi="Arial" w:cs="Arial"/>
+          <w:sz w:val="22"/>
+          <w:szCs w:val="22"/>
+        </w:rPr>
+        <w:t xml:space="preserve"> workspace file </w:t>
       </w:r>
       <w:r>
         <w:rPr>
@@ -2034,7 +2146,25 @@
           <w:sz w:val="22"/>
           <w:szCs w:val="22"/>
         </w:rPr>
-        <w:t>Go to NetSim Home window, go to Your Work and click on Import.</w:t>
+        <w:t xml:space="preserve">Go to </w:t>
+      </w:r>
+      <w:proofErr w:type="spellStart"/>
+      <w:r>
+        <w:rPr>
+          <w:rFonts w:ascii="Arial" w:eastAsiaTheme="minorHAnsi" w:hAnsi="Arial" w:cs="Arial"/>
+          <w:sz w:val="22"/>
+          <w:szCs w:val="22"/>
+        </w:rPr>
+        <w:t>NetSim</w:t>
+      </w:r>
+      <w:proofErr w:type="spellEnd"/>
+      <w:r>
+        <w:rPr>
+          <w:rFonts w:ascii="Arial" w:eastAsiaTheme="minorHAnsi" w:hAnsi="Arial" w:cs="Arial"/>
+          <w:sz w:val="22"/>
+          <w:szCs w:val="22"/>
+        </w:rPr>
+        <w:t xml:space="preserve"> Home window, go to Your Work and click on Import.</w:t>
       </w:r>
     </w:p>
     <w:p>
@@ -2151,7 +2281,25 @@
           <w:sz w:val="18"/>
           <w:szCs w:val="18"/>
         </w:rPr>
-        <w:t>: NetSim Home Window</w:t>
+        <w:t xml:space="preserve">: </w:t>
+      </w:r>
+      <w:proofErr w:type="spellStart"/>
+      <w:r>
+        <w:rPr>
+          <w:rFonts w:ascii="Arial" w:eastAsiaTheme="minorHAnsi" w:hAnsi="Arial" w:cs="Arial"/>
+          <w:sz w:val="18"/>
+          <w:szCs w:val="18"/>
+        </w:rPr>
+        <w:t>NetSim</w:t>
+      </w:r>
+      <w:proofErr w:type="spellEnd"/>
+      <w:r>
+        <w:rPr>
+          <w:rFonts w:ascii="Arial" w:eastAsiaTheme="minorHAnsi" w:hAnsi="Arial" w:cs="Arial"/>
+          <w:sz w:val="18"/>
+          <w:szCs w:val="18"/>
+        </w:rPr>
+        <w:t xml:space="preserve"> Home Window</w:t>
       </w:r>
     </w:p>
     <w:p>
@@ -2390,7 +2538,29 @@
           <w:sz w:val="18"/>
           <w:szCs w:val="18"/>
         </w:rPr>
-        <w:t>: NetSim Import workspace window</w:t>
+        <w:t xml:space="preserve">: </w:t>
+      </w:r>
+      <w:proofErr w:type="spellStart"/>
+      <w:r>
+        <w:rPr>
+          <w:rFonts w:eastAsiaTheme="minorHAnsi" w:cs="Arial"/>
+          <w:b w:val="0"/>
+          <w:bCs w:val="0"/>
+          <w:sz w:val="18"/>
+          <w:szCs w:val="18"/>
+        </w:rPr>
+        <w:t>NetSim</w:t>
+      </w:r>
+      <w:proofErr w:type="spellEnd"/>
+      <w:r>
+        <w:rPr>
+          <w:rFonts w:eastAsiaTheme="minorHAnsi" w:cs="Arial"/>
+          <w:b w:val="0"/>
+          <w:bCs w:val="0"/>
+          <w:sz w:val="18"/>
+          <w:szCs w:val="18"/>
+        </w:rPr>
+        <w:t xml:space="preserve"> Import workspace window</w:t>
       </w:r>
     </w:p>
     <w:p>
@@ -2465,7 +2635,7 @@
           <w:szCs w:val="22"/>
         </w:rPr>
         <w:drawing>
-          <wp:inline distT="0" distB="0" distL="0" distR="0" wp14:anchorId="046392CA" wp14:editId="6B5B3D92">
+          <wp:inline distT="0" distB="0" distL="0" distR="0" wp14:anchorId="046392CA" wp14:editId="3EFC6516">
             <wp:extent cx="5727700" cy="3041650"/>
             <wp:effectExtent l="0" t="0" r="6350" b="6350"/>
             <wp:docPr id="1046493932" name="Picture 1"/>
@@ -2596,8 +2766,42 @@
           <w:sz w:val="18"/>
           <w:szCs w:val="18"/>
         </w:rPr>
-        <w:t>: NetSim Your Work Window with the experiment folders inside the workspac</w:t>
-      </w:r>
+        <w:t xml:space="preserve">: </w:t>
+      </w:r>
+      <w:proofErr w:type="spellStart"/>
+      <w:r>
+        <w:rPr>
+          <w:rFonts w:eastAsiaTheme="minorHAnsi" w:cs="Arial"/>
+          <w:b w:val="0"/>
+          <w:bCs w:val="0"/>
+          <w:sz w:val="18"/>
+          <w:szCs w:val="18"/>
+        </w:rPr>
+        <w:t>NetSim</w:t>
+      </w:r>
+      <w:proofErr w:type="spellEnd"/>
+      <w:r>
+        <w:rPr>
+          <w:rFonts w:eastAsiaTheme="minorHAnsi" w:cs="Arial"/>
+          <w:b w:val="0"/>
+          <w:bCs w:val="0"/>
+          <w:sz w:val="18"/>
+          <w:szCs w:val="18"/>
+        </w:rPr>
+        <w:t xml:space="preserve"> Your Work Window with the experiment folders inside the </w:t>
+      </w:r>
+      <w:proofErr w:type="spellStart"/>
+      <w:r>
+        <w:rPr>
+          <w:rFonts w:eastAsiaTheme="minorHAnsi" w:cs="Arial"/>
+          <w:b w:val="0"/>
+          <w:bCs w:val="0"/>
+          <w:sz w:val="18"/>
+          <w:szCs w:val="18"/>
+        </w:rPr>
+        <w:t>workspac</w:t>
+      </w:r>
+      <w:proofErr w:type="spellEnd"/>
     </w:p>
     <w:p>
       <w:pPr>
@@ -2853,7 +3057,29 @@
           <w:sz w:val="18"/>
           <w:szCs w:val="18"/>
         </w:rPr>
-        <w:t>Network scenario. a) The RAN with a User Equipment b) 5G Core and C) Cloud Server. The device in the RAN has both UL and DL communication with the cloud server.</w:t>
+        <w:t xml:space="preserve">Network scenario. a) The RAN with </w:t>
+      </w:r>
+      <w:proofErr w:type="gramStart"/>
+      <w:r>
+        <w:rPr>
+          <w:rFonts w:cs="Arial"/>
+          <w:b w:val="0"/>
+          <w:bCs w:val="0"/>
+          <w:sz w:val="18"/>
+          <w:szCs w:val="18"/>
+        </w:rPr>
+        <w:t>a User</w:t>
+      </w:r>
+      <w:proofErr w:type="gramEnd"/>
+      <w:r>
+        <w:rPr>
+          <w:rFonts w:cs="Arial"/>
+          <w:b w:val="0"/>
+          <w:bCs w:val="0"/>
+          <w:sz w:val="18"/>
+          <w:szCs w:val="18"/>
+        </w:rPr>
+        <w:t xml:space="preserve"> Equipment b) 5G Core and C) Cloud Server. The device in the RAN has both UL and DL communication with the cloud server.</w:t>
       </w:r>
       <w:bookmarkEnd w:id="5"/>
     </w:p>
@@ -2867,7 +3093,21 @@
         <w:rPr>
           <w:rFonts w:cs="Arial"/>
         </w:rPr>
-        <w:t xml:space="preserve">The UE connects to the gNB which connects to the 5G core. The 5G core then connects to the remote server over the cloud (represented by the router and WAN links). </w:t>
+        <w:t xml:space="preserve">The UE connects to the </w:t>
+      </w:r>
+      <w:proofErr w:type="spellStart"/>
+      <w:r>
+        <w:rPr>
+          <w:rFonts w:cs="Arial"/>
+        </w:rPr>
+        <w:t>gNB</w:t>
+      </w:r>
+      <w:proofErr w:type="spellEnd"/>
+      <w:r>
+        <w:rPr>
+          <w:rFonts w:cs="Arial"/>
+        </w:rPr>
+        <w:t xml:space="preserve"> which connects to the 5G core. The 5G core then connects to the remote server over the cloud (represented by the router and WAN links). </w:t>
       </w:r>
     </w:p>
     <w:p>
@@ -3057,13 +3297,23 @@
                 <w:lang w:eastAsia="en-GB"/>
               </w:rPr>
             </w:pPr>
+            <w:proofErr w:type="spellStart"/>
             <w:r>
               <w:rPr>
                 <w:sz w:val="20"/>
                 <w:szCs w:val="20"/>
                 <w:lang w:eastAsia="en-GB"/>
               </w:rPr>
-              <w:t>gNB Properties -&gt; Interface (5G_RAN)</w:t>
+              <w:t>gNB</w:t>
+            </w:r>
+            <w:proofErr w:type="spellEnd"/>
+            <w:r>
+              <w:rPr>
+                <w:sz w:val="20"/>
+                <w:szCs w:val="20"/>
+                <w:lang w:eastAsia="en-GB"/>
+              </w:rPr>
+              <w:t xml:space="preserve"> Properties -&gt; Interface (5G_RAN)</w:t>
             </w:r>
           </w:p>
         </w:tc>
@@ -3686,8 +3936,20 @@
           <w:sz w:val="18"/>
           <w:szCs w:val="18"/>
         </w:rPr>
-        <w:t>:The Physical Layer properties set in 5G RAN interface of gNB</w:t>
-      </w:r>
+        <w:t xml:space="preserve">:The Physical Layer properties set in 5G RAN interface of </w:t>
+      </w:r>
+      <w:proofErr w:type="spellStart"/>
+      <w:r>
+        <w:rPr>
+          <w:rFonts w:cs="Arial"/>
+          <w:b w:val="0"/>
+          <w:bCs w:val="0"/>
+          <w:sz w:val="18"/>
+          <w:szCs w:val="18"/>
+        </w:rPr>
+        <w:t>gNB</w:t>
+      </w:r>
+      <w:proofErr w:type="spellEnd"/>
     </w:p>
     <w:p>
       <w:pPr>
@@ -4474,7 +4736,29 @@
                 <w:sz w:val="20"/>
                 <w:szCs w:val="20"/>
               </w:rPr>
-              <w:t>Inter Arrival Time (μs)</w:t>
+              <w:t>Inter Arrival Time (</w:t>
+            </w:r>
+            <w:proofErr w:type="spellStart"/>
+            <w:r>
+              <w:rPr>
+                <w:rFonts w:cs="Arial"/>
+                <w:b w:val="0"/>
+                <w:bCs w:val="0"/>
+                <w:sz w:val="20"/>
+                <w:szCs w:val="20"/>
+              </w:rPr>
+              <w:t>μs</w:t>
+            </w:r>
+            <w:proofErr w:type="spellEnd"/>
+            <w:r>
+              <w:rPr>
+                <w:rFonts w:cs="Arial"/>
+                <w:b w:val="0"/>
+                <w:bCs w:val="0"/>
+                <w:sz w:val="20"/>
+                <w:szCs w:val="20"/>
+              </w:rPr>
+              <w:t>)</w:t>
             </w:r>
           </w:p>
         </w:tc>
@@ -4968,7 +5252,29 @@
                 <w:sz w:val="20"/>
                 <w:szCs w:val="20"/>
               </w:rPr>
-              <w:t>Inter Arrival Time (μs)</w:t>
+              <w:t>Inter Arrival Time (</w:t>
+            </w:r>
+            <w:proofErr w:type="spellStart"/>
+            <w:r>
+              <w:rPr>
+                <w:rFonts w:cs="Arial"/>
+                <w:b w:val="0"/>
+                <w:bCs w:val="0"/>
+                <w:sz w:val="20"/>
+                <w:szCs w:val="20"/>
+              </w:rPr>
+              <w:t>μs</w:t>
+            </w:r>
+            <w:proofErr w:type="spellEnd"/>
+            <w:r>
+              <w:rPr>
+                <w:rFonts w:cs="Arial"/>
+                <w:b w:val="0"/>
+                <w:bCs w:val="0"/>
+                <w:sz w:val="20"/>
+                <w:szCs w:val="20"/>
+              </w:rPr>
+              <w:t>)</w:t>
             </w:r>
           </w:p>
         </w:tc>
@@ -5145,21 +5451,53 @@
           <w:rFonts w:eastAsia="Times New Roman" w:cs="Arial"/>
           <w:lang w:eastAsia="en-GB"/>
         </w:rPr>
-        <w:t xml:space="preserve">Tx_Antenna_Count was set to 2 and Rx_Antenna_Count was set to </w:t>
-      </w:r>
+        <w:t xml:space="preserve">Tx_Antenna_Count was set to 2 and </w:t>
+      </w:r>
+      <w:proofErr w:type="spellStart"/>
       <w:r>
         <w:rPr>
           <w:rFonts w:eastAsia="Times New Roman" w:cs="Arial"/>
           <w:lang w:eastAsia="en-GB"/>
         </w:rPr>
-        <w:t>2</w:t>
-      </w:r>
+        <w:t>Rx_Antenna_Count</w:t>
+      </w:r>
+      <w:proofErr w:type="spellEnd"/>
       <w:r>
         <w:rPr>
           <w:rFonts w:eastAsia="Times New Roman" w:cs="Arial"/>
           <w:lang w:eastAsia="en-GB"/>
         </w:rPr>
-        <w:t xml:space="preserve"> in gNB &gt; Interface 5G_RAN &gt;Physical Layer.</w:t>
+        <w:t xml:space="preserve"> was set to </w:t>
+      </w:r>
+      <w:r>
+        <w:rPr>
+          <w:rFonts w:eastAsia="Times New Roman" w:cs="Arial"/>
+          <w:lang w:eastAsia="en-GB"/>
+        </w:rPr>
+        <w:t>2</w:t>
+      </w:r>
+      <w:r>
+        <w:rPr>
+          <w:rFonts w:eastAsia="Times New Roman" w:cs="Arial"/>
+          <w:lang w:eastAsia="en-GB"/>
+        </w:rPr>
+        <w:t xml:space="preserve"> in </w:t>
+      </w:r>
+      <w:proofErr w:type="spellStart"/>
+      <w:r>
+        <w:rPr>
+          <w:rFonts w:eastAsia="Times New Roman" w:cs="Arial"/>
+          <w:lang w:eastAsia="en-GB"/>
+        </w:rPr>
+        <w:t>gNB</w:t>
+      </w:r>
+      <w:proofErr w:type="spellEnd"/>
+      <w:r>
+        <w:rPr>
+          <w:rFonts w:eastAsia="Times New Roman" w:cs="Arial"/>
+          <w:lang w:eastAsia="en-GB"/>
+        </w:rPr>
+        <w:t xml:space="preserve"> &gt; Interface 5G_RAN &gt;Physical Layer.</w:t>
       </w:r>
     </w:p>
     <w:p>
@@ -5194,7 +5532,23 @@
           <w:rFonts w:eastAsia="Times New Roman" w:cs="Arial"/>
           <w:lang w:eastAsia="en-GB"/>
         </w:rPr>
-        <w:t xml:space="preserve"> and Rx_Antenna_Count was set to 2 in UE &gt; Interface 5G_RAN &gt;Physical Layer.</w:t>
+        <w:t xml:space="preserve"> and </w:t>
+      </w:r>
+      <w:proofErr w:type="spellStart"/>
+      <w:r>
+        <w:rPr>
+          <w:rFonts w:eastAsia="Times New Roman" w:cs="Arial"/>
+          <w:lang w:eastAsia="en-GB"/>
+        </w:rPr>
+        <w:t>Rx_Antenna_Count</w:t>
+      </w:r>
+      <w:proofErr w:type="spellEnd"/>
+      <w:r>
+        <w:rPr>
+          <w:rFonts w:eastAsia="Times New Roman" w:cs="Arial"/>
+          <w:lang w:eastAsia="en-GB"/>
+        </w:rPr>
+        <w:t xml:space="preserve"> was set to 2 in UE &gt; Interface 5G_RAN &gt;Physical Layer.</w:t>
       </w:r>
     </w:p>
     <w:p>
@@ -5242,7 +5596,7 @@
         <w:t xml:space="preserve">Case 2: </w:t>
       </w:r>
       <w:r>
-        <w:t>A complex 5G scenario with Sensors, Cameras, Laptops and Smartphones having DL and UL, TCP and UDP flows</w:t>
+        <w:t>A complex 5G scenario with Sensors, Cameras and Smartphones having DL and UL, TCP and UDP flows</w:t>
       </w:r>
     </w:p>
     <w:p>
@@ -5310,7 +5664,35 @@
         <w:rPr>
           <w:rFonts w:cs="Arial"/>
         </w:rPr>
-        <w:t>e link between the gNB and the L2_Switches that represents the Core Network (CN) is made with a point-to-point 10 Gb/s link, without propagation delay. The Radio Area Network (RAN) is served by 1 gNB, in which different UEs share the connectivity. We have 25 smartphones, 6 sensors,</w:t>
+        <w:t xml:space="preserve">e link between the </w:t>
+      </w:r>
+      <w:proofErr w:type="spellStart"/>
+      <w:r>
+        <w:rPr>
+          <w:rFonts w:cs="Arial"/>
+        </w:rPr>
+        <w:t>gNB</w:t>
+      </w:r>
+      <w:proofErr w:type="spellEnd"/>
+      <w:r>
+        <w:rPr>
+          <w:rFonts w:cs="Arial"/>
+        </w:rPr>
+        <w:t xml:space="preserve"> and the L2_Switches that represents the Core Network (CN) is made with a point-to-point 10 Gb/s link, without propagation delay. The Radio Area Network (RAN) is served by 1 </w:t>
+      </w:r>
+      <w:proofErr w:type="spellStart"/>
+      <w:r>
+        <w:rPr>
+          <w:rFonts w:cs="Arial"/>
+        </w:rPr>
+        <w:t>gNB</w:t>
+      </w:r>
+      <w:proofErr w:type="spellEnd"/>
+      <w:r>
+        <w:rPr>
+          <w:rFonts w:cs="Arial"/>
+        </w:rPr>
+        <w:t>, in which different UEs share the connectivity. We have 25 smartphones, 6 sensors,</w:t>
       </w:r>
       <w:r>
         <w:rPr>
@@ -5331,9 +5713,7 @@
         <w:spacing w:before="0" w:line="240" w:lineRule="auto"/>
         <w:jc w:val="center"/>
         <w:rPr>
-          <w:rFonts w:eastAsia="Times New Roman" w:cs="Arial"/>
-          <w:sz w:val="20"/>
-          <w:szCs w:val="20"/>
+          <w:noProof/>
         </w:rPr>
       </w:pPr>
       <w:bookmarkStart w:id="6" w:name="_Ref78030124"/>
@@ -5344,10 +5724,10 @@
           <w:noProof/>
         </w:rPr>
         <w:drawing>
-          <wp:inline distT="0" distB="0" distL="0" distR="0" wp14:anchorId="359C051D" wp14:editId="2B048614">
-            <wp:extent cx="5731510" cy="2124710"/>
-            <wp:effectExtent l="0" t="0" r="2540" b="8890"/>
-            <wp:docPr id="16252528" name="Picture 1"/>
+          <wp:inline distT="0" distB="0" distL="0" distR="0" wp14:anchorId="5111D88A" wp14:editId="721B33AB">
+            <wp:extent cx="5731510" cy="2895600"/>
+            <wp:effectExtent l="0" t="0" r="2540" b="0"/>
+            <wp:docPr id="1331480962" name="Picture 1" descr="A screen shot of a computer&#10;&#10;Description automatically generated"/>
             <wp:cNvGraphicFramePr>
               <a:graphicFrameLocks xmlns:a="http://schemas.openxmlformats.org/drawingml/2006/main" noChangeAspect="1"/>
             </wp:cNvGraphicFramePr>
@@ -5355,23 +5735,36 @@
               <a:graphicData uri="http://schemas.openxmlformats.org/drawingml/2006/picture">
                 <pic:pic xmlns:pic="http://schemas.openxmlformats.org/drawingml/2006/picture">
                   <pic:nvPicPr>
-                    <pic:cNvPr id="16252528" name=""/>
-                    <pic:cNvPicPr/>
+                    <pic:cNvPr id="1331480962" name="Picture 1" descr="A screen shot of a computer&#10;&#10;Description automatically generated"/>
+                    <pic:cNvPicPr>
+                      <a:picLocks noChangeAspect="1" noChangeArrowheads="1"/>
+                    </pic:cNvPicPr>
                   </pic:nvPicPr>
                   <pic:blipFill>
-                    <a:blip r:embed="rId14"/>
+                    <a:blip r:embed="rId14" cstate="print">
+                      <a:extLst>
+                        <a:ext uri="{28A0092B-C50C-407E-A947-70E740481C1C}">
+                          <a14:useLocalDpi xmlns:a14="http://schemas.microsoft.com/office/drawing/2010/main" val="0"/>
+                        </a:ext>
+                      </a:extLst>
+                    </a:blip>
+                    <a:srcRect/>
                     <a:stretch>
                       <a:fillRect/>
                     </a:stretch>
                   </pic:blipFill>
-                  <pic:spPr>
+                  <pic:spPr bwMode="auto">
                     <a:xfrm>
                       <a:off x="0" y="0"/>
-                      <a:ext cx="5731510" cy="2124710"/>
+                      <a:ext cx="5731510" cy="2895600"/>
                     </a:xfrm>
                     <a:prstGeom prst="rect">
                       <a:avLst/>
                     </a:prstGeom>
+                    <a:noFill/>
+                    <a:ln>
+                      <a:noFill/>
+                    </a:ln>
                   </pic:spPr>
                 </pic:pic>
               </a:graphicData>
@@ -5379,6 +5772,18 @@
           </wp:inline>
         </w:drawing>
       </w:r>
+    </w:p>
+    <w:p>
+      <w:pPr>
+        <w:keepNext/>
+        <w:spacing w:before="0" w:line="240" w:lineRule="auto"/>
+        <w:jc w:val="center"/>
+        <w:rPr>
+          <w:rFonts w:eastAsia="Times New Roman" w:cs="Arial"/>
+          <w:sz w:val="20"/>
+          <w:szCs w:val="20"/>
+        </w:rPr>
+      </w:pPr>
       <w:r>
         <w:rPr>
           <w:rFonts w:eastAsia="Times New Roman" w:cs="Arial"/>
@@ -5553,7 +5958,64 @@
         <w:rPr>
           <w:rFonts w:cs="Arial"/>
         </w:rPr>
-        <w:t>we have a continuous transmission of 5 Mb/s for the video nodes, to simulate a 720p24 HD video, and the sensors transmit a payload of 500 bytes each 2.5 ms, that gives a rate of 1.6 Mb/s. For the smartphones, we use TCP as the transmission protocol. These connect to data base servers. Each phone upload</w:t>
+        <w:t xml:space="preserve">we have a continuous transmission of 5 Mb/s for the video nodes, to simulate a 720p24 HD video, </w:t>
+      </w:r>
+      <w:r>
+        <w:rPr>
+          <w:rFonts w:cs="Arial"/>
+        </w:rPr>
+        <w:lastRenderedPageBreak/>
+        <w:t xml:space="preserve">and the sensors transmit a payload of 500 bytes each 2.5 </w:t>
+      </w:r>
+      <w:proofErr w:type="spellStart"/>
+      <w:r>
+        <w:rPr>
+          <w:rFonts w:cs="Arial"/>
+        </w:rPr>
+        <w:t>ms</w:t>
+      </w:r>
+      <w:proofErr w:type="spellEnd"/>
+      <w:r>
+        <w:rPr>
+          <w:rFonts w:cs="Arial"/>
+        </w:rPr>
+        <w:t xml:space="preserve">, that gives a rate of 1.6 Mb/s. For </w:t>
+      </w:r>
+      <w:r>
+        <w:rPr>
+          <w:rFonts w:cs="Arial"/>
+        </w:rPr>
+        <w:t>smartphones</w:t>
+      </w:r>
+      <w:r>
+        <w:rPr>
+          <w:rFonts w:cs="Arial"/>
+        </w:rPr>
+        <w:t xml:space="preserve">, we use TCP as the transmission protocol. These connect to </w:t>
+      </w:r>
+      <w:r>
+        <w:rPr>
+          <w:rFonts w:cs="Arial"/>
+        </w:rPr>
+        <w:t>database</w:t>
+      </w:r>
+      <w:r>
+        <w:rPr>
+          <w:rFonts w:cs="Arial"/>
+        </w:rPr>
+        <w:t xml:space="preserve"> servers. Each phone </w:t>
+      </w:r>
+      <w:r>
+        <w:rPr>
+          <w:rFonts w:cs="Arial"/>
+        </w:rPr>
+        <w:t xml:space="preserve">downloads a 25MB file and </w:t>
+      </w:r>
+      <w:r>
+        <w:rPr>
+          <w:rFonts w:cs="Arial"/>
+        </w:rPr>
+        <w:t>upload</w:t>
       </w:r>
       <w:r>
         <w:rPr>
@@ -5577,52 +6039,50 @@
         <w:rPr>
           <w:rFonts w:cs="Arial"/>
         </w:rPr>
-        <w:t xml:space="preserve"> file. These flows start at different times: the upload </w:t>
-      </w:r>
-      <w:r>
-        <w:rPr>
-          <w:rFonts w:cs="Arial"/>
-        </w:rPr>
-        <w:lastRenderedPageBreak/>
-        <w:t>starts at a random time between the 25</w:t>
-      </w:r>
-      <w:r>
-        <w:rPr>
-          <w:rFonts w:cs="Arial"/>
-          <w:vertAlign w:val="superscript"/>
-        </w:rPr>
-        <w:t>th</w:t>
-      </w:r>
-      <w:r>
-        <w:rPr>
-          <w:rFonts w:cs="Arial"/>
-        </w:rPr>
-        <w:t xml:space="preserve"> and the 75</w:t>
-      </w:r>
-      <w:r>
-        <w:rPr>
-          <w:rFonts w:cs="Arial"/>
-          <w:vertAlign w:val="superscript"/>
-        </w:rPr>
-        <w:t>th</w:t>
-      </w:r>
-      <w:r>
-        <w:rPr>
-          <w:rFonts w:cs="Arial"/>
-        </w:rPr>
-        <w:t xml:space="preserve"> simulation second</w:t>
-      </w:r>
-      <w:r>
-        <w:rPr>
-          <w:rFonts w:cs="Arial"/>
-        </w:rPr>
-        <w:t>. For the laptops downloads videos at a payload of 1460 bytes every 2.33 ms, that gives a rate of 1.6 Mb/s</w:t>
-      </w:r>
-      <w:r>
-        <w:rPr>
-          <w:rFonts w:cs="Arial"/>
-        </w:rPr>
-        <w:t>.</w:t>
+        <w:t xml:space="preserve"> file. These flows start at different times: </w:t>
+      </w:r>
+      <w:r>
+        <w:t>the upload starts at a random time between the 4.5</w:t>
+      </w:r>
+      <w:r>
+        <w:rPr>
+          <w:sz w:val="14"/>
+          <w:szCs w:val="14"/>
+        </w:rPr>
+        <w:t xml:space="preserve">th </w:t>
+      </w:r>
+      <w:r>
+        <w:t>and the 105</w:t>
+      </w:r>
+      <w:r>
+        <w:rPr>
+          <w:sz w:val="14"/>
+          <w:szCs w:val="14"/>
+        </w:rPr>
+        <w:t xml:space="preserve">th </w:t>
+      </w:r>
+      <w:r>
+        <w:t>simulation seconds, while each download starts at a random time between the 1.5</w:t>
+      </w:r>
+      <w:r>
+        <w:rPr>
+          <w:sz w:val="14"/>
+          <w:szCs w:val="14"/>
+        </w:rPr>
+        <w:t xml:space="preserve">th </w:t>
+      </w:r>
+      <w:r>
+        <w:t>and the 105</w:t>
+      </w:r>
+      <w:r>
+        <w:rPr>
+          <w:sz w:val="14"/>
+          <w:szCs w:val="14"/>
+        </w:rPr>
+        <w:t xml:space="preserve">th </w:t>
+      </w:r>
+      <w:r>
+        <w:t>simulation seconds.</w:t>
       </w:r>
     </w:p>
     <w:tbl>
@@ -6393,27 +6853,23 @@
                 <w:sz w:val="18"/>
                 <w:szCs w:val="18"/>
               </w:rPr>
-              <w:t xml:space="preserve">Laptop </w:t>
+              <w:t xml:space="preserve">Smartphone </w:t>
             </w:r>
-          </w:p>
-          <w:p>
-            <w:pPr>
-              <w:spacing w:before="0" w:after="0" w:line="240" w:lineRule="auto"/>
-              <w:rPr>
-                <w:rFonts w:cs="Arial"/>
-                <w:b w:val="0"/>
-                <w:bCs w:val="0"/>
+            <w:r>
+              <w:rPr>
+                <w:rFonts w:cs="Arial"/>
                 <w:sz w:val="18"/>
                 <w:szCs w:val="18"/>
               </w:rPr>
-            </w:pPr>
+              <w:t>Down</w:t>
+            </w:r>
             <w:r>
               <w:rPr>
                 <w:rFonts w:cs="Arial"/>
                 <w:sz w:val="18"/>
                 <w:szCs w:val="18"/>
               </w:rPr>
-              <w:t>Download (UDP)</w:t>
+              <w:t>load (TCP)</w:t>
             </w:r>
           </w:p>
         </w:tc>
@@ -6433,6 +6889,14 @@
                 <w:szCs w:val="20"/>
               </w:rPr>
             </w:pPr>
+            <w:r>
+              <w:rPr>
+                <w:rFonts w:cs="Arial"/>
+                <w:sz w:val="20"/>
+                <w:szCs w:val="20"/>
+              </w:rPr>
+              <w:t>2</w:t>
+            </w:r>
             <w:r>
               <w:rPr>
                 <w:rFonts w:cs="Arial"/>
@@ -6465,7 +6929,7 @@
                 <w:sz w:val="20"/>
                 <w:szCs w:val="20"/>
               </w:rPr>
-              <w:t>5</w:t>
+              <w:t>-</w:t>
             </w:r>
           </w:p>
         </w:tc>
@@ -6491,7 +6955,31 @@
                 <w:sz w:val="20"/>
                 <w:szCs w:val="20"/>
               </w:rPr>
-              <w:t>1460</w:t>
+              <w:t>25</w:t>
+            </w:r>
+            <w:r>
+              <w:rPr>
+                <w:rFonts w:cs="Arial"/>
+                <w:sz w:val="20"/>
+                <w:szCs w:val="20"/>
+              </w:rPr>
+              <w:t>,</w:t>
+            </w:r>
+            <w:r>
+              <w:rPr>
+                <w:rFonts w:cs="Arial"/>
+                <w:sz w:val="20"/>
+                <w:szCs w:val="20"/>
+              </w:rPr>
+              <w:t>0</w:t>
+            </w:r>
+            <w:r>
+              <w:rPr>
+                <w:rFonts w:cs="Arial"/>
+                <w:sz w:val="20"/>
+                <w:szCs w:val="20"/>
+              </w:rPr>
+              <w:t>00,000</w:t>
             </w:r>
           </w:p>
         </w:tc>
@@ -6543,7 +7031,7 @@
                 <w:sz w:val="20"/>
                 <w:szCs w:val="20"/>
               </w:rPr>
-              <w:t>-</w:t>
+              <w:t>UL</w:t>
             </w:r>
           </w:p>
         </w:tc>
@@ -6873,6 +7361,12 @@
         </w:rPr>
         <w:t xml:space="preserve"> and downloads</w:t>
       </w:r>
+      <w:r>
+        <w:rPr>
+          <w:rFonts w:cs="Arial"/>
+        </w:rPr>
+        <w:t>.</w:t>
+      </w:r>
     </w:p>
     <w:p>
       <w:pPr>
@@ -6966,12 +7460,21 @@
                 <w:szCs w:val="20"/>
               </w:rPr>
             </w:pPr>
+            <w:proofErr w:type="spellStart"/>
             <w:r>
               <w:rPr>
                 <w:sz w:val="20"/>
                 <w:szCs w:val="20"/>
               </w:rPr>
-              <w:t>gNB Properties -&gt; Interface (5G_RAN)</w:t>
+              <w:t>gNB</w:t>
+            </w:r>
+            <w:proofErr w:type="spellEnd"/>
+            <w:r>
+              <w:rPr>
+                <w:sz w:val="20"/>
+                <w:szCs w:val="20"/>
+              </w:rPr>
+              <w:t xml:space="preserve"> Properties -&gt; Interface (5G_RAN)</w:t>
             </w:r>
           </w:p>
         </w:tc>
@@ -7761,8 +8264,20 @@
           <w:sz w:val="18"/>
           <w:szCs w:val="18"/>
         </w:rPr>
-        <w:t>: The Physical Layer properties set in 5G Ran interface of gNB</w:t>
-      </w:r>
+        <w:t xml:space="preserve">: The Physical Layer properties set in 5G Ran interface of </w:t>
+      </w:r>
+      <w:proofErr w:type="spellStart"/>
+      <w:r>
+        <w:rPr>
+          <w:rFonts w:cs="Arial"/>
+          <w:b w:val="0"/>
+          <w:bCs w:val="0"/>
+          <w:sz w:val="18"/>
+          <w:szCs w:val="18"/>
+        </w:rPr>
+        <w:t>gNB</w:t>
+      </w:r>
+      <w:proofErr w:type="spellEnd"/>
     </w:p>
     <w:p/>
     <w:p/>
@@ -7967,7 +8482,7 @@
                     <w:sz w:val="20"/>
                     <w:szCs w:val="20"/>
                   </w:rPr>
-                  <m:t>25+2</m:t>
+                  <m:t>4.5+4</m:t>
                 </m:r>
                 <m:d>
                   <m:dPr>
@@ -8054,7 +8569,14 @@
                 <w:sz w:val="20"/>
                 <w:szCs w:val="20"/>
               </w:rPr>
-              <w:t>95</w:t>
+              <w:t>10</w:t>
+            </w:r>
+            <w:r>
+              <w:rPr>
+                <w:sz w:val="20"/>
+                <w:szCs w:val="20"/>
+              </w:rPr>
+              <w:t>5</w:t>
             </w:r>
           </w:p>
         </w:tc>
@@ -8137,7 +8659,29 @@
                 <w:sz w:val="20"/>
                 <w:szCs w:val="20"/>
               </w:rPr>
-              <w:t>Inter Arrival Time (μs)</w:t>
+              <w:t>Inter Arrival Time (</w:t>
+            </w:r>
+            <w:proofErr w:type="spellStart"/>
+            <w:r>
+              <w:rPr>
+                <w:rFonts w:cs="Arial"/>
+                <w:b w:val="0"/>
+                <w:bCs w:val="0"/>
+                <w:sz w:val="20"/>
+                <w:szCs w:val="20"/>
+              </w:rPr>
+              <w:t>μs</w:t>
+            </w:r>
+            <w:proofErr w:type="spellEnd"/>
+            <w:r>
+              <w:rPr>
+                <w:rFonts w:cs="Arial"/>
+                <w:b w:val="0"/>
+                <w:bCs w:val="0"/>
+                <w:sz w:val="20"/>
+                <w:szCs w:val="20"/>
+              </w:rPr>
+              <w:t>)</w:t>
             </w:r>
           </w:p>
         </w:tc>
@@ -8246,7 +8790,27 @@
           <w:sz w:val="18"/>
           <w:szCs w:val="18"/>
         </w:rPr>
-        <w:t>:Phone applications for UL TCP</w:t>
+        <w:t>:</w:t>
+      </w:r>
+      <w:r>
+        <w:rPr>
+          <w:rFonts w:cs="Arial"/>
+          <w:b w:val="0"/>
+          <w:bCs w:val="0"/>
+          <w:sz w:val="18"/>
+          <w:szCs w:val="18"/>
+        </w:rPr>
+        <w:t xml:space="preserve"> </w:t>
+      </w:r>
+      <w:r>
+        <w:rPr>
+          <w:rFonts w:cs="Arial"/>
+          <w:b w:val="0"/>
+          <w:bCs w:val="0"/>
+          <w:sz w:val="18"/>
+          <w:szCs w:val="18"/>
+        </w:rPr>
+        <w:t>Phone applications for UL TCP</w:t>
       </w:r>
     </w:p>
     <w:p>
@@ -8258,6 +8822,26 @@
           <w:cols w:num="2" w:space="708"/>
           <w:docGrid w:linePitch="360"/>
         </w:sectPr>
+      </w:pPr>
+    </w:p>
+    <w:p>
+      <w:pPr>
+        <w:spacing w:line="240" w:lineRule="auto"/>
+        <w:jc w:val="left"/>
+        <w:rPr>
+          <w:b/>
+          <w:bCs/>
+        </w:rPr>
+      </w:pPr>
+    </w:p>
+    <w:p>
+      <w:pPr>
+        <w:spacing w:line="240" w:lineRule="auto"/>
+        <w:jc w:val="left"/>
+        <w:rPr>
+          <w:b/>
+          <w:bCs/>
+        </w:rPr>
       </w:pPr>
     </w:p>
     <w:p>
@@ -8333,6 +8917,7 @@
                 <w:sz w:val="20"/>
                 <w:szCs w:val="20"/>
               </w:rPr>
+              <w:lastRenderedPageBreak/>
               <w:t>Link Properties (All wired links)</w:t>
             </w:r>
           </w:p>
@@ -8477,7 +9062,29 @@
                 <w:sz w:val="20"/>
                 <w:szCs w:val="20"/>
               </w:rPr>
-              <w:t>Uplink/ Downlink Propagation Delay (μs)</w:t>
+              <w:t>Uplink/ Downlink Propagation Delay (</w:t>
+            </w:r>
+            <w:proofErr w:type="spellStart"/>
+            <w:r>
+              <w:rPr>
+                <w:rFonts w:cs="Arial"/>
+                <w:b w:val="0"/>
+                <w:bCs w:val="0"/>
+                <w:sz w:val="20"/>
+                <w:szCs w:val="20"/>
+              </w:rPr>
+              <w:t>μs</w:t>
+            </w:r>
+            <w:proofErr w:type="spellEnd"/>
+            <w:r>
+              <w:rPr>
+                <w:rFonts w:cs="Arial"/>
+                <w:b w:val="0"/>
+                <w:bCs w:val="0"/>
+                <w:sz w:val="20"/>
+                <w:szCs w:val="20"/>
+              </w:rPr>
+              <w:t>)</w:t>
             </w:r>
           </w:p>
         </w:tc>
@@ -8876,7 +9483,29 @@
                 <w:sz w:val="20"/>
                 <w:szCs w:val="20"/>
               </w:rPr>
-              <w:t>Inter Arrival Time (μs)</w:t>
+              <w:t>Inter Arrival Time (</w:t>
+            </w:r>
+            <w:proofErr w:type="spellStart"/>
+            <w:r>
+              <w:rPr>
+                <w:rFonts w:cs="Arial"/>
+                <w:b w:val="0"/>
+                <w:bCs w:val="0"/>
+                <w:sz w:val="20"/>
+                <w:szCs w:val="20"/>
+              </w:rPr>
+              <w:t>μs</w:t>
+            </w:r>
+            <w:proofErr w:type="spellEnd"/>
+            <w:r>
+              <w:rPr>
+                <w:rFonts w:cs="Arial"/>
+                <w:b w:val="0"/>
+                <w:bCs w:val="0"/>
+                <w:sz w:val="20"/>
+                <w:szCs w:val="20"/>
+              </w:rPr>
+              <w:t>)</w:t>
             </w:r>
           </w:p>
         </w:tc>
@@ -9151,7 +9780,6 @@
                 <w:sz w:val="20"/>
                 <w:szCs w:val="20"/>
               </w:rPr>
-              <w:lastRenderedPageBreak/>
               <w:t>Transport Protocol</w:t>
             </w:r>
           </w:p>
@@ -9310,7 +9938,29 @@
                 <w:sz w:val="20"/>
                 <w:szCs w:val="20"/>
               </w:rPr>
-              <w:t>Inter Arrival Time (μs)</w:t>
+              <w:t>Inter Arrival Time (</w:t>
+            </w:r>
+            <w:proofErr w:type="spellStart"/>
+            <w:r>
+              <w:rPr>
+                <w:rFonts w:cs="Arial"/>
+                <w:b w:val="0"/>
+                <w:bCs w:val="0"/>
+                <w:sz w:val="20"/>
+                <w:szCs w:val="20"/>
+              </w:rPr>
+              <w:t>μs</w:t>
+            </w:r>
+            <w:proofErr w:type="spellEnd"/>
+            <w:r>
+              <w:rPr>
+                <w:rFonts w:cs="Arial"/>
+                <w:b w:val="0"/>
+                <w:bCs w:val="0"/>
+                <w:sz w:val="20"/>
+                <w:szCs w:val="20"/>
+              </w:rPr>
+              <w:t>)</w:t>
             </w:r>
           </w:p>
         </w:tc>
@@ -9422,6 +10072,11 @@
         <w:t>:Camera application properties for UL UDP</w:t>
       </w:r>
     </w:p>
+    <w:p/>
+    <w:p/>
+    <w:p/>
+    <w:p/>
+    <w:p/>
     <w:tbl>
       <w:tblPr>
         <w:tblStyle w:val="PlainTable1"/>
@@ -9430,8 +10085,8 @@
         <w:tblLook w:val="04A0" w:firstRow="1" w:lastRow="0" w:firstColumn="1" w:lastColumn="0" w:noHBand="0" w:noVBand="1"/>
       </w:tblPr>
       <w:tblGrid>
-        <w:gridCol w:w="2484"/>
-        <w:gridCol w:w="1097"/>
+        <w:gridCol w:w="2122"/>
+        <w:gridCol w:w="2027"/>
       </w:tblGrid>
       <w:tr>
         <w:trPr>
@@ -9441,7 +10096,7 @@
         <w:tc>
           <w:tcPr>
             <w:cnfStyle w:val="001000000000" w:firstRow="0" w:lastRow="0" w:firstColumn="1" w:lastColumn="0" w:oddVBand="0" w:evenVBand="0" w:oddHBand="0" w:evenHBand="0" w:firstRowFirstColumn="0" w:firstRowLastColumn="0" w:lastRowFirstColumn="0" w:lastRowLastColumn="0"/>
-            <w:tcW w:w="3581" w:type="dxa"/>
+            <w:tcW w:w="4149" w:type="dxa"/>
             <w:gridSpan w:val="2"/>
           </w:tcPr>
           <w:p>
@@ -9458,7 +10113,23 @@
                 <w:sz w:val="20"/>
                 <w:szCs w:val="20"/>
               </w:rPr>
-              <w:t>Laptop DL UDP</w:t>
+              <w:t xml:space="preserve">Phone </w:t>
+            </w:r>
+            <w:r>
+              <w:rPr>
+                <w:rFonts w:cs="Arial"/>
+                <w:sz w:val="20"/>
+                <w:szCs w:val="20"/>
+              </w:rPr>
+              <w:t>D</w:t>
+            </w:r>
+            <w:r>
+              <w:rPr>
+                <w:rFonts w:cs="Arial"/>
+                <w:sz w:val="20"/>
+                <w:szCs w:val="20"/>
+              </w:rPr>
+              <w:t>L TCP</w:t>
             </w:r>
           </w:p>
         </w:tc>
@@ -9471,7 +10142,7 @@
         <w:tc>
           <w:tcPr>
             <w:cnfStyle w:val="001000000000" w:firstRow="0" w:lastRow="0" w:firstColumn="1" w:lastColumn="0" w:oddVBand="0" w:evenVBand="0" w:oddHBand="0" w:evenHBand="0" w:firstRowFirstColumn="0" w:firstRowLastColumn="0" w:lastRowFirstColumn="0" w:lastRowLastColumn="0"/>
-            <w:tcW w:w="2484" w:type="dxa"/>
+            <w:tcW w:w="2122" w:type="dxa"/>
           </w:tcPr>
           <w:p>
             <w:pPr>
@@ -9489,13 +10160,13 @@
                 <w:sz w:val="20"/>
                 <w:szCs w:val="20"/>
               </w:rPr>
-              <w:t>Generation Rate (Mbps)</w:t>
+              <w:t>Application Type</w:t>
             </w:r>
           </w:p>
         </w:tc>
         <w:tc>
           <w:tcPr>
-            <w:tcW w:w="1097" w:type="dxa"/>
+            <w:tcW w:w="2027" w:type="dxa"/>
           </w:tcPr>
           <w:p>
             <w:pPr>
@@ -9511,7 +10182,7 @@
                 <w:sz w:val="20"/>
                 <w:szCs w:val="20"/>
               </w:rPr>
-              <w:t>5</w:t>
+              <w:t>FTP</w:t>
             </w:r>
           </w:p>
         </w:tc>
@@ -9523,7 +10194,7 @@
         <w:tc>
           <w:tcPr>
             <w:cnfStyle w:val="001000000000" w:firstRow="0" w:lastRow="0" w:firstColumn="1" w:lastColumn="0" w:oddVBand="0" w:evenVBand="0" w:oddHBand="0" w:evenHBand="0" w:firstRowFirstColumn="0" w:firstRowLastColumn="0" w:lastRowFirstColumn="0" w:lastRowLastColumn="0"/>
-            <w:tcW w:w="2484" w:type="dxa"/>
+            <w:tcW w:w="2122" w:type="dxa"/>
           </w:tcPr>
           <w:p>
             <w:pPr>
@@ -9547,7 +10218,7 @@
         </w:tc>
         <w:tc>
           <w:tcPr>
-            <w:tcW w:w="1097" w:type="dxa"/>
+            <w:tcW w:w="2027" w:type="dxa"/>
           </w:tcPr>
           <w:p>
             <w:pPr>
@@ -9563,7 +10234,7 @@
                 <w:sz w:val="20"/>
                 <w:szCs w:val="20"/>
               </w:rPr>
-              <w:t>UDP</w:t>
+              <w:t>TCP</w:t>
             </w:r>
           </w:p>
         </w:tc>
@@ -9576,7 +10247,7 @@
         <w:tc>
           <w:tcPr>
             <w:cnfStyle w:val="001000000000" w:firstRow="0" w:lastRow="0" w:firstColumn="1" w:lastColumn="0" w:oddVBand="0" w:evenVBand="0" w:oddHBand="0" w:evenHBand="0" w:firstRowFirstColumn="0" w:firstRowLastColumn="0" w:lastRowFirstColumn="0" w:lastRowLastColumn="0"/>
-            <w:tcW w:w="2484" w:type="dxa"/>
+            <w:tcW w:w="2122" w:type="dxa"/>
           </w:tcPr>
           <w:p>
             <w:pPr>
@@ -9594,13 +10265,13 @@
                 <w:sz w:val="20"/>
                 <w:szCs w:val="20"/>
               </w:rPr>
-              <w:t>Application Type</w:t>
+              <w:t>Start Time (s)</w:t>
             </w:r>
           </w:p>
         </w:tc>
         <w:tc>
           <w:tcPr>
-            <w:tcW w:w="1097" w:type="dxa"/>
+            <w:tcW w:w="2027" w:type="dxa"/>
           </w:tcPr>
           <w:p>
             <w:pPr>
@@ -9611,13 +10282,48 @@
                 <w:szCs w:val="20"/>
               </w:rPr>
             </w:pPr>
-            <w:r>
-              <w:rPr>
-                <w:sz w:val="20"/>
-                <w:szCs w:val="20"/>
-              </w:rPr>
-              <w:t>Custom</w:t>
-            </w:r>
+            <m:oMathPara>
+              <m:oMath>
+                <m:r>
+                  <w:rPr>
+                    <w:rFonts w:ascii="Cambria Math" w:hAnsi="Cambria Math"/>
+                    <w:sz w:val="20"/>
+                    <w:szCs w:val="20"/>
+                  </w:rPr>
+                  <m:t>1.5+4</m:t>
+                </m:r>
+                <m:d>
+                  <m:dPr>
+                    <m:ctrlPr>
+                      <w:rPr>
+                        <w:rFonts w:ascii="Cambria Math" w:hAnsi="Cambria Math"/>
+                        <w:i/>
+                        <w:sz w:val="20"/>
+                        <w:szCs w:val="20"/>
+                      </w:rPr>
+                    </m:ctrlPr>
+                  </m:dPr>
+                  <m:e>
+                    <m:r>
+                      <w:rPr>
+                        <w:rFonts w:ascii="Cambria Math" w:hAnsi="Cambria Math"/>
+                        <w:sz w:val="20"/>
+                        <w:szCs w:val="20"/>
+                      </w:rPr>
+                      <m:t>i-1</m:t>
+                    </m:r>
+                  </m:e>
+                </m:d>
+                <m:r>
+                  <w:rPr>
+                    <w:rFonts w:ascii="Cambria Math" w:hAnsi="Cambria Math"/>
+                    <w:sz w:val="20"/>
+                    <w:szCs w:val="20"/>
+                  </w:rPr>
+                  <m:t>where, i=1,2,….25</m:t>
+                </m:r>
+              </m:oMath>
+            </m:oMathPara>
           </w:p>
         </w:tc>
       </w:tr>
@@ -9628,7 +10334,7 @@
         <w:tc>
           <w:tcPr>
             <w:cnfStyle w:val="001000000000" w:firstRow="0" w:lastRow="0" w:firstColumn="1" w:lastColumn="0" w:oddVBand="0" w:evenVBand="0" w:oddHBand="0" w:evenHBand="0" w:firstRowFirstColumn="0" w:firstRowLastColumn="0" w:lastRowFirstColumn="0" w:lastRowLastColumn="0"/>
-            <w:tcW w:w="2484" w:type="dxa"/>
+            <w:tcW w:w="2122" w:type="dxa"/>
           </w:tcPr>
           <w:p>
             <w:pPr>
@@ -9646,13 +10352,13 @@
                 <w:sz w:val="20"/>
                 <w:szCs w:val="20"/>
               </w:rPr>
-              <w:t>Packet Size (Bytes)</w:t>
+              <w:t>Stop Time (s)</w:t>
             </w:r>
           </w:p>
         </w:tc>
         <w:tc>
           <w:tcPr>
-            <w:tcW w:w="1097" w:type="dxa"/>
+            <w:tcW w:w="2027" w:type="dxa"/>
           </w:tcPr>
           <w:p>
             <w:pPr>
@@ -9668,7 +10374,14 @@
                 <w:sz w:val="20"/>
                 <w:szCs w:val="20"/>
               </w:rPr>
-              <w:t>1460</w:t>
+              <w:t>10</w:t>
+            </w:r>
+            <w:r>
+              <w:rPr>
+                <w:sz w:val="20"/>
+                <w:szCs w:val="20"/>
+              </w:rPr>
+              <w:t>5</w:t>
             </w:r>
           </w:p>
         </w:tc>
@@ -9681,7 +10394,7 @@
         <w:tc>
           <w:tcPr>
             <w:cnfStyle w:val="001000000000" w:firstRow="0" w:lastRow="0" w:firstColumn="1" w:lastColumn="0" w:oddVBand="0" w:evenVBand="0" w:oddHBand="0" w:evenHBand="0" w:firstRowFirstColumn="0" w:firstRowLastColumn="0" w:lastRowFirstColumn="0" w:lastRowLastColumn="0"/>
-            <w:tcW w:w="2484" w:type="dxa"/>
+            <w:tcW w:w="2122" w:type="dxa"/>
           </w:tcPr>
           <w:p>
             <w:pPr>
@@ -9699,13 +10412,13 @@
                 <w:sz w:val="20"/>
                 <w:szCs w:val="20"/>
               </w:rPr>
-              <w:t>Inter Arrival Time (μs)</w:t>
+              <w:t>File Size (B)</w:t>
             </w:r>
           </w:p>
         </w:tc>
         <w:tc>
           <w:tcPr>
-            <w:tcW w:w="1097" w:type="dxa"/>
+            <w:tcW w:w="2027" w:type="dxa"/>
           </w:tcPr>
           <w:p>
             <w:pPr>
@@ -9721,7 +10434,103 @@
                 <w:sz w:val="20"/>
                 <w:szCs w:val="20"/>
               </w:rPr>
-              <w:t>2336</w:t>
+              <w:t>25</w:t>
+            </w:r>
+            <w:r>
+              <w:rPr>
+                <w:sz w:val="20"/>
+                <w:szCs w:val="20"/>
+              </w:rPr>
+              <w:t>,</w:t>
+            </w:r>
+            <w:r>
+              <w:rPr>
+                <w:sz w:val="20"/>
+                <w:szCs w:val="20"/>
+              </w:rPr>
+              <w:t>0</w:t>
+            </w:r>
+            <w:r>
+              <w:rPr>
+                <w:sz w:val="20"/>
+                <w:szCs w:val="20"/>
+              </w:rPr>
+              <w:t>00,000</w:t>
+            </w:r>
+          </w:p>
+        </w:tc>
+      </w:tr>
+      <w:tr>
+        <w:trPr>
+          <w:jc w:val="center"/>
+        </w:trPr>
+        <w:tc>
+          <w:tcPr>
+            <w:cnfStyle w:val="001000000000" w:firstRow="0" w:lastRow="0" w:firstColumn="1" w:lastColumn="0" w:oddVBand="0" w:evenVBand="0" w:oddHBand="0" w:evenHBand="0" w:firstRowFirstColumn="0" w:firstRowLastColumn="0" w:lastRowFirstColumn="0" w:lastRowLastColumn="0"/>
+            <w:tcW w:w="2122" w:type="dxa"/>
+          </w:tcPr>
+          <w:p>
+            <w:pPr>
+              <w:spacing w:before="0" w:after="0" w:line="240" w:lineRule="auto"/>
+              <w:rPr>
+                <w:rFonts w:cs="Arial"/>
+                <w:sz w:val="20"/>
+                <w:szCs w:val="20"/>
+              </w:rPr>
+            </w:pPr>
+            <w:r>
+              <w:rPr>
+                <w:rFonts w:cs="Arial"/>
+                <w:b w:val="0"/>
+                <w:bCs w:val="0"/>
+                <w:sz w:val="20"/>
+                <w:szCs w:val="20"/>
+              </w:rPr>
+              <w:t>Inter Arrival Time (</w:t>
+            </w:r>
+            <w:proofErr w:type="spellStart"/>
+            <w:r>
+              <w:rPr>
+                <w:rFonts w:cs="Arial"/>
+                <w:b w:val="0"/>
+                <w:bCs w:val="0"/>
+                <w:sz w:val="20"/>
+                <w:szCs w:val="20"/>
+              </w:rPr>
+              <w:t>μs</w:t>
+            </w:r>
+            <w:proofErr w:type="spellEnd"/>
+            <w:r>
+              <w:rPr>
+                <w:rFonts w:cs="Arial"/>
+                <w:b w:val="0"/>
+                <w:bCs w:val="0"/>
+                <w:sz w:val="20"/>
+                <w:szCs w:val="20"/>
+              </w:rPr>
+              <w:t>)</w:t>
+            </w:r>
+          </w:p>
+        </w:tc>
+        <w:tc>
+          <w:tcPr>
+            <w:tcW w:w="2027" w:type="dxa"/>
+          </w:tcPr>
+          <w:p>
+            <w:pPr>
+              <w:spacing w:before="0" w:after="0" w:line="240" w:lineRule="auto"/>
+              <w:cnfStyle w:val="000000000000" w:firstRow="0" w:lastRow="0" w:firstColumn="0" w:lastColumn="0" w:oddVBand="0" w:evenVBand="0" w:oddHBand="0" w:evenHBand="0" w:firstRowFirstColumn="0" w:firstRowLastColumn="0" w:lastRowFirstColumn="0" w:lastRowLastColumn="0"/>
+              <w:rPr>
+                <w:sz w:val="20"/>
+                <w:szCs w:val="20"/>
+              </w:rPr>
+            </w:pPr>
+            <w:r>
+              <w:rPr>
+                <w:sz w:val="20"/>
+                <w:szCs w:val="20"/>
+              </w:rPr>
+              <w:t>200(simulation ends at 100s and hence only one file is sent)</w:t>
             </w:r>
           </w:p>
         </w:tc>
@@ -9808,7 +10617,57 @@
           <w:sz w:val="18"/>
           <w:szCs w:val="18"/>
         </w:rPr>
-        <w:t>:Laptop application properties for DL UDP</w:t>
+        <w:t>:</w:t>
+      </w:r>
+      <w:r>
+        <w:rPr>
+          <w:rFonts w:cs="Arial"/>
+          <w:b w:val="0"/>
+          <w:bCs w:val="0"/>
+          <w:sz w:val="18"/>
+          <w:szCs w:val="18"/>
+        </w:rPr>
+        <w:t xml:space="preserve"> </w:t>
+      </w:r>
+      <w:r>
+        <w:rPr>
+          <w:rFonts w:cs="Arial"/>
+          <w:b w:val="0"/>
+          <w:bCs w:val="0"/>
+          <w:sz w:val="18"/>
+          <w:szCs w:val="18"/>
+        </w:rPr>
+        <w:t>Phone</w:t>
+      </w:r>
+      <w:r>
+        <w:rPr>
+          <w:rFonts w:cs="Arial"/>
+          <w:b w:val="0"/>
+          <w:bCs w:val="0"/>
+          <w:sz w:val="18"/>
+          <w:szCs w:val="18"/>
+        </w:rPr>
+        <w:t xml:space="preserve"> application properties for DL </w:t>
+      </w:r>
+      <w:r>
+        <w:rPr>
+          <w:rFonts w:cs="Arial"/>
+          <w:b w:val="0"/>
+          <w:bCs w:val="0"/>
+          <w:sz w:val="18"/>
+          <w:szCs w:val="18"/>
+        </w:rPr>
+        <w:t>TC</w:t>
+      </w:r>
+      <w:r>
+        <w:rPr>
+          <w:rFonts w:cs="Arial"/>
+          <w:b w:val="0"/>
+          <w:bCs w:val="0"/>
+          <w:sz w:val="18"/>
+          <w:szCs w:val="18"/>
+        </w:rPr>
+        <w:t>P</w:t>
       </w:r>
     </w:p>
     <w:p>
@@ -9855,21 +10714,53 @@
           <w:rFonts w:eastAsia="Times New Roman" w:cs="Arial"/>
           <w:lang w:eastAsia="en-GB"/>
         </w:rPr>
-        <w:t xml:space="preserve">Tx_Antenna_Count was set to 2 and Rx_Antenna_Count was set to </w:t>
-      </w:r>
+        <w:t xml:space="preserve">Tx_Antenna_Count was set to 2 and </w:t>
+      </w:r>
+      <w:proofErr w:type="spellStart"/>
       <w:r>
         <w:rPr>
           <w:rFonts w:eastAsia="Times New Roman" w:cs="Arial"/>
           <w:lang w:eastAsia="en-GB"/>
         </w:rPr>
-        <w:t>2</w:t>
-      </w:r>
+        <w:t>Rx_Antenna_Count</w:t>
+      </w:r>
+      <w:proofErr w:type="spellEnd"/>
       <w:r>
         <w:rPr>
           <w:rFonts w:eastAsia="Times New Roman" w:cs="Arial"/>
           <w:lang w:eastAsia="en-GB"/>
         </w:rPr>
-        <w:t xml:space="preserve"> in gNB &gt; Interface 5G_RAN &gt;Physical Layer.</w:t>
+        <w:t xml:space="preserve"> was set to </w:t>
+      </w:r>
+      <w:r>
+        <w:rPr>
+          <w:rFonts w:eastAsia="Times New Roman" w:cs="Arial"/>
+          <w:lang w:eastAsia="en-GB"/>
+        </w:rPr>
+        <w:t>2</w:t>
+      </w:r>
+      <w:r>
+        <w:rPr>
+          <w:rFonts w:eastAsia="Times New Roman" w:cs="Arial"/>
+          <w:lang w:eastAsia="en-GB"/>
+        </w:rPr>
+        <w:t xml:space="preserve"> in </w:t>
+      </w:r>
+      <w:proofErr w:type="spellStart"/>
+      <w:r>
+        <w:rPr>
+          <w:rFonts w:eastAsia="Times New Roman" w:cs="Arial"/>
+          <w:lang w:eastAsia="en-GB"/>
+        </w:rPr>
+        <w:t>gNB</w:t>
+      </w:r>
+      <w:proofErr w:type="spellEnd"/>
+      <w:r>
+        <w:rPr>
+          <w:rFonts w:eastAsia="Times New Roman" w:cs="Arial"/>
+          <w:lang w:eastAsia="en-GB"/>
+        </w:rPr>
+        <w:t xml:space="preserve"> &gt; Interface 5G_RAN &gt;Physical Layer.</w:t>
       </w:r>
     </w:p>
     <w:p>
@@ -9904,7 +10795,23 @@
           <w:rFonts w:eastAsia="Times New Roman" w:cs="Arial"/>
           <w:lang w:eastAsia="en-GB"/>
         </w:rPr>
-        <w:t xml:space="preserve"> and Rx_Antenna_Count was set to 2 in UE &gt; Interface 5G_RAN &gt;Physical Layer.</w:t>
+        <w:t xml:space="preserve"> and </w:t>
+      </w:r>
+      <w:proofErr w:type="spellStart"/>
+      <w:r>
+        <w:rPr>
+          <w:rFonts w:eastAsia="Times New Roman" w:cs="Arial"/>
+          <w:lang w:eastAsia="en-GB"/>
+        </w:rPr>
+        <w:t>Rx_Antenna_Count</w:t>
+      </w:r>
+      <w:proofErr w:type="spellEnd"/>
+      <w:r>
+        <w:rPr>
+          <w:rFonts w:eastAsia="Times New Roman" w:cs="Arial"/>
+          <w:lang w:eastAsia="en-GB"/>
+        </w:rPr>
+        <w:t xml:space="preserve"> was set to 2 in UE &gt; Interface 5G_RAN &gt;Physical Layer.</w:t>
       </w:r>
     </w:p>
     <w:p>
@@ -9925,7 +10832,21 @@
           <w:rFonts w:eastAsia="Times New Roman" w:cs="Arial"/>
           <w:lang w:eastAsia="en-GB"/>
         </w:rPr>
-        <w:t xml:space="preserve">Run simulation for 100 sec. </w:t>
+        <w:t>Run simulation for 1</w:t>
+      </w:r>
+      <w:r>
+        <w:rPr>
+          <w:rFonts w:eastAsia="Times New Roman" w:cs="Arial"/>
+          <w:lang w:eastAsia="en-GB"/>
+        </w:rPr>
+        <w:t>1</w:t>
+      </w:r>
+      <w:r>
+        <w:rPr>
+          <w:rFonts w:eastAsia="Times New Roman" w:cs="Arial"/>
+          <w:lang w:eastAsia="en-GB"/>
+        </w:rPr>
+        <w:t xml:space="preserve">0 sec. </w:t>
       </w:r>
       <w:r>
         <w:rPr>
@@ -10658,6 +11579,7 @@
               </w:rPr>
               <w:t>Delay (</w:t>
             </w:r>
+            <w:proofErr w:type="spellStart"/>
             <w:r>
               <w:rPr>
                 <w:rFonts w:cs="Arial"/>
@@ -10674,7 +11596,17 @@
                 <w:szCs w:val="18"/>
                 <w:lang w:eastAsia="en-IN"/>
               </w:rPr>
-              <w:t>s)</w:t>
+              <w:t>s</w:t>
+            </w:r>
+            <w:proofErr w:type="spellEnd"/>
+            <w:r>
+              <w:rPr>
+                <w:rFonts w:cs="Arial"/>
+                <w:sz w:val="18"/>
+                <w:szCs w:val="18"/>
+                <w:lang w:eastAsia="en-IN"/>
+              </w:rPr>
+              <w:t>)</w:t>
             </w:r>
           </w:p>
         </w:tc>
@@ -11639,7 +12571,9 @@
           <w:lang w:eastAsia="en-IN"/>
         </w:rPr>
       </w:pPr>
-      <w:r>
+    </w:p>
+    <w:p>
+      <w:pPr>
         <w:rPr>
           <w:b/>
           <w:bCs/>
@@ -11648,7 +12582,16 @@
           <w:szCs w:val="24"/>
           <w:lang w:eastAsia="en-IN"/>
         </w:rPr>
-        <w:lastRenderedPageBreak/>
+      </w:pPr>
+      <w:r>
+        <w:rPr>
+          <w:b/>
+          <w:bCs/>
+          <w:color w:val="2F5496" w:themeColor="accent1" w:themeShade="BF"/>
+          <w:sz w:val="24"/>
+          <w:szCs w:val="24"/>
+          <w:lang w:eastAsia="en-IN"/>
+        </w:rPr>
         <w:t>Case 2:</w:t>
       </w:r>
     </w:p>
@@ -11982,7 +12925,6 @@
                 <w:color w:val="000000" w:themeColor="text1"/>
                 <w:sz w:val="20"/>
                 <w:szCs w:val="20"/>
-                <w:highlight w:val="yellow"/>
                 <w:lang w:eastAsia="en-IN"/>
               </w:rPr>
             </w:pPr>
@@ -11992,7 +12934,6 @@
                 <w:color w:val="000000" w:themeColor="text1"/>
                 <w:sz w:val="20"/>
                 <w:szCs w:val="20"/>
-                <w:highlight w:val="yellow"/>
                 <w:lang w:eastAsia="en-IN"/>
               </w:rPr>
               <w:t>4.99</w:t>
@@ -12013,7 +12954,6 @@
                 <w:color w:val="000000" w:themeColor="text1"/>
                 <w:sz w:val="20"/>
                 <w:szCs w:val="20"/>
-                <w:highlight w:val="yellow"/>
                 <w:lang w:eastAsia="en-IN"/>
               </w:rPr>
             </w:pPr>
@@ -12023,7 +12963,7 @@
                 <w:color w:val="000000" w:themeColor="text1"/>
                 <w:sz w:val="20"/>
                 <w:szCs w:val="20"/>
-                <w:highlight w:val="yellow"/>
+                <w:lang w:eastAsia="en-IN"/>
               </w:rPr>
               <w:t>4.99</w:t>
             </w:r>
@@ -12094,7 +13034,7 @@
                 <w:szCs w:val="20"/>
                 <w:lang w:eastAsia="en-IN"/>
               </w:rPr>
-              <w:t>1.6</w:t>
+              <w:t>1.59</w:t>
             </w:r>
           </w:p>
         </w:tc>
@@ -12112,7 +13052,6 @@
                 <w:color w:val="000000" w:themeColor="text1"/>
                 <w:sz w:val="20"/>
                 <w:szCs w:val="20"/>
-                <w:highlight w:val="yellow"/>
                 <w:lang w:eastAsia="en-IN"/>
               </w:rPr>
             </w:pPr>
@@ -12122,10 +13061,9 @@
                 <w:color w:val="000000" w:themeColor="text1"/>
                 <w:sz w:val="20"/>
                 <w:szCs w:val="20"/>
-                <w:highlight w:val="yellow"/>
                 <w:lang w:eastAsia="en-IN"/>
               </w:rPr>
-              <w:t>1.6</w:t>
+              <w:t>1.59</w:t>
             </w:r>
           </w:p>
         </w:tc>
@@ -12143,7 +13081,6 @@
                 <w:color w:val="000000" w:themeColor="text1"/>
                 <w:sz w:val="20"/>
                 <w:szCs w:val="20"/>
-                <w:highlight w:val="yellow"/>
                 <w:lang w:val="en-IN" w:eastAsia="en-IN"/>
               </w:rPr>
             </w:pPr>
@@ -12153,10 +13090,9 @@
                 <w:color w:val="000000" w:themeColor="text1"/>
                 <w:sz w:val="20"/>
                 <w:szCs w:val="20"/>
-                <w:highlight w:val="yellow"/>
                 <w:lang w:val="en-IN" w:eastAsia="en-IN"/>
               </w:rPr>
-              <w:t>1.599</w:t>
+              <w:t>1.59</w:t>
             </w:r>
           </w:p>
         </w:tc>
@@ -12223,7 +13159,7 @@
                 <w:szCs w:val="20"/>
                 <w:lang w:eastAsia="en-IN"/>
               </w:rPr>
-              <w:t>86.27</w:t>
+              <w:t>85.70</w:t>
             </w:r>
           </w:p>
         </w:tc>
@@ -12241,7 +13177,6 @@
                 <w:color w:val="000000" w:themeColor="text1"/>
                 <w:sz w:val="20"/>
                 <w:szCs w:val="20"/>
-                <w:highlight w:val="yellow"/>
                 <w:lang w:eastAsia="en-IN"/>
               </w:rPr>
             </w:pPr>
@@ -12251,21 +13186,9 @@
                 <w:color w:val="000000" w:themeColor="text1"/>
                 <w:sz w:val="20"/>
                 <w:szCs w:val="20"/>
-                <w:highlight w:val="yellow"/>
                 <w:lang w:eastAsia="en-IN"/>
               </w:rPr>
-              <w:t>171.</w:t>
-            </w:r>
-            <w:r>
-              <w:rPr>
-                <w:rFonts w:cs="Arial"/>
-                <w:color w:val="000000" w:themeColor="text1"/>
-                <w:sz w:val="20"/>
-                <w:szCs w:val="20"/>
-                <w:highlight w:val="yellow"/>
-                <w:lang w:eastAsia="en-IN"/>
-              </w:rPr>
-              <w:t>41</w:t>
+              <w:t>172.56</w:t>
             </w:r>
           </w:p>
         </w:tc>
@@ -12283,7 +13206,6 @@
                 <w:color w:val="000000" w:themeColor="text1"/>
                 <w:sz w:val="20"/>
                 <w:szCs w:val="20"/>
-                <w:highlight w:val="yellow"/>
                 <w:lang w:val="en-IN"/>
               </w:rPr>
             </w:pPr>
@@ -12293,19 +13215,9 @@
                 <w:color w:val="000000" w:themeColor="text1"/>
                 <w:sz w:val="20"/>
                 <w:szCs w:val="20"/>
-                <w:highlight w:val="yellow"/>
-              </w:rPr>
-              <w:t>30</w:t>
-            </w:r>
-            <w:r>
-              <w:rPr>
-                <w:rFonts w:cs="Arial"/>
-                <w:color w:val="000000" w:themeColor="text1"/>
-                <w:sz w:val="20"/>
-                <w:szCs w:val="20"/>
-                <w:highlight w:val="yellow"/>
-              </w:rPr>
-              <w:t>9.62</w:t>
+                <w:lang w:val="en-IN"/>
+              </w:rPr>
+              <w:t>344.90</w:t>
             </w:r>
           </w:p>
         </w:tc>
@@ -12345,7 +13257,7 @@
                 <w:szCs w:val="20"/>
                 <w:lang w:eastAsia="en-IN"/>
               </w:rPr>
-              <w:t>Laptop</w:t>
+              <w:t xml:space="preserve">Smartphone </w:t>
             </w:r>
             <w:r>
               <w:rPr>
@@ -12357,7 +13269,7 @@
                 <w:szCs w:val="20"/>
                 <w:lang w:eastAsia="en-IN"/>
               </w:rPr>
-              <w:t xml:space="preserve"> </w:t>
+              <w:t>D</w:t>
             </w:r>
             <w:r>
               <w:rPr>
@@ -12369,43 +13281,7 @@
                 <w:szCs w:val="20"/>
                 <w:lang w:eastAsia="en-IN"/>
               </w:rPr>
-              <w:t xml:space="preserve">Video </w:t>
-            </w:r>
-            <w:r>
-              <w:rPr>
-                <w:rFonts w:cs="Arial"/>
-                <w:b w:val="0"/>
-                <w:bCs w:val="0"/>
-                <w:color w:val="000000" w:themeColor="text1"/>
-                <w:sz w:val="20"/>
-                <w:szCs w:val="20"/>
-                <w:lang w:eastAsia="en-IN"/>
-              </w:rPr>
-              <w:t>DL (</w:t>
-            </w:r>
-            <w:r>
-              <w:rPr>
-                <w:rFonts w:cs="Arial"/>
-                <w:b w:val="0"/>
-                <w:bCs w:val="0"/>
-                <w:color w:val="000000" w:themeColor="text1"/>
-                <w:sz w:val="20"/>
-                <w:szCs w:val="20"/>
-                <w:lang w:eastAsia="en-IN"/>
-              </w:rPr>
-              <w:t>UD</w:t>
-            </w:r>
-            <w:r>
-              <w:rPr>
-                <w:rFonts w:cs="Arial"/>
-                <w:b w:val="0"/>
-                <w:bCs w:val="0"/>
-                <w:color w:val="000000" w:themeColor="text1"/>
-                <w:sz w:val="20"/>
-                <w:szCs w:val="20"/>
-                <w:lang w:eastAsia="en-IN"/>
-              </w:rPr>
-              <w:t>P)</w:t>
+              <w:t>L (TCP)</w:t>
             </w:r>
           </w:p>
         </w:tc>
@@ -12434,7 +13310,7 @@
                 <w:szCs w:val="20"/>
                 <w:lang w:eastAsia="en-IN"/>
               </w:rPr>
-              <w:t>3.77</w:t>
+              <w:t>89.80</w:t>
             </w:r>
           </w:p>
         </w:tc>
@@ -12452,7 +13328,6 @@
                 <w:color w:val="000000" w:themeColor="text1"/>
                 <w:sz w:val="20"/>
                 <w:szCs w:val="20"/>
-                <w:highlight w:val="yellow"/>
                 <w:lang w:eastAsia="en-IN"/>
               </w:rPr>
             </w:pPr>
@@ -12462,10 +13337,9 @@
                 <w:color w:val="000000" w:themeColor="text1"/>
                 <w:sz w:val="20"/>
                 <w:szCs w:val="20"/>
-                <w:highlight w:val="yellow"/>
                 <w:lang w:eastAsia="en-IN"/>
               </w:rPr>
-              <w:t>3.66</w:t>
+              <w:t>154.02</w:t>
             </w:r>
           </w:p>
         </w:tc>
@@ -12483,7 +13357,6 @@
                 <w:color w:val="000000" w:themeColor="text1"/>
                 <w:sz w:val="20"/>
                 <w:szCs w:val="20"/>
-                <w:highlight w:val="yellow"/>
                 <w:lang w:val="en-IN"/>
               </w:rPr>
             </w:pPr>
@@ -12493,19 +13366,9 @@
                 <w:color w:val="000000" w:themeColor="text1"/>
                 <w:sz w:val="20"/>
                 <w:szCs w:val="20"/>
-                <w:highlight w:val="yellow"/>
-              </w:rPr>
-              <w:t>3.50</w:t>
-            </w:r>
-            <w:r>
-              <w:rPr>
-                <w:rFonts w:cs="Arial"/>
-                <w:color w:val="000000" w:themeColor="text1"/>
-                <w:sz w:val="20"/>
-                <w:szCs w:val="20"/>
-                <w:highlight w:val="yellow"/>
-              </w:rPr>
-              <w:t>5</w:t>
+                <w:lang w:val="en-IN"/>
+              </w:rPr>
+              <w:t>149.33</w:t>
             </w:r>
           </w:p>
         </w:tc>
@@ -12684,6 +13547,7 @@
               </w:rPr>
               <w:t>Average Delay (</w:t>
             </w:r>
+            <w:proofErr w:type="spellStart"/>
             <w:r>
               <w:rPr>
                 <w:rFonts w:cs="Arial"/>
@@ -12702,7 +13566,18 @@
                 <w:szCs w:val="20"/>
                 <w:lang w:eastAsia="en-IN"/>
               </w:rPr>
-              <w:t>s)</w:t>
+              <w:t>s</w:t>
+            </w:r>
+            <w:proofErr w:type="spellEnd"/>
+            <w:r>
+              <w:rPr>
+                <w:rFonts w:cs="Arial"/>
+                <w:color w:val="000000" w:themeColor="text1"/>
+                <w:sz w:val="20"/>
+                <w:szCs w:val="20"/>
+                <w:lang w:eastAsia="en-IN"/>
+              </w:rPr>
+              <w:t>)</w:t>
             </w:r>
           </w:p>
         </w:tc>
@@ -13006,7 +13881,7 @@
                 <w:szCs w:val="20"/>
                 <w:lang w:eastAsia="en-IN"/>
               </w:rPr>
-              <w:t>99.82</w:t>
+              <w:t>1.82</w:t>
             </w:r>
           </w:p>
         </w:tc>
@@ -13023,7 +13898,6 @@
                 <w:color w:val="000000" w:themeColor="text1"/>
                 <w:sz w:val="20"/>
                 <w:szCs w:val="20"/>
-                <w:highlight w:val="yellow"/>
                 <w:lang w:eastAsia="en-IN"/>
               </w:rPr>
             </w:pPr>
@@ -13033,9 +13907,9 @@
                 <w:color w:val="000000" w:themeColor="text1"/>
                 <w:sz w:val="20"/>
                 <w:szCs w:val="20"/>
-                <w:highlight w:val="yellow"/>
-              </w:rPr>
-              <w:t>2255.32</w:t>
+                <w:lang w:eastAsia="en-IN"/>
+              </w:rPr>
+              <w:t>1.15</w:t>
             </w:r>
           </w:p>
         </w:tc>
@@ -13052,7 +13926,6 @@
                 <w:color w:val="000000" w:themeColor="text1"/>
                 <w:sz w:val="20"/>
                 <w:szCs w:val="20"/>
-                <w:highlight w:val="yellow"/>
                 <w:lang w:val="en-IN" w:eastAsia="en-IN"/>
               </w:rPr>
             </w:pPr>
@@ -13062,10 +13935,9 @@
                 <w:color w:val="000000" w:themeColor="text1"/>
                 <w:sz w:val="20"/>
                 <w:szCs w:val="20"/>
-                <w:highlight w:val="yellow"/>
                 <w:lang w:val="en-IN" w:eastAsia="en-IN"/>
               </w:rPr>
-              <w:t>6108.42</w:t>
+              <w:t>0.97</w:t>
             </w:r>
           </w:p>
         </w:tc>
@@ -13135,7 +14007,7 @@
                 <w:szCs w:val="20"/>
                 <w:lang w:eastAsia="en-IN"/>
               </w:rPr>
-              <w:t>2.278</w:t>
+              <w:t>2.26</w:t>
             </w:r>
           </w:p>
         </w:tc>
@@ -13152,7 +14024,6 @@
                 <w:color w:val="000000" w:themeColor="text1"/>
                 <w:sz w:val="20"/>
                 <w:szCs w:val="20"/>
-                <w:highlight w:val="yellow"/>
                 <w:lang w:val="en-IN" w:eastAsia="en-IN"/>
               </w:rPr>
             </w:pPr>
@@ -13162,21 +14033,9 @@
                 <w:color w:val="000000" w:themeColor="text1"/>
                 <w:sz w:val="20"/>
                 <w:szCs w:val="20"/>
-                <w:highlight w:val="yellow"/>
                 <w:lang w:val="en-IN" w:eastAsia="en-IN"/>
               </w:rPr>
-              <w:t>1.5</w:t>
-            </w:r>
-            <w:r>
-              <w:rPr>
-                <w:rFonts w:eastAsia="Times New Roman" w:cs="Arial"/>
-                <w:color w:val="000000" w:themeColor="text1"/>
-                <w:sz w:val="20"/>
-                <w:szCs w:val="20"/>
-                <w:highlight w:val="yellow"/>
-                <w:lang w:val="en-IN" w:eastAsia="en-IN"/>
-              </w:rPr>
-              <w:t>10</w:t>
+              <w:t>1.50</w:t>
             </w:r>
           </w:p>
         </w:tc>
@@ -13193,7 +14052,6 @@
                 <w:color w:val="000000" w:themeColor="text1"/>
                 <w:sz w:val="20"/>
                 <w:szCs w:val="20"/>
-                <w:highlight w:val="yellow"/>
                 <w:lang w:eastAsia="en-IN"/>
               </w:rPr>
             </w:pPr>
@@ -13203,9 +14061,9 @@
                 <w:color w:val="000000" w:themeColor="text1"/>
                 <w:sz w:val="20"/>
                 <w:szCs w:val="20"/>
-                <w:highlight w:val="yellow"/>
-              </w:rPr>
-              <w:t>223.55</w:t>
+                <w:lang w:eastAsia="en-IN"/>
+              </w:rPr>
+              <w:t>0.75</w:t>
             </w:r>
           </w:p>
         </w:tc>
@@ -13274,7 +14132,7 @@
                 <w:szCs w:val="20"/>
                 <w:lang w:eastAsia="en-IN"/>
               </w:rPr>
-              <w:t>80.36</w:t>
+              <w:t>79.72</w:t>
             </w:r>
           </w:p>
         </w:tc>
@@ -13291,7 +14149,6 @@
                 <w:color w:val="000000" w:themeColor="text1"/>
                 <w:sz w:val="20"/>
                 <w:szCs w:val="20"/>
-                <w:highlight w:val="yellow"/>
                 <w:lang w:val="en-IN" w:eastAsia="en-IN"/>
               </w:rPr>
             </w:pPr>
@@ -13301,21 +14158,9 @@
                 <w:color w:val="000000" w:themeColor="text1"/>
                 <w:sz w:val="20"/>
                 <w:szCs w:val="20"/>
-                <w:highlight w:val="yellow"/>
                 <w:lang w:val="en-IN" w:eastAsia="en-IN"/>
               </w:rPr>
-              <w:t>40.3</w:t>
-            </w:r>
-            <w:r>
-              <w:rPr>
-                <w:rFonts w:eastAsia="Times New Roman" w:cs="Arial"/>
-                <w:color w:val="000000" w:themeColor="text1"/>
-                <w:sz w:val="20"/>
-                <w:szCs w:val="20"/>
-                <w:highlight w:val="yellow"/>
-                <w:lang w:val="en-IN" w:eastAsia="en-IN"/>
-              </w:rPr>
-              <w:t>1</w:t>
+              <w:t>39.88</w:t>
             </w:r>
           </w:p>
         </w:tc>
@@ -13332,7 +14177,6 @@
                 <w:color w:val="000000" w:themeColor="text1"/>
                 <w:sz w:val="20"/>
                 <w:szCs w:val="20"/>
-                <w:highlight w:val="yellow"/>
                 <w:lang w:val="en-IN"/>
               </w:rPr>
             </w:pPr>
@@ -13342,19 +14186,9 @@
                 <w:color w:val="000000" w:themeColor="text1"/>
                 <w:sz w:val="20"/>
                 <w:szCs w:val="20"/>
-                <w:highlight w:val="yellow"/>
-              </w:rPr>
-              <w:t>22.0</w:t>
-            </w:r>
-            <w:r>
-              <w:rPr>
-                <w:rFonts w:cs="Arial"/>
-                <w:color w:val="000000" w:themeColor="text1"/>
-                <w:sz w:val="20"/>
-                <w:szCs w:val="20"/>
-                <w:highlight w:val="yellow"/>
-              </w:rPr>
-              <w:t>6</w:t>
+                <w:lang w:val="en-IN"/>
+              </w:rPr>
+              <w:t>20.00</w:t>
             </w:r>
           </w:p>
         </w:tc>
@@ -13396,7 +14230,31 @@
                 <w:szCs w:val="20"/>
                 <w:lang w:eastAsia="en-IN"/>
               </w:rPr>
-              <w:t>Laptop Video DL (UDP)</w:t>
+              <w:t xml:space="preserve">Smartphone </w:t>
+            </w:r>
+            <w:r>
+              <w:rPr>
+                <w:rFonts w:cs="Arial"/>
+                <w:b w:val="0"/>
+                <w:bCs w:val="0"/>
+                <w:color w:val="000000" w:themeColor="text1"/>
+                <w:sz w:val="20"/>
+                <w:szCs w:val="20"/>
+                <w:lang w:eastAsia="en-IN"/>
+              </w:rPr>
+              <w:t>D</w:t>
+            </w:r>
+            <w:r>
+              <w:rPr>
+                <w:rFonts w:cs="Arial"/>
+                <w:b w:val="0"/>
+                <w:bCs w:val="0"/>
+                <w:color w:val="000000" w:themeColor="text1"/>
+                <w:sz w:val="20"/>
+                <w:szCs w:val="20"/>
+                <w:lang w:eastAsia="en-IN"/>
+              </w:rPr>
+              <w:t>L (TCP)</w:t>
             </w:r>
           </w:p>
         </w:tc>
@@ -13424,7 +14282,7 @@
                 <w:szCs w:val="20"/>
                 <w:lang w:eastAsia="en-IN"/>
               </w:rPr>
-              <w:t>9261.16</w:t>
+              <w:t>1076.93</w:t>
             </w:r>
           </w:p>
         </w:tc>
@@ -13441,20 +14299,18 @@
                 <w:color w:val="000000" w:themeColor="text1"/>
                 <w:sz w:val="20"/>
                 <w:szCs w:val="20"/>
-                <w:highlight w:val="yellow"/>
                 <w:lang w:eastAsia="en-IN"/>
               </w:rPr>
             </w:pPr>
             <w:r>
               <w:rPr>
-                <w:rFonts w:eastAsia="Times New Roman" w:cs="Arial"/>
+                <w:rFonts w:cs="Arial"/>
                 <w:color w:val="000000" w:themeColor="text1"/>
                 <w:sz w:val="20"/>
                 <w:szCs w:val="20"/>
-                <w:highlight w:val="yellow"/>
-                <w:lang w:val="en-IN" w:eastAsia="en-IN"/>
-              </w:rPr>
-              <w:t>9420.62</w:t>
+                <w:lang w:eastAsia="en-IN"/>
+              </w:rPr>
+              <w:t>652.77</w:t>
             </w:r>
           </w:p>
         </w:tc>
@@ -13471,7 +14327,6 @@
                 <w:color w:val="000000" w:themeColor="text1"/>
                 <w:sz w:val="20"/>
                 <w:szCs w:val="20"/>
-                <w:highlight w:val="yellow"/>
                 <w:lang w:val="en-IN"/>
               </w:rPr>
             </w:pPr>
@@ -13481,9 +14336,9 @@
                 <w:color w:val="000000" w:themeColor="text1"/>
                 <w:sz w:val="20"/>
                 <w:szCs w:val="20"/>
-                <w:highlight w:val="yellow"/>
-              </w:rPr>
-              <w:t>10375.76</w:t>
+                <w:lang w:val="en-IN"/>
+              </w:rPr>
+              <w:t>671.02</w:t>
             </w:r>
           </w:p>
         </w:tc>
@@ -13623,13 +14478,6 @@
           <w:rFonts w:cs="Arial"/>
           <w:color w:val="FF0000"/>
         </w:rPr>
-        <w:sectPr>
-          <w:type w:val="continuous"/>
-          <w:pgSz w:w="11906" w:h="16838"/>
-          <w:pgMar w:top="1440" w:right="1440" w:bottom="1440" w:left="1440" w:header="708" w:footer="708" w:gutter="0"/>
-          <w:cols w:space="708"/>
-          <w:docGrid w:linePitch="360"/>
-        </w:sectPr>
       </w:pPr>
     </w:p>
     <w:p>
@@ -13637,6 +14485,62 @@
         <w:autoSpaceDE w:val="0"/>
         <w:autoSpaceDN w:val="0"/>
         <w:adjustRightInd w:val="0"/>
+        <w:rPr>
+          <w:rFonts w:cs="Arial"/>
+          <w:color w:val="FF0000"/>
+        </w:rPr>
+      </w:pPr>
+    </w:p>
+    <w:p>
+      <w:pPr>
+        <w:autoSpaceDE w:val="0"/>
+        <w:autoSpaceDN w:val="0"/>
+        <w:adjustRightInd w:val="0"/>
+        <w:rPr>
+          <w:rFonts w:cs="Arial"/>
+          <w:color w:val="FF0000"/>
+        </w:rPr>
+      </w:pPr>
+    </w:p>
+    <w:p>
+      <w:pPr>
+        <w:autoSpaceDE w:val="0"/>
+        <w:autoSpaceDN w:val="0"/>
+        <w:adjustRightInd w:val="0"/>
+        <w:rPr>
+          <w:rFonts w:cs="Arial"/>
+          <w:color w:val="FF0000"/>
+        </w:rPr>
+      </w:pPr>
+    </w:p>
+    <w:p>
+      <w:pPr>
+        <w:autoSpaceDE w:val="0"/>
+        <w:autoSpaceDN w:val="0"/>
+        <w:adjustRightInd w:val="0"/>
+        <w:rPr>
+          <w:rFonts w:cs="Arial"/>
+          <w:color w:val="FF0000"/>
+        </w:rPr>
+      </w:pPr>
+    </w:p>
+    <w:p>
+      <w:pPr>
+        <w:autoSpaceDE w:val="0"/>
+        <w:autoSpaceDN w:val="0"/>
+        <w:adjustRightInd w:val="0"/>
+        <w:rPr>
+          <w:rFonts w:cs="Arial"/>
+          <w:color w:val="FF0000"/>
+        </w:rPr>
+      </w:pPr>
+    </w:p>
+    <w:p>
+      <w:pPr>
+        <w:autoSpaceDE w:val="0"/>
+        <w:autoSpaceDN w:val="0"/>
+        <w:adjustRightInd w:val="0"/>
+        <w:spacing w:before="0" w:after="0"/>
         <w:jc w:val="center"/>
         <w:rPr>
           <w:rFonts w:cs="Arial"/>
@@ -13649,19 +14553,20 @@
       </w:pPr>
       <w:r>
         <w:rPr>
+          <w:b/>
+          <w:bCs/>
           <w:noProof/>
-        </w:rPr>
+          <w:color w:val="4472C4" w:themeColor="accent1"/>
+          <w:sz w:val="24"/>
+          <w:szCs w:val="24"/>
+          <w:lang w:eastAsia="en-IN"/>
+        </w:rPr>
+        <w:lastRenderedPageBreak/>
         <w:drawing>
-          <wp:inline distT="0" distB="0" distL="0" distR="0" wp14:anchorId="6F486C01" wp14:editId="1AEBC068">
-            <wp:extent cx="2604135" cy="1693545"/>
-            <wp:effectExtent l="0" t="0" r="5715" b="1905"/>
-            <wp:docPr id="42" name="Chart 42">
-              <a:extLst xmlns:a="http://schemas.openxmlformats.org/drawingml/2006/main">
-                <a:ext uri="{FF2B5EF4-FFF2-40B4-BE49-F238E27FC236}">
-                  <a16:creationId xmlns:a16="http://schemas.microsoft.com/office/drawing/2014/main" id="{21C71A93-DF5C-43A2-B782-8FCA869F2803}"/>
-                </a:ext>
-              </a:extLst>
-            </wp:docPr>
+          <wp:inline distT="0" distB="0" distL="0" distR="0" wp14:anchorId="51D6BF0C" wp14:editId="366C03BB">
+            <wp:extent cx="2531745" cy="1837690"/>
+            <wp:effectExtent l="0" t="0" r="1905" b="0"/>
+            <wp:docPr id="31760377" name="Chart 31760377"/>
             <wp:cNvGraphicFramePr/>
             <a:graphic xmlns:a="http://schemas.openxmlformats.org/drawingml/2006/main">
               <a:graphicData uri="http://schemas.openxmlformats.org/drawingml/2006/chart">
@@ -13675,6 +14580,7 @@
     <w:p>
       <w:pPr>
         <w:pStyle w:val="Caption"/>
+        <w:spacing w:before="0"/>
         <w:jc w:val="center"/>
         <w:rPr>
           <w:rFonts w:cs="Arial"/>
@@ -13758,9 +14664,15 @@
     </w:p>
     <w:p>
       <w:pPr>
+        <w:spacing w:before="0" w:after="0"/>
+      </w:pPr>
+    </w:p>
+    <w:p>
+      <w:pPr>
         <w:autoSpaceDE w:val="0"/>
         <w:autoSpaceDN w:val="0"/>
         <w:adjustRightInd w:val="0"/>
+        <w:spacing w:before="0" w:after="0"/>
         <w:jc w:val="center"/>
         <w:rPr>
           <w:rFonts w:cs="Arial"/>
@@ -13773,19 +14685,19 @@
       </w:pPr>
       <w:r>
         <w:rPr>
+          <w:b/>
+          <w:bCs/>
           <w:noProof/>
+          <w:color w:val="4472C4" w:themeColor="accent1"/>
+          <w:sz w:val="24"/>
+          <w:szCs w:val="24"/>
+          <w:lang w:eastAsia="en-IN"/>
         </w:rPr>
         <w:drawing>
-          <wp:inline distT="0" distB="0" distL="0" distR="0" wp14:anchorId="5952C4AB" wp14:editId="6E8DAFF8">
-            <wp:extent cx="2651125" cy="1613535"/>
-            <wp:effectExtent l="0" t="0" r="0" b="5715"/>
-            <wp:docPr id="43" name="Chart 43">
-              <a:extLst xmlns:a="http://schemas.openxmlformats.org/drawingml/2006/main">
-                <a:ext uri="{FF2B5EF4-FFF2-40B4-BE49-F238E27FC236}">
-                  <a16:creationId xmlns:a16="http://schemas.microsoft.com/office/drawing/2014/main" id="{21A2A1B9-1F31-41D1-90DE-CD15AF422EE8}"/>
-                </a:ext>
-              </a:extLst>
-            </wp:docPr>
+          <wp:inline distT="0" distB="0" distL="0" distR="0" wp14:anchorId="55BF62CB" wp14:editId="2A3DEC66">
+            <wp:extent cx="2531745" cy="1837690"/>
+            <wp:effectExtent l="0" t="0" r="1905" b="0"/>
+            <wp:docPr id="1904989816" name="Chart 1904989816"/>
             <wp:cNvGraphicFramePr/>
             <a:graphic xmlns:a="http://schemas.openxmlformats.org/drawingml/2006/main">
               <a:graphicData uri="http://schemas.openxmlformats.org/drawingml/2006/chart">
@@ -13799,6 +14711,7 @@
     <w:p>
       <w:pPr>
         <w:pStyle w:val="Caption"/>
+        <w:spacing w:before="0"/>
         <w:jc w:val="center"/>
         <w:rPr>
           <w:rFonts w:cs="Arial"/>
@@ -13806,102 +14719,6 @@
           <w:bCs w:val="0"/>
           <w:sz w:val="20"/>
           <w:szCs w:val="20"/>
-        </w:rPr>
-      </w:pPr>
-      <w:r>
-        <w:rPr>
-          <w:rFonts w:cs="Arial"/>
-          <w:b w:val="0"/>
-          <w:bCs w:val="0"/>
-          <w:sz w:val="18"/>
-          <w:szCs w:val="18"/>
-        </w:rPr>
-        <w:t xml:space="preserve">Fig </w:t>
-      </w:r>
-      <w:r>
-        <w:rPr>
-          <w:rFonts w:cs="Arial"/>
-          <w:b w:val="0"/>
-          <w:bCs w:val="0"/>
-          <w:sz w:val="18"/>
-          <w:szCs w:val="18"/>
-        </w:rPr>
-        <w:fldChar w:fldCharType="begin"/>
-      </w:r>
-      <w:r>
-        <w:rPr>
-          <w:rFonts w:cs="Arial"/>
-          <w:b w:val="0"/>
-          <w:bCs w:val="0"/>
-          <w:sz w:val="18"/>
-          <w:szCs w:val="18"/>
-        </w:rPr>
-        <w:instrText xml:space="preserve"> SEQ Fig \* ARABIC </w:instrText>
-      </w:r>
-      <w:r>
-        <w:rPr>
-          <w:rFonts w:cs="Arial"/>
-          <w:b w:val="0"/>
-          <w:bCs w:val="0"/>
-          <w:sz w:val="18"/>
-          <w:szCs w:val="18"/>
-        </w:rPr>
-        <w:fldChar w:fldCharType="separate"/>
-      </w:r>
-      <w:r>
-        <w:rPr>
-          <w:rFonts w:cs="Arial"/>
-          <w:b w:val="0"/>
-          <w:bCs w:val="0"/>
-          <w:noProof/>
-          <w:sz w:val="18"/>
-          <w:szCs w:val="18"/>
-        </w:rPr>
-        <w:t>10</w:t>
-      </w:r>
-      <w:r>
-        <w:rPr>
-          <w:rFonts w:cs="Arial"/>
-          <w:b w:val="0"/>
-          <w:bCs w:val="0"/>
-          <w:sz w:val="18"/>
-          <w:szCs w:val="18"/>
-        </w:rPr>
-        <w:fldChar w:fldCharType="end"/>
-      </w:r>
-      <w:r>
-        <w:rPr>
-          <w:rFonts w:cs="Arial"/>
-          <w:b w:val="0"/>
-          <w:bCs w:val="0"/>
-          <w:sz w:val="18"/>
-          <w:szCs w:val="18"/>
-        </w:rPr>
-        <w:t>: The average uplink delays for cameras and sensors decreases as the numerology is increased</w:t>
-      </w:r>
-      <w:r>
-        <w:rPr>
-          <w:rFonts w:cs="Arial"/>
-          <w:b w:val="0"/>
-          <w:bCs w:val="0"/>
-          <w:sz w:val="20"/>
-          <w:szCs w:val="20"/>
-        </w:rPr>
-        <w:t>.</w:t>
-      </w:r>
-    </w:p>
-    <w:p>
-      <w:pPr>
-        <w:autoSpaceDE w:val="0"/>
-        <w:autoSpaceDN w:val="0"/>
-        <w:adjustRightInd w:val="0"/>
-        <w:rPr>
-          <w:rFonts w:cs="Arial"/>
-          <w:b/>
-          <w:bCs/>
-          <w:color w:val="4472C4" w:themeColor="accent1"/>
-          <w:sz w:val="24"/>
-          <w:szCs w:val="24"/>
         </w:rPr>
         <w:sectPr>
           <w:type w:val="continuous"/>
@@ -13911,35 +14728,97 @@
           <w:docGrid w:linePitch="360"/>
         </w:sectPr>
       </w:pPr>
+      <w:r>
+        <w:rPr>
+          <w:rFonts w:cs="Arial"/>
+          <w:b w:val="0"/>
+          <w:bCs w:val="0"/>
+          <w:sz w:val="18"/>
+          <w:szCs w:val="18"/>
+        </w:rPr>
+        <w:t xml:space="preserve">Fig </w:t>
+      </w:r>
+      <w:r>
+        <w:rPr>
+          <w:rFonts w:cs="Arial"/>
+          <w:b w:val="0"/>
+          <w:bCs w:val="0"/>
+          <w:sz w:val="18"/>
+          <w:szCs w:val="18"/>
+        </w:rPr>
+        <w:fldChar w:fldCharType="begin"/>
+      </w:r>
+      <w:r>
+        <w:rPr>
+          <w:rFonts w:cs="Arial"/>
+          <w:b w:val="0"/>
+          <w:bCs w:val="0"/>
+          <w:sz w:val="18"/>
+          <w:szCs w:val="18"/>
+        </w:rPr>
+        <w:instrText xml:space="preserve"> SEQ Fig \* ARABIC </w:instrText>
+      </w:r>
+      <w:r>
+        <w:rPr>
+          <w:rFonts w:cs="Arial"/>
+          <w:b w:val="0"/>
+          <w:bCs w:val="0"/>
+          <w:sz w:val="18"/>
+          <w:szCs w:val="18"/>
+        </w:rPr>
+        <w:fldChar w:fldCharType="separate"/>
+      </w:r>
+      <w:r>
+        <w:rPr>
+          <w:rFonts w:cs="Arial"/>
+          <w:b w:val="0"/>
+          <w:bCs w:val="0"/>
+          <w:noProof/>
+          <w:sz w:val="18"/>
+          <w:szCs w:val="18"/>
+        </w:rPr>
+        <w:t>10</w:t>
+      </w:r>
+      <w:r>
+        <w:rPr>
+          <w:rFonts w:cs="Arial"/>
+          <w:b w:val="0"/>
+          <w:bCs w:val="0"/>
+          <w:sz w:val="18"/>
+          <w:szCs w:val="18"/>
+        </w:rPr>
+        <w:fldChar w:fldCharType="end"/>
+      </w:r>
+      <w:r>
+        <w:rPr>
+          <w:rFonts w:cs="Arial"/>
+          <w:b w:val="0"/>
+          <w:bCs w:val="0"/>
+          <w:sz w:val="18"/>
+          <w:szCs w:val="18"/>
+        </w:rPr>
+        <w:t>: The average uplink delays for cameras and sensors decreases as the numerology is incre</w:t>
+      </w:r>
+      <w:r>
+        <w:rPr>
+          <w:rFonts w:cs="Arial"/>
+          <w:b w:val="0"/>
+          <w:bCs w:val="0"/>
+          <w:sz w:val="18"/>
+          <w:szCs w:val="18"/>
+        </w:rPr>
+        <w:t>ases</w:t>
+      </w:r>
     </w:p>
     <w:p>
       <w:pPr>
         <w:autoSpaceDE w:val="0"/>
         <w:autoSpaceDN w:val="0"/>
         <w:adjustRightInd w:val="0"/>
-        <w:rPr>
-          <w:rFonts w:cs="Arial"/>
-          <w:b/>
-          <w:bCs/>
-          <w:color w:val="4472C4" w:themeColor="accent1"/>
-          <w:sz w:val="24"/>
-          <w:szCs w:val="24"/>
-        </w:rPr>
-      </w:pPr>
-    </w:p>
-    <w:p>
-      <w:pPr>
-        <w:autoSpaceDE w:val="0"/>
-        <w:autoSpaceDN w:val="0"/>
-        <w:adjustRightInd w:val="0"/>
-        <w:jc w:val="center"/>
-        <w:rPr>
-          <w:rFonts w:cs="Arial"/>
-          <w:b/>
-          <w:bCs/>
-          <w:color w:val="4472C4" w:themeColor="accent1"/>
-          <w:sz w:val="24"/>
-          <w:szCs w:val="24"/>
+        <w:spacing w:before="0" w:after="0"/>
+        <w:rPr>
+          <w:rFonts w:cs="Arial"/>
+          <w:color w:val="FF0000"/>
         </w:rPr>
         <w:sectPr>
           <w:type w:val="continuous"/>
@@ -13955,7 +14834,7 @@
         <w:autoSpaceDE w:val="0"/>
         <w:autoSpaceDN w:val="0"/>
         <w:adjustRightInd w:val="0"/>
-        <w:jc w:val="center"/>
+        <w:spacing w:before="0" w:after="0"/>
         <w:rPr>
           <w:rFonts w:cs="Arial"/>
           <w:b/>
@@ -13964,23 +14843,69 @@
           <w:sz w:val="24"/>
           <w:szCs w:val="24"/>
         </w:rPr>
-      </w:pPr>
-      <w:r>
-        <w:rPr>
+        <w:sectPr>
+          <w:type w:val="continuous"/>
+          <w:pgSz w:w="11906" w:h="16838"/>
+          <w:pgMar w:top="1440" w:right="1440" w:bottom="1440" w:left="1440" w:header="708" w:footer="708" w:gutter="0"/>
+          <w:cols w:num="2" w:space="708"/>
+          <w:docGrid w:linePitch="360"/>
+        </w:sectPr>
+      </w:pPr>
+    </w:p>
+    <w:p>
+      <w:pPr>
+        <w:autoSpaceDE w:val="0"/>
+        <w:autoSpaceDN w:val="0"/>
+        <w:adjustRightInd w:val="0"/>
+        <w:spacing w:before="0" w:after="0"/>
+        <w:rPr>
+          <w:rFonts w:cs="Arial"/>
+          <w:b/>
+          <w:bCs/>
+          <w:color w:val="4472C4" w:themeColor="accent1"/>
+          <w:sz w:val="24"/>
+          <w:szCs w:val="24"/>
+        </w:rPr>
+        <w:sectPr>
+          <w:type w:val="continuous"/>
+          <w:pgSz w:w="11906" w:h="16838"/>
+          <w:pgMar w:top="1440" w:right="1440" w:bottom="1440" w:left="1440" w:header="708" w:footer="708" w:gutter="0"/>
+          <w:cols w:space="708"/>
+          <w:docGrid w:linePitch="360"/>
+        </w:sectPr>
+      </w:pPr>
+    </w:p>
+    <w:p>
+      <w:pPr>
+        <w:autoSpaceDE w:val="0"/>
+        <w:autoSpaceDN w:val="0"/>
+        <w:adjustRightInd w:val="0"/>
+        <w:spacing w:before="0" w:after="0"/>
+        <w:jc w:val="center"/>
+        <w:rPr>
+          <w:rFonts w:cs="Arial"/>
+          <w:b/>
+          <w:bCs/>
+          <w:color w:val="4472C4" w:themeColor="accent1"/>
+          <w:sz w:val="24"/>
+          <w:szCs w:val="24"/>
+        </w:rPr>
+      </w:pPr>
+      <w:r>
+        <w:rPr>
+          <w:b/>
+          <w:bCs/>
           <w:noProof/>
-        </w:rPr>
-        <w:lastRenderedPageBreak/>
+          <w:color w:val="4472C4" w:themeColor="accent1"/>
+          <w:sz w:val="24"/>
+          <w:szCs w:val="24"/>
+          <w:lang w:eastAsia="en-IN"/>
+        </w:rPr>
         <w:drawing>
-          <wp:inline distT="0" distB="0" distL="0" distR="0" wp14:anchorId="010D9294" wp14:editId="53ACECE1">
-            <wp:extent cx="3200400" cy="2190305"/>
-            <wp:effectExtent l="0" t="0" r="0" b="635"/>
-            <wp:docPr id="44" name="Chart 44">
-              <a:extLst xmlns:a="http://schemas.openxmlformats.org/drawingml/2006/main">
-                <a:ext uri="{FF2B5EF4-FFF2-40B4-BE49-F238E27FC236}">
-                  <a16:creationId xmlns:a16="http://schemas.microsoft.com/office/drawing/2014/main" id="{CC8D2F46-FCEC-46F9-8333-53632EFED143}"/>
-                </a:ext>
-              </a:extLst>
-            </wp:docPr>
+          <wp:inline distT="0" distB="0" distL="0" distR="0" wp14:anchorId="029255B4" wp14:editId="268C1235">
+            <wp:extent cx="2755265" cy="2091690"/>
+            <wp:effectExtent l="0" t="0" r="6985" b="3810"/>
+            <wp:docPr id="194696786" name="Chart 194696786"/>
             <wp:cNvGraphicFramePr/>
             <a:graphic xmlns:a="http://schemas.openxmlformats.org/drawingml/2006/main">
               <a:graphicData uri="http://schemas.openxmlformats.org/drawingml/2006/chart">
@@ -13994,6 +14919,7 @@
     <w:p>
       <w:pPr>
         <w:pStyle w:val="Caption"/>
+        <w:spacing w:before="0"/>
         <w:jc w:val="center"/>
         <w:rPr>
           <w:rFonts w:cs="Arial"/>
@@ -14072,7 +14998,17 @@
           <w:sz w:val="18"/>
           <w:szCs w:val="18"/>
         </w:rPr>
-        <w:t>: The average downlink throughput for Laptop remains the same as the numerology is increased. This is because the flow is UDP. The average downlink delay decreases as the numerology is increased.</w:t>
+        <w:t xml:space="preserve">: The average throughput </w:t>
+      </w:r>
+      <w:r>
+        <w:rPr>
+          <w:rFonts w:cs="Arial"/>
+          <w:b w:val="0"/>
+          <w:bCs w:val="0"/>
+          <w:sz w:val="18"/>
+          <w:szCs w:val="18"/>
+        </w:rPr>
+        <w:t xml:space="preserve">for smartphone downlink and uplink increases with numerology. This is because the flow is TCP </w:t>
       </w:r>
     </w:p>
     <w:p>
@@ -14080,6 +15016,7 @@
         <w:autoSpaceDE w:val="0"/>
         <w:autoSpaceDN w:val="0"/>
         <w:adjustRightInd w:val="0"/>
+        <w:spacing w:before="0" w:after="0"/>
         <w:jc w:val="center"/>
         <w:rPr>
           <w:rFonts w:cs="Arial"/>
@@ -14092,19 +15029,19 @@
       </w:pPr>
       <w:r>
         <w:rPr>
+          <w:b/>
+          <w:bCs/>
           <w:noProof/>
+          <w:color w:val="4472C4" w:themeColor="accent1"/>
+          <w:sz w:val="24"/>
+          <w:szCs w:val="24"/>
+          <w:lang w:eastAsia="en-IN"/>
         </w:rPr>
         <w:drawing>
-          <wp:inline distT="0" distB="0" distL="0" distR="0" wp14:anchorId="21BF0AC5" wp14:editId="0FD1E339">
-            <wp:extent cx="2960380" cy="2128691"/>
-            <wp:effectExtent l="0" t="0" r="0" b="5080"/>
-            <wp:docPr id="45" name="Chart 45">
-              <a:extLst xmlns:a="http://schemas.openxmlformats.org/drawingml/2006/main">
-                <a:ext uri="{FF2B5EF4-FFF2-40B4-BE49-F238E27FC236}">
-                  <a16:creationId xmlns:a16="http://schemas.microsoft.com/office/drawing/2014/main" id="{8BEE03D0-6192-4F52-8B19-49D26A9C1051}"/>
-                </a:ext>
-              </a:extLst>
-            </wp:docPr>
+          <wp:inline distT="0" distB="0" distL="0" distR="0" wp14:anchorId="77655C0F" wp14:editId="06DDA86E">
+            <wp:extent cx="2628900" cy="1949450"/>
+            <wp:effectExtent l="0" t="0" r="0" b="0"/>
+            <wp:docPr id="1568128410" name="Chart 1568128410"/>
             <wp:cNvGraphicFramePr/>
             <a:graphic xmlns:a="http://schemas.openxmlformats.org/drawingml/2006/main">
               <a:graphicData uri="http://schemas.openxmlformats.org/drawingml/2006/chart">
@@ -14118,6 +15055,7 @@
     <w:p>
       <w:pPr>
         <w:pStyle w:val="Caption"/>
+        <w:spacing w:before="0"/>
         <w:jc w:val="center"/>
         <w:rPr>
           <w:rFonts w:cs="Arial"/>
@@ -14196,7 +15134,107 @@
           <w:sz w:val="18"/>
           <w:szCs w:val="18"/>
         </w:rPr>
-        <w:t>: The average uplink throughput for Smartphone increases as the numerology is increased. The average uplink delay decreases as the numerology is increased. This is because the flow is TCP.</w:t>
+        <w:t xml:space="preserve">: </w:t>
+      </w:r>
+      <w:r>
+        <w:rPr>
+          <w:rFonts w:cs="Arial"/>
+          <w:b w:val="0"/>
+          <w:bCs w:val="0"/>
+          <w:sz w:val="18"/>
+          <w:szCs w:val="18"/>
+        </w:rPr>
+        <w:t xml:space="preserve">The average </w:t>
+      </w:r>
+      <w:r>
+        <w:rPr>
+          <w:rFonts w:cs="Arial"/>
+          <w:b w:val="0"/>
+          <w:bCs w:val="0"/>
+          <w:sz w:val="18"/>
+          <w:szCs w:val="18"/>
+        </w:rPr>
+        <w:t xml:space="preserve">delay </w:t>
+      </w:r>
+      <w:r>
+        <w:rPr>
+          <w:rFonts w:cs="Arial"/>
+          <w:b w:val="0"/>
+          <w:bCs w:val="0"/>
+          <w:sz w:val="18"/>
+          <w:szCs w:val="18"/>
+        </w:rPr>
+        <w:t xml:space="preserve">for smartphone </w:t>
+      </w:r>
+      <w:r>
+        <w:rPr>
+          <w:rFonts w:cs="Arial"/>
+          <w:b w:val="0"/>
+          <w:bCs w:val="0"/>
+          <w:sz w:val="18"/>
+          <w:szCs w:val="18"/>
+        </w:rPr>
+        <w:t>downlink</w:t>
+      </w:r>
+      <w:r>
+        <w:rPr>
+          <w:rFonts w:cs="Arial"/>
+          <w:b w:val="0"/>
+          <w:bCs w:val="0"/>
+          <w:sz w:val="18"/>
+          <w:szCs w:val="18"/>
+        </w:rPr>
+        <w:t xml:space="preserve"> and </w:t>
+      </w:r>
+      <w:r>
+        <w:rPr>
+          <w:rFonts w:cs="Arial"/>
+          <w:b w:val="0"/>
+          <w:bCs w:val="0"/>
+          <w:sz w:val="18"/>
+          <w:szCs w:val="18"/>
+        </w:rPr>
+        <w:t>uplink</w:t>
+      </w:r>
+      <w:r>
+        <w:rPr>
+          <w:rFonts w:cs="Arial"/>
+          <w:b w:val="0"/>
+          <w:bCs w:val="0"/>
+          <w:sz w:val="18"/>
+          <w:szCs w:val="18"/>
+        </w:rPr>
+        <w:t xml:space="preserve"> </w:t>
+      </w:r>
+      <w:r>
+        <w:rPr>
+          <w:rFonts w:cs="Arial"/>
+          <w:b w:val="0"/>
+          <w:bCs w:val="0"/>
+          <w:sz w:val="18"/>
+          <w:szCs w:val="18"/>
+        </w:rPr>
+        <w:t>decreases</w:t>
+      </w:r>
+      <w:r>
+        <w:rPr>
+          <w:rFonts w:cs="Arial"/>
+          <w:b w:val="0"/>
+          <w:bCs w:val="0"/>
+          <w:sz w:val="18"/>
+          <w:szCs w:val="18"/>
+        </w:rPr>
+        <w:t xml:space="preserve"> with numerology. This is because the flow is TCP</w:t>
+      </w:r>
+      <w:r>
+        <w:rPr>
+          <w:rFonts w:cs="Arial"/>
+          <w:b w:val="0"/>
+          <w:bCs w:val="0"/>
+          <w:sz w:val="18"/>
+          <w:szCs w:val="18"/>
+        </w:rPr>
+        <w:t>.</w:t>
       </w:r>
     </w:p>
     <w:p>
@@ -14204,6 +15242,7 @@
         <w:autoSpaceDE w:val="0"/>
         <w:autoSpaceDN w:val="0"/>
         <w:adjustRightInd w:val="0"/>
+        <w:spacing w:before="0" w:after="0"/>
         <w:rPr>
           <w:rFonts w:cs="Arial"/>
           <w:b/>
@@ -14226,6 +15265,7 @@
         <w:autoSpaceDE w:val="0"/>
         <w:autoSpaceDN w:val="0"/>
         <w:adjustRightInd w:val="0"/>
+        <w:spacing w:before="0" w:after="0"/>
         <w:rPr>
           <w:rFonts w:cs="Arial"/>
           <w:b/>
@@ -14585,7 +15625,7 @@
 </file>
 
 <file path=word/endnotes.xml><?xml version="1.0" encoding="utf-8"?>
-<w:endnotes xmlns:wpc="http://schemas.microsoft.com/office/word/2010/wordprocessingCanvas" xmlns:cx="http://schemas.microsoft.com/office/drawing/2014/chartex" xmlns:cx1="http://schemas.microsoft.com/office/drawing/2015/9/8/chartex" xmlns:cx2="http://schemas.microsoft.com/office/drawing/2015/10/21/chartex" xmlns:cx3="http://schemas.microsoft.com/office/drawing/2016/5/9/chartex" xmlns:cx4="http://schemas.microsoft.com/office/drawing/2016/5/10/chartex" xmlns:cx5="http://schemas.microsoft.com/office/drawing/2016/5/11/chartex" xmlns:cx6="http://schemas.microsoft.com/office/drawing/2016/5/12/chartex" xmlns:cx7="http://schemas.microsoft.com/office/drawing/2016/5/13/chartex" xmlns:cx8="http://schemas.microsoft.com/office/drawing/2016/5/14/chartex" xmlns:mc="http://schemas.openxmlformats.org/markup-compatibility/2006" xmlns:aink="http://schemas.microsoft.com/office/drawing/2016/ink" xmlns:am3d="http://schemas.microsoft.com/office/drawing/2017/model3d" xmlns:o="urn:schemas-microsoft-com:office:office" xmlns:oel="http://schemas.microsoft.com/office/2019/extlst" xmlns:r="http://schemas.openxmlformats.org/officeDocument/2006/relationships" xmlns:m="http://schemas.openxmlformats.org/officeDocument/2006/math" xmlns:v="urn:schemas-microsoft-com:vml" xmlns:wp14="http://schemas.microsoft.com/office/word/2010/wordprocessingDrawing" xmlns:wp="http://schemas.openxmlformats.org/drawingml/2006/wordprocessingDrawing" xmlns:w10="urn:schemas-microsoft-com:office:word" xmlns:w="http://schemas.openxmlformats.org/wordprocessingml/2006/main" xmlns:w14="http://schemas.microsoft.com/office/word/2010/wordml" xmlns:w15="http://schemas.microsoft.com/office/word/2012/wordml" xmlns:w16cex="http://schemas.microsoft.com/office/word/2018/wordml/cex" xmlns:w16cid="http://schemas.microsoft.com/office/word/2016/wordml/cid" xmlns:w16="http://schemas.microsoft.com/office/word/2018/wordml" xmlns:w16sdtdh="http://schemas.microsoft.com/office/word/2020/wordml/sdtdatahash" xmlns:w16se="http://schemas.microsoft.com/office/word/2015/wordml/symex" xmlns:wpg="http://schemas.microsoft.com/office/word/2010/wordprocessingGroup" xmlns:wpi="http://schemas.microsoft.com/office/word/2010/wordprocessingInk" xmlns:wne="http://schemas.microsoft.com/office/word/2006/wordml" xmlns:wps="http://schemas.microsoft.com/office/word/2010/wordprocessingShape" mc:Ignorable="w14 w15 w16se w16cid w16 w16cex w16sdtdh wp14">
+<w:endnotes xmlns:wpc="http://schemas.microsoft.com/office/word/2010/wordprocessingCanvas" xmlns:cx="http://schemas.microsoft.com/office/drawing/2014/chartex" xmlns:cx1="http://schemas.microsoft.com/office/drawing/2015/9/8/chartex" xmlns:cx2="http://schemas.microsoft.com/office/drawing/2015/10/21/chartex" xmlns:cx3="http://schemas.microsoft.com/office/drawing/2016/5/9/chartex" xmlns:cx4="http://schemas.microsoft.com/office/drawing/2016/5/10/chartex" xmlns:cx5="http://schemas.microsoft.com/office/drawing/2016/5/11/chartex" xmlns:cx6="http://schemas.microsoft.com/office/drawing/2016/5/12/chartex" xmlns:cx7="http://schemas.microsoft.com/office/drawing/2016/5/13/chartex" xmlns:cx8="http://schemas.microsoft.com/office/drawing/2016/5/14/chartex" xmlns:mc="http://schemas.openxmlformats.org/markup-compatibility/2006" xmlns:aink="http://schemas.microsoft.com/office/drawing/2016/ink" xmlns:am3d="http://schemas.microsoft.com/office/drawing/2017/model3d" xmlns:o="urn:schemas-microsoft-com:office:office" xmlns:oel="http://schemas.microsoft.com/office/2019/extlst" xmlns:r="http://schemas.openxmlformats.org/officeDocument/2006/relationships" xmlns:m="http://schemas.openxmlformats.org/officeDocument/2006/math" xmlns:v="urn:schemas-microsoft-com:vml" xmlns:wp14="http://schemas.microsoft.com/office/word/2010/wordprocessingDrawing" xmlns:wp="http://schemas.openxmlformats.org/drawingml/2006/wordprocessingDrawing" xmlns:w10="urn:schemas-microsoft-com:office:word" xmlns:w="http://schemas.openxmlformats.org/wordprocessingml/2006/main" xmlns:w14="http://schemas.microsoft.com/office/word/2010/wordml" xmlns:w15="http://schemas.microsoft.com/office/word/2012/wordml" xmlns:w16cex="http://schemas.microsoft.com/office/word/2018/wordml/cex" xmlns:w16cid="http://schemas.microsoft.com/office/word/2016/wordml/cid" xmlns:w16="http://schemas.microsoft.com/office/word/2018/wordml" xmlns:w16du="http://schemas.microsoft.com/office/word/2023/wordml/word16du" xmlns:w16sdtdh="http://schemas.microsoft.com/office/word/2020/wordml/sdtdatahash" xmlns:w16se="http://schemas.microsoft.com/office/word/2015/wordml/symex" xmlns:wpg="http://schemas.microsoft.com/office/word/2010/wordprocessingGroup" xmlns:wpi="http://schemas.microsoft.com/office/word/2010/wordprocessingInk" xmlns:wne="http://schemas.microsoft.com/office/word/2006/wordml" xmlns:wps="http://schemas.microsoft.com/office/word/2010/wordprocessingShape" mc:Ignorable="w14 w15 w16se w16cid w16 w16cex w16sdtdh w16du wp14">
   <w:endnote w:type="separator" w:id="-1">
     <w:p>
       <w:pPr>
@@ -14610,7 +15650,7 @@
 </file>
 
 <file path=word/footnotes.xml><?xml version="1.0" encoding="utf-8"?>
-<w:footnotes xmlns:wpc="http://schemas.microsoft.com/office/word/2010/wordprocessingCanvas" xmlns:cx="http://schemas.microsoft.com/office/drawing/2014/chartex" xmlns:cx1="http://schemas.microsoft.com/office/drawing/2015/9/8/chartex" xmlns:cx2="http://schemas.microsoft.com/office/drawing/2015/10/21/chartex" xmlns:cx3="http://schemas.microsoft.com/office/drawing/2016/5/9/chartex" xmlns:cx4="http://schemas.microsoft.com/office/drawing/2016/5/10/chartex" xmlns:cx5="http://schemas.microsoft.com/office/drawing/2016/5/11/chartex" xmlns:cx6="http://schemas.microsoft.com/office/drawing/2016/5/12/chartex" xmlns:cx7="http://schemas.microsoft.com/office/drawing/2016/5/13/chartex" xmlns:cx8="http://schemas.microsoft.com/office/drawing/2016/5/14/chartex" xmlns:mc="http://schemas.openxmlformats.org/markup-compatibility/2006" xmlns:aink="http://schemas.microsoft.com/office/drawing/2016/ink" xmlns:am3d="http://schemas.microsoft.com/office/drawing/2017/model3d" xmlns:o="urn:schemas-microsoft-com:office:office" xmlns:oel="http://schemas.microsoft.com/office/2019/extlst" xmlns:r="http://schemas.openxmlformats.org/officeDocument/2006/relationships" xmlns:m="http://schemas.openxmlformats.org/officeDocument/2006/math" xmlns:v="urn:schemas-microsoft-com:vml" xmlns:wp14="http://schemas.microsoft.com/office/word/2010/wordprocessingDrawing" xmlns:wp="http://schemas.openxmlformats.org/drawingml/2006/wordprocessingDrawing" xmlns:w10="urn:schemas-microsoft-com:office:word" xmlns:w="http://schemas.openxmlformats.org/wordprocessingml/2006/main" xmlns:w14="http://schemas.microsoft.com/office/word/2010/wordml" xmlns:w15="http://schemas.microsoft.com/office/word/2012/wordml" xmlns:w16cex="http://schemas.microsoft.com/office/word/2018/wordml/cex" xmlns:w16cid="http://schemas.microsoft.com/office/word/2016/wordml/cid" xmlns:w16="http://schemas.microsoft.com/office/word/2018/wordml" xmlns:w16sdtdh="http://schemas.microsoft.com/office/word/2020/wordml/sdtdatahash" xmlns:w16se="http://schemas.microsoft.com/office/word/2015/wordml/symex" xmlns:wpg="http://schemas.microsoft.com/office/word/2010/wordprocessingGroup" xmlns:wpi="http://schemas.microsoft.com/office/word/2010/wordprocessingInk" xmlns:wne="http://schemas.microsoft.com/office/word/2006/wordml" xmlns:wps="http://schemas.microsoft.com/office/word/2010/wordprocessingShape" mc:Ignorable="w14 w15 w16se w16cid w16 w16cex w16sdtdh wp14">
+<w:footnotes xmlns:wpc="http://schemas.microsoft.com/office/word/2010/wordprocessingCanvas" xmlns:cx="http://schemas.microsoft.com/office/drawing/2014/chartex" xmlns:cx1="http://schemas.microsoft.com/office/drawing/2015/9/8/chartex" xmlns:cx2="http://schemas.microsoft.com/office/drawing/2015/10/21/chartex" xmlns:cx3="http://schemas.microsoft.com/office/drawing/2016/5/9/chartex" xmlns:cx4="http://schemas.microsoft.com/office/drawing/2016/5/10/chartex" xmlns:cx5="http://schemas.microsoft.com/office/drawing/2016/5/11/chartex" xmlns:cx6="http://schemas.microsoft.com/office/drawing/2016/5/12/chartex" xmlns:cx7="http://schemas.microsoft.com/office/drawing/2016/5/13/chartex" xmlns:cx8="http://schemas.microsoft.com/office/drawing/2016/5/14/chartex" xmlns:mc="http://schemas.openxmlformats.org/markup-compatibility/2006" xmlns:aink="http://schemas.microsoft.com/office/drawing/2016/ink" xmlns:am3d="http://schemas.microsoft.com/office/drawing/2017/model3d" xmlns:o="urn:schemas-microsoft-com:office:office" xmlns:oel="http://schemas.microsoft.com/office/2019/extlst" xmlns:r="http://schemas.openxmlformats.org/officeDocument/2006/relationships" xmlns:m="http://schemas.openxmlformats.org/officeDocument/2006/math" xmlns:v="urn:schemas-microsoft-com:vml" xmlns:wp14="http://schemas.microsoft.com/office/word/2010/wordprocessingDrawing" xmlns:wp="http://schemas.openxmlformats.org/drawingml/2006/wordprocessingDrawing" xmlns:w10="urn:schemas-microsoft-com:office:word" xmlns:w="http://schemas.openxmlformats.org/wordprocessingml/2006/main" xmlns:w14="http://schemas.microsoft.com/office/word/2010/wordml" xmlns:w15="http://schemas.microsoft.com/office/word/2012/wordml" xmlns:w16cex="http://schemas.microsoft.com/office/word/2018/wordml/cex" xmlns:w16cid="http://schemas.microsoft.com/office/word/2016/wordml/cid" xmlns:w16="http://schemas.microsoft.com/office/word/2018/wordml" xmlns:w16du="http://schemas.microsoft.com/office/word/2023/wordml/word16du" xmlns:w16sdtdh="http://schemas.microsoft.com/office/word/2020/wordml/sdtdatahash" xmlns:w16se="http://schemas.microsoft.com/office/word/2015/wordml/symex" xmlns:wpg="http://schemas.microsoft.com/office/word/2010/wordprocessingGroup" xmlns:wpi="http://schemas.microsoft.com/office/word/2010/wordprocessingInk" xmlns:wne="http://schemas.microsoft.com/office/word/2006/wordml" xmlns:wps="http://schemas.microsoft.com/office/word/2010/wordprocessingShape" mc:Ignorable="w14 w15 w16se w16cid w16 w16cex w16sdtdh w16du wp14">
   <w:footnote w:type="separator" w:id="-1">
     <w:p>
       <w:pPr>
@@ -14732,7 +15772,7 @@
 </file>
 
 <file path=word/numbering.xml><?xml version="1.0" encoding="utf-8"?>
-<w:numbering xmlns:wpc="http://schemas.microsoft.com/office/word/2010/wordprocessingCanvas" xmlns:cx="http://schemas.microsoft.com/office/drawing/2014/chartex" xmlns:cx1="http://schemas.microsoft.com/office/drawing/2015/9/8/chartex" xmlns:cx2="http://schemas.microsoft.com/office/drawing/2015/10/21/chartex" xmlns:cx3="http://schemas.microsoft.com/office/drawing/2016/5/9/chartex" xmlns:cx4="http://schemas.microsoft.com/office/drawing/2016/5/10/chartex" xmlns:cx5="http://schemas.microsoft.com/office/drawing/2016/5/11/chartex" xmlns:cx6="http://schemas.microsoft.com/office/drawing/2016/5/12/chartex" xmlns:cx7="http://schemas.microsoft.com/office/drawing/2016/5/13/chartex" xmlns:cx8="http://schemas.microsoft.com/office/drawing/2016/5/14/chartex" xmlns:mc="http://schemas.openxmlformats.org/markup-compatibility/2006" xmlns:aink="http://schemas.microsoft.com/office/drawing/2016/ink" xmlns:am3d="http://schemas.microsoft.com/office/drawing/2017/model3d" xmlns:o="urn:schemas-microsoft-com:office:office" xmlns:oel="http://schemas.microsoft.com/office/2019/extlst" xmlns:r="http://schemas.openxmlformats.org/officeDocument/2006/relationships" xmlns:m="http://schemas.openxmlformats.org/officeDocument/2006/math" xmlns:v="urn:schemas-microsoft-com:vml" xmlns:wp14="http://schemas.microsoft.com/office/word/2010/wordprocessingDrawing" xmlns:wp="http://schemas.openxmlformats.org/drawingml/2006/wordprocessingDrawing" xmlns:w10="urn:schemas-microsoft-com:office:word" xmlns:w="http://schemas.openxmlformats.org/wordprocessingml/2006/main" xmlns:w14="http://schemas.microsoft.com/office/word/2010/wordml" xmlns:w15="http://schemas.microsoft.com/office/word/2012/wordml" xmlns:w16cex="http://schemas.microsoft.com/office/word/2018/wordml/cex" xmlns:w16cid="http://schemas.microsoft.com/office/word/2016/wordml/cid" xmlns:w16="http://schemas.microsoft.com/office/word/2018/wordml" xmlns:w16sdtdh="http://schemas.microsoft.com/office/word/2020/wordml/sdtdatahash" xmlns:w16se="http://schemas.microsoft.com/office/word/2015/wordml/symex" xmlns:wpg="http://schemas.microsoft.com/office/word/2010/wordprocessingGroup" xmlns:wpi="http://schemas.microsoft.com/office/word/2010/wordprocessingInk" xmlns:wne="http://schemas.microsoft.com/office/word/2006/wordml" xmlns:wps="http://schemas.microsoft.com/office/word/2010/wordprocessingShape" mc:Ignorable="w14 w15 w16se w16cid w16 w16cex w16sdtdh wp14">
+<w:numbering xmlns:wpc="http://schemas.microsoft.com/office/word/2010/wordprocessingCanvas" xmlns:cx="http://schemas.microsoft.com/office/drawing/2014/chartex" xmlns:cx1="http://schemas.microsoft.com/office/drawing/2015/9/8/chartex" xmlns:cx2="http://schemas.microsoft.com/office/drawing/2015/10/21/chartex" xmlns:cx3="http://schemas.microsoft.com/office/drawing/2016/5/9/chartex" xmlns:cx4="http://schemas.microsoft.com/office/drawing/2016/5/10/chartex" xmlns:cx5="http://schemas.microsoft.com/office/drawing/2016/5/11/chartex" xmlns:cx6="http://schemas.microsoft.com/office/drawing/2016/5/12/chartex" xmlns:cx7="http://schemas.microsoft.com/office/drawing/2016/5/13/chartex" xmlns:cx8="http://schemas.microsoft.com/office/drawing/2016/5/14/chartex" xmlns:mc="http://schemas.openxmlformats.org/markup-compatibility/2006" xmlns:aink="http://schemas.microsoft.com/office/drawing/2016/ink" xmlns:am3d="http://schemas.microsoft.com/office/drawing/2017/model3d" xmlns:o="urn:schemas-microsoft-com:office:office" xmlns:oel="http://schemas.microsoft.com/office/2019/extlst" xmlns:r="http://schemas.openxmlformats.org/officeDocument/2006/relationships" xmlns:m="http://schemas.openxmlformats.org/officeDocument/2006/math" xmlns:v="urn:schemas-microsoft-com:vml" xmlns:wp14="http://schemas.microsoft.com/office/word/2010/wordprocessingDrawing" xmlns:wp="http://schemas.openxmlformats.org/drawingml/2006/wordprocessingDrawing" xmlns:w10="urn:schemas-microsoft-com:office:word" xmlns:w="http://schemas.openxmlformats.org/wordprocessingml/2006/main" xmlns:w14="http://schemas.microsoft.com/office/word/2010/wordml" xmlns:w15="http://schemas.microsoft.com/office/word/2012/wordml" xmlns:w16cex="http://schemas.microsoft.com/office/word/2018/wordml/cex" xmlns:w16cid="http://schemas.microsoft.com/office/word/2016/wordml/cid" xmlns:w16="http://schemas.microsoft.com/office/word/2018/wordml" xmlns:w16du="http://schemas.microsoft.com/office/word/2023/wordml/word16du" xmlns:w16sdtdh="http://schemas.microsoft.com/office/word/2020/wordml/sdtdatahash" xmlns:w16se="http://schemas.microsoft.com/office/word/2015/wordml/symex" xmlns:wpg="http://schemas.microsoft.com/office/word/2010/wordprocessingGroup" xmlns:wpi="http://schemas.microsoft.com/office/word/2010/wordprocessingInk" xmlns:wne="http://schemas.microsoft.com/office/word/2006/wordml" xmlns:wps="http://schemas.microsoft.com/office/word/2010/wordprocessingShape" mc:Ignorable="w14 w15 w16se w16cid w16 w16cex w16sdtdh w16du wp14">
   <w:abstractNum w:abstractNumId="0" w15:restartNumberingAfterBreak="0">
     <w:nsid w:val="FFFFFFFE"/>
     <w:multiLevelType w:val="singleLevel"/>
@@ -17691,7 +18731,7 @@
 </file>
 
 <file path=word/styles.xml><?xml version="1.0" encoding="utf-8"?>
-<w:styles xmlns:mc="http://schemas.openxmlformats.org/markup-compatibility/2006" xmlns:r="http://schemas.openxmlformats.org/officeDocument/2006/relationships" xmlns:w="http://schemas.openxmlformats.org/wordprocessingml/2006/main" xmlns:w14="http://schemas.microsoft.com/office/word/2010/wordml" xmlns:w15="http://schemas.microsoft.com/office/word/2012/wordml" xmlns:w16cex="http://schemas.microsoft.com/office/word/2018/wordml/cex" xmlns:w16cid="http://schemas.microsoft.com/office/word/2016/wordml/cid" xmlns:w16="http://schemas.microsoft.com/office/word/2018/wordml" xmlns:w16sdtdh="http://schemas.microsoft.com/office/word/2020/wordml/sdtdatahash" xmlns:w16se="http://schemas.microsoft.com/office/word/2015/wordml/symex" mc:Ignorable="w14 w15 w16se w16cid w16 w16cex w16sdtdh">
+<w:styles xmlns:mc="http://schemas.openxmlformats.org/markup-compatibility/2006" xmlns:r="http://schemas.openxmlformats.org/officeDocument/2006/relationships" xmlns:w="http://schemas.openxmlformats.org/wordprocessingml/2006/main" xmlns:w14="http://schemas.microsoft.com/office/word/2010/wordml" xmlns:w15="http://schemas.microsoft.com/office/word/2012/wordml" xmlns:w16cex="http://schemas.microsoft.com/office/word/2018/wordml/cex" xmlns:w16cid="http://schemas.microsoft.com/office/word/2016/wordml/cid" xmlns:w16="http://schemas.microsoft.com/office/word/2018/wordml" xmlns:w16du="http://schemas.microsoft.com/office/word/2023/wordml/word16du" xmlns:w16sdtdh="http://schemas.microsoft.com/office/word/2020/wordml/sdtdatahash" xmlns:w16se="http://schemas.microsoft.com/office/word/2015/wordml/symex" mc:Ignorable="w14 w15 w16se w16cid w16 w16cex w16sdtdh w16du">
   <w:docDefaults>
     <w:rPrDefault>
       <w:rPr>
@@ -26567,10 +27607,10 @@
           <c:layoutTarget val="inner"/>
           <c:xMode val="edge"/>
           <c:yMode val="edge"/>
-          <c:x val="0.14568926107041064"/>
-          <c:y val="7.0130698119222193E-2"/>
-          <c:w val="0.80819881270867133"/>
-          <c:h val="0.71043401213356461"/>
+          <c:x val="0.16751566602741372"/>
+          <c:y val="6.9841269841269843E-2"/>
+          <c:w val="0.78711415455414946"/>
+          <c:h val="0.63632745906761656"/>
         </c:manualLayout>
       </c:layout>
       <c:barChart>
@@ -26581,7 +27621,15 @@
           <c:idx val="0"/>
           <c:order val="0"/>
           <c:tx>
-            <c:v>Camera-UL</c:v>
+            <c:strRef>
+              <c:f>Sheet1!$B$1</c:f>
+              <c:strCache>
+                <c:ptCount val="1"/>
+                <c:pt idx="0">
+                  <c:v>Camera UL</c:v>
+                </c:pt>
+              </c:strCache>
+            </c:strRef>
           </c:tx>
           <c:spPr>
             <a:pattFill prst="pct70">
@@ -26600,7 +27648,7 @@
           <c:invertIfNegative val="0"/>
           <c:cat>
             <c:numRef>
-              <c:f>Sheet3!$A$12:$A$14</c:f>
+              <c:f>Sheet1!$A$2:$A$4</c:f>
               <c:numCache>
                 <c:formatCode>General</c:formatCode>
                 <c:ptCount val="3"/>
@@ -26618,7 +27666,7 @@
           </c:cat>
           <c:val>
             <c:numRef>
-              <c:f>Sheet3!$B$12:$B$14</c:f>
+              <c:f>Sheet1!$B$2:$B$4</c:f>
               <c:numCache>
                 <c:formatCode>General</c:formatCode>
                 <c:ptCount val="3"/>
@@ -26629,14 +27677,14 @@
                   <c:v>4.99</c:v>
                 </c:pt>
                 <c:pt idx="2">
-                  <c:v>5</c:v>
+                  <c:v>4.99</c:v>
                 </c:pt>
               </c:numCache>
             </c:numRef>
           </c:val>
           <c:extLst>
             <c:ext xmlns:c16="http://schemas.microsoft.com/office/drawing/2014/chart" uri="{C3380CC4-5D6E-409C-BE32-E72D297353CC}">
-              <c16:uniqueId val="{00000000-B2B6-4FAE-A996-E7C8F4B39AA6}"/>
+              <c16:uniqueId val="{00000000-5DA3-4CF9-9C9F-EE1EB1CD8925}"/>
             </c:ext>
           </c:extLst>
         </c:ser>
@@ -26644,7 +27692,15 @@
           <c:idx val="1"/>
           <c:order val="1"/>
           <c:tx>
-            <c:v>Sensor-UL</c:v>
+            <c:strRef>
+              <c:f>Sheet1!$C$1</c:f>
+              <c:strCache>
+                <c:ptCount val="1"/>
+                <c:pt idx="0">
+                  <c:v>Sensor UL</c:v>
+                </c:pt>
+              </c:strCache>
+            </c:strRef>
           </c:tx>
           <c:spPr>
             <a:pattFill prst="pct25">
@@ -26663,7 +27719,7 @@
           <c:invertIfNegative val="0"/>
           <c:cat>
             <c:numRef>
-              <c:f>Sheet3!$A$12:$A$14</c:f>
+              <c:f>Sheet1!$A$2:$A$4</c:f>
               <c:numCache>
                 <c:formatCode>General</c:formatCode>
                 <c:ptCount val="3"/>
@@ -26681,25 +27737,25 @@
           </c:cat>
           <c:val>
             <c:numRef>
-              <c:f>Sheet3!$C$12:$C$14</c:f>
+              <c:f>Sheet1!$C$2:$C$4</c:f>
               <c:numCache>
                 <c:formatCode>General</c:formatCode>
                 <c:ptCount val="3"/>
                 <c:pt idx="0">
-                  <c:v>1.6</c:v>
+                  <c:v>1.59</c:v>
                 </c:pt>
                 <c:pt idx="1">
-                  <c:v>1.6</c:v>
+                  <c:v>1.59</c:v>
                 </c:pt>
                 <c:pt idx="2">
-                  <c:v>1.6</c:v>
+                  <c:v>1.59</c:v>
                 </c:pt>
               </c:numCache>
             </c:numRef>
           </c:val>
           <c:extLst>
             <c:ext xmlns:c16="http://schemas.microsoft.com/office/drawing/2014/chart" uri="{C3380CC4-5D6E-409C-BE32-E72D297353CC}">
-              <c16:uniqueId val="{00000001-B2B6-4FAE-A996-E7C8F4B39AA6}"/>
+              <c16:uniqueId val="{00000001-5DA3-4CF9-9C9F-EE1EB1CD8925}"/>
             </c:ext>
           </c:extLst>
         </c:ser>
@@ -26713,11 +27769,11 @@
         </c:dLbls>
         <c:gapWidth val="219"/>
         <c:overlap val="-27"/>
-        <c:axId val="652613487"/>
-        <c:axId val="652611823"/>
+        <c:axId val="674931536"/>
+        <c:axId val="674936528"/>
       </c:barChart>
       <c:catAx>
-        <c:axId val="652613487"/>
+        <c:axId val="674931536"/>
         <c:scaling>
           <c:orientation val="minMax"/>
         </c:scaling>
@@ -26730,20 +27786,20 @@
               <a:lstStyle/>
               <a:p>
                 <a:pPr>
-                  <a:defRPr sz="1000" b="0" i="0" u="none" strike="noStrike" kern="1200" baseline="0">
+                  <a:defRPr sz="800" b="0" i="0" u="none" strike="noStrike" kern="1200" baseline="0">
                     <a:solidFill>
                       <a:schemeClr val="tx1">
                         <a:lumMod val="65000"/>
                         <a:lumOff val="35000"/>
                       </a:schemeClr>
                     </a:solidFill>
-                    <a:latin typeface="+mn-lt"/>
+                    <a:latin typeface="Arial" panose="020B0604020202020204" pitchFamily="34" charset="0"/>
                     <a:ea typeface="+mn-ea"/>
-                    <a:cs typeface="+mn-cs"/>
+                    <a:cs typeface="Arial" panose="020B0604020202020204" pitchFamily="34" charset="0"/>
                   </a:defRPr>
                 </a:pPr>
                 <a:r>
-                  <a:rPr lang="en-IN" sz="900">
+                  <a:rPr lang="en-IN" sz="800">
                     <a:latin typeface="Arial" panose="020B0604020202020204" pitchFamily="34" charset="0"/>
                     <a:cs typeface="Arial" panose="020B0604020202020204" pitchFamily="34" charset="0"/>
                   </a:rPr>
@@ -26765,16 +27821,16 @@
             <a:lstStyle/>
             <a:p>
               <a:pPr>
-                <a:defRPr sz="1000" b="0" i="0" u="none" strike="noStrike" kern="1200" baseline="0">
+                <a:defRPr sz="800" b="0" i="0" u="none" strike="noStrike" kern="1200" baseline="0">
                   <a:solidFill>
                     <a:schemeClr val="tx1">
                       <a:lumMod val="65000"/>
                       <a:lumOff val="35000"/>
                     </a:schemeClr>
                   </a:solidFill>
-                  <a:latin typeface="+mn-lt"/>
+                  <a:latin typeface="Arial" panose="020B0604020202020204" pitchFamily="34" charset="0"/>
                   <a:ea typeface="+mn-ea"/>
-                  <a:cs typeface="+mn-cs"/>
+                  <a:cs typeface="Arial" panose="020B0604020202020204" pitchFamily="34" charset="0"/>
                 </a:defRPr>
               </a:pPr>
               <a:endParaRPr lang="en-US"/>
@@ -26782,7 +27838,7 @@
           </c:txPr>
         </c:title>
         <c:numFmt formatCode="General" sourceLinked="1"/>
-        <c:majorTickMark val="none"/>
+        <c:majorTickMark val="out"/>
         <c:minorTickMark val="none"/>
         <c:tickLblPos val="nextTo"/>
         <c:spPr>
@@ -26818,7 +27874,7 @@
             <a:endParaRPr lang="en-US"/>
           </a:p>
         </c:txPr>
-        <c:crossAx val="652611823"/>
+        <c:crossAx val="674936528"/>
         <c:crosses val="autoZero"/>
         <c:auto val="1"/>
         <c:lblAlgn val="ctr"/>
@@ -26826,9 +27882,11 @@
         <c:noMultiLvlLbl val="0"/>
       </c:catAx>
       <c:valAx>
-        <c:axId val="652611823"/>
+        <c:axId val="674936528"/>
         <c:scaling>
           <c:orientation val="minMax"/>
+          <c:max val="6"/>
+          <c:min val="0"/>
         </c:scaling>
         <c:delete val="0"/>
         <c:axPos val="l"/>
@@ -26853,47 +27911,28 @@
               <a:lstStyle/>
               <a:p>
                 <a:pPr>
-                  <a:defRPr sz="1000" b="0" i="0" u="none" strike="noStrike" kern="1200" baseline="0">
+                  <a:defRPr sz="800" b="0" i="0" u="none" strike="noStrike" kern="1200" baseline="0">
                     <a:solidFill>
                       <a:schemeClr val="tx1">
                         <a:lumMod val="65000"/>
                         <a:lumOff val="35000"/>
                       </a:schemeClr>
                     </a:solidFill>
-                    <a:latin typeface="+mn-lt"/>
+                    <a:latin typeface="Arial" panose="020B0604020202020204" pitchFamily="34" charset="0"/>
                     <a:ea typeface="+mn-ea"/>
-                    <a:cs typeface="+mn-cs"/>
+                    <a:cs typeface="Arial" panose="020B0604020202020204" pitchFamily="34" charset="0"/>
                   </a:defRPr>
                 </a:pPr>
                 <a:r>
-                  <a:rPr lang="en-IN" sz="900">
+                  <a:rPr lang="en-IN" sz="800">
                     <a:latin typeface="Arial" panose="020B0604020202020204" pitchFamily="34" charset="0"/>
                     <a:cs typeface="Arial" panose="020B0604020202020204" pitchFamily="34" charset="0"/>
                   </a:rPr>
-                  <a:t>Average Throughput</a:t>
+                  <a:t>Throughput (Mbps)</a:t>
                 </a:r>
-                <a:r>
-                  <a:rPr lang="en-IN" sz="900" baseline="0">
-                    <a:latin typeface="Arial" panose="020B0604020202020204" pitchFamily="34" charset="0"/>
-                    <a:cs typeface="Arial" panose="020B0604020202020204" pitchFamily="34" charset="0"/>
-                  </a:rPr>
-                  <a:t> (Mbps)</a:t>
-                </a:r>
-                <a:endParaRPr lang="en-IN" sz="900">
-                  <a:latin typeface="Arial" panose="020B0604020202020204" pitchFamily="34" charset="0"/>
-                  <a:cs typeface="Arial" panose="020B0604020202020204" pitchFamily="34" charset="0"/>
-                </a:endParaRPr>
               </a:p>
             </c:rich>
           </c:tx>
-          <c:layout>
-            <c:manualLayout>
-              <c:xMode val="edge"/>
-              <c:yMode val="edge"/>
-              <c:x val="1.6767973171242925E-2"/>
-              <c:y val="7.0130698119222193E-2"/>
-            </c:manualLayout>
-          </c:layout>
           <c:overlay val="0"/>
           <c:spPr>
             <a:noFill/>
@@ -26907,16 +27946,16 @@
             <a:lstStyle/>
             <a:p>
               <a:pPr>
-                <a:defRPr sz="1000" b="0" i="0" u="none" strike="noStrike" kern="1200" baseline="0">
+                <a:defRPr sz="800" b="0" i="0" u="none" strike="noStrike" kern="1200" baseline="0">
                   <a:solidFill>
                     <a:schemeClr val="tx1">
                       <a:lumMod val="65000"/>
                       <a:lumOff val="35000"/>
                     </a:schemeClr>
                   </a:solidFill>
-                  <a:latin typeface="+mn-lt"/>
+                  <a:latin typeface="Arial" panose="020B0604020202020204" pitchFamily="34" charset="0"/>
                   <a:ea typeface="+mn-ea"/>
-                  <a:cs typeface="+mn-cs"/>
+                  <a:cs typeface="Arial" panose="020B0604020202020204" pitchFamily="34" charset="0"/>
                 </a:defRPr>
               </a:pPr>
               <a:endParaRPr lang="en-US"/>
@@ -26924,7 +27963,7 @@
           </c:txPr>
         </c:title>
         <c:numFmt formatCode="General" sourceLinked="1"/>
-        <c:majorTickMark val="none"/>
+        <c:majorTickMark val="out"/>
         <c:minorTickMark val="none"/>
         <c:tickLblPos val="nextTo"/>
         <c:spPr>
@@ -26954,7 +27993,7 @@
             <a:endParaRPr lang="en-US"/>
           </a:p>
         </c:txPr>
-        <c:crossAx val="652613487"/>
+        <c:crossAx val="674931536"/>
         <c:crosses val="autoZero"/>
         <c:crossBetween val="between"/>
       </c:valAx>
@@ -26972,10 +28011,10 @@
         <c:manualLayout>
           <c:xMode val="edge"/>
           <c:yMode val="edge"/>
-          <c:x val="2.3692023825045289E-2"/>
-          <c:y val="0.85015424235502601"/>
-          <c:w val="0.23849999999999999"/>
-          <c:h val="0.1475699912510936"/>
+          <c:x val="2.4638263665594837E-2"/>
+          <c:y val="0.81360974053351864"/>
+          <c:w val="0.30590108109476666"/>
+          <c:h val="0.14889695408913248"/>
         </c:manualLayout>
       </c:layout>
       <c:overlay val="0"/>
@@ -26991,7 +28030,7 @@
         <a:lstStyle/>
         <a:p>
           <a:pPr>
-            <a:defRPr sz="800" b="0" i="0" u="none" strike="noStrike" kern="1200" baseline="0">
+            <a:defRPr sz="700" b="0" i="0" u="none" strike="noStrike" kern="1200" baseline="0">
               <a:solidFill>
                 <a:schemeClr val="tx1">
                   <a:lumMod val="65000"/>
@@ -27065,10 +28104,10 @@
           <c:layoutTarget val="inner"/>
           <c:xMode val="edge"/>
           <c:yMode val="edge"/>
-          <c:x val="0.17614963072738968"/>
-          <c:y val="7.0648683365446371E-2"/>
-          <c:w val="0.7783488180833652"/>
-          <c:h val="0.66975963264707516"/>
+          <c:x val="0.16751566602741372"/>
+          <c:y val="6.9841269841269843E-2"/>
+          <c:w val="0.78711415455414946"/>
+          <c:h val="0.63632745906761656"/>
         </c:manualLayout>
       </c:layout>
       <c:barChart>
@@ -27079,7 +28118,15 @@
           <c:idx val="0"/>
           <c:order val="0"/>
           <c:tx>
-            <c:v>Camera-UL</c:v>
+            <c:strRef>
+              <c:f>Sheet1!$B$1</c:f>
+              <c:strCache>
+                <c:ptCount val="1"/>
+                <c:pt idx="0">
+                  <c:v>Camera UL</c:v>
+                </c:pt>
+              </c:strCache>
+            </c:strRef>
           </c:tx>
           <c:spPr>
             <a:pattFill prst="pct70">
@@ -27098,7 +28145,7 @@
           <c:invertIfNegative val="0"/>
           <c:cat>
             <c:numRef>
-              <c:f>Sheet3!$A$39:$A$41</c:f>
+              <c:f>Sheet1!$A$2:$A$4</c:f>
               <c:numCache>
                 <c:formatCode>General</c:formatCode>
                 <c:ptCount val="3"/>
@@ -27116,25 +28163,25 @@
           </c:cat>
           <c:val>
             <c:numRef>
-              <c:f>Sheet3!$B$39:$B$41</c:f>
+              <c:f>Sheet1!$B$2:$B$4</c:f>
               <c:numCache>
                 <c:formatCode>General</c:formatCode>
                 <c:ptCount val="3"/>
                 <c:pt idx="0">
-                  <c:v>1.83</c:v>
+                  <c:v>1.82</c:v>
                 </c:pt>
                 <c:pt idx="1">
-                  <c:v>0.92700000000000005</c:v>
+                  <c:v>1.1499999999999999</c:v>
                 </c:pt>
                 <c:pt idx="2">
-                  <c:v>0.47399999999999998</c:v>
+                  <c:v>0.97</c:v>
                 </c:pt>
               </c:numCache>
             </c:numRef>
           </c:val>
           <c:extLst>
             <c:ext xmlns:c16="http://schemas.microsoft.com/office/drawing/2014/chart" uri="{C3380CC4-5D6E-409C-BE32-E72D297353CC}">
-              <c16:uniqueId val="{00000000-5A91-4D58-9E16-00A99B7D192F}"/>
+              <c16:uniqueId val="{00000000-4A2A-4C22-B84F-A9D50652792B}"/>
             </c:ext>
           </c:extLst>
         </c:ser>
@@ -27142,7 +28189,15 @@
           <c:idx val="1"/>
           <c:order val="1"/>
           <c:tx>
-            <c:v>Sensor-UL</c:v>
+            <c:strRef>
+              <c:f>Sheet1!$C$1</c:f>
+              <c:strCache>
+                <c:ptCount val="1"/>
+                <c:pt idx="0">
+                  <c:v>Sensor UL</c:v>
+                </c:pt>
+              </c:strCache>
+            </c:strRef>
           </c:tx>
           <c:spPr>
             <a:pattFill prst="pct25">
@@ -27161,7 +28216,7 @@
           <c:invertIfNegative val="0"/>
           <c:cat>
             <c:numRef>
-              <c:f>Sheet3!$A$39:$A$41</c:f>
+              <c:f>Sheet1!$A$2:$A$4</c:f>
               <c:numCache>
                 <c:formatCode>General</c:formatCode>
                 <c:ptCount val="3"/>
@@ -27179,25 +28234,25 @@
           </c:cat>
           <c:val>
             <c:numRef>
-              <c:f>Sheet3!$C$39:$C$41</c:f>
+              <c:f>Sheet1!$C$2:$C$4</c:f>
               <c:numCache>
                 <c:formatCode>General</c:formatCode>
                 <c:ptCount val="3"/>
                 <c:pt idx="0">
-                  <c:v>2.2749999999999999</c:v>
+                  <c:v>2.2599999999999998</c:v>
                 </c:pt>
                 <c:pt idx="1">
-                  <c:v>1.526</c:v>
+                  <c:v>1.5</c:v>
                 </c:pt>
                 <c:pt idx="2">
-                  <c:v>0.77500000000000002</c:v>
+                  <c:v>0.75</c:v>
                 </c:pt>
               </c:numCache>
             </c:numRef>
           </c:val>
           <c:extLst>
             <c:ext xmlns:c16="http://schemas.microsoft.com/office/drawing/2014/chart" uri="{C3380CC4-5D6E-409C-BE32-E72D297353CC}">
-              <c16:uniqueId val="{00000001-5A91-4D58-9E16-00A99B7D192F}"/>
+              <c16:uniqueId val="{00000001-4A2A-4C22-B84F-A9D50652792B}"/>
             </c:ext>
           </c:extLst>
         </c:ser>
@@ -27211,11 +28266,11 @@
         </c:dLbls>
         <c:gapWidth val="219"/>
         <c:overlap val="-27"/>
-        <c:axId val="657292431"/>
-        <c:axId val="691859983"/>
+        <c:axId val="674931536"/>
+        <c:axId val="674936528"/>
       </c:barChart>
       <c:catAx>
-        <c:axId val="657292431"/>
+        <c:axId val="674931536"/>
         <c:scaling>
           <c:orientation val="minMax"/>
         </c:scaling>
@@ -27228,20 +28283,20 @@
               <a:lstStyle/>
               <a:p>
                 <a:pPr>
-                  <a:defRPr sz="1000" b="0" i="0" u="none" strike="noStrike" kern="1200" baseline="0">
+                  <a:defRPr sz="800" b="0" i="0" u="none" strike="noStrike" kern="1200" baseline="0">
                     <a:solidFill>
                       <a:schemeClr val="tx1">
                         <a:lumMod val="65000"/>
                         <a:lumOff val="35000"/>
                       </a:schemeClr>
                     </a:solidFill>
-                    <a:latin typeface="+mn-lt"/>
+                    <a:latin typeface="Arial" panose="020B0604020202020204" pitchFamily="34" charset="0"/>
                     <a:ea typeface="+mn-ea"/>
-                    <a:cs typeface="+mn-cs"/>
+                    <a:cs typeface="Arial" panose="020B0604020202020204" pitchFamily="34" charset="0"/>
                   </a:defRPr>
                 </a:pPr>
                 <a:r>
-                  <a:rPr lang="en-IN" sz="900">
+                  <a:rPr lang="en-IN" sz="800">
                     <a:latin typeface="Arial" panose="020B0604020202020204" pitchFamily="34" charset="0"/>
                     <a:cs typeface="Arial" panose="020B0604020202020204" pitchFamily="34" charset="0"/>
                   </a:rPr>
@@ -27263,16 +28318,16 @@
             <a:lstStyle/>
             <a:p>
               <a:pPr>
-                <a:defRPr sz="1000" b="0" i="0" u="none" strike="noStrike" kern="1200" baseline="0">
+                <a:defRPr sz="800" b="0" i="0" u="none" strike="noStrike" kern="1200" baseline="0">
                   <a:solidFill>
                     <a:schemeClr val="tx1">
                       <a:lumMod val="65000"/>
                       <a:lumOff val="35000"/>
                     </a:schemeClr>
                   </a:solidFill>
-                  <a:latin typeface="+mn-lt"/>
+                  <a:latin typeface="Arial" panose="020B0604020202020204" pitchFamily="34" charset="0"/>
                   <a:ea typeface="+mn-ea"/>
-                  <a:cs typeface="+mn-cs"/>
+                  <a:cs typeface="Arial" panose="020B0604020202020204" pitchFamily="34" charset="0"/>
                 </a:defRPr>
               </a:pPr>
               <a:endParaRPr lang="en-US"/>
@@ -27280,7 +28335,7 @@
           </c:txPr>
         </c:title>
         <c:numFmt formatCode="General" sourceLinked="1"/>
-        <c:majorTickMark val="none"/>
+        <c:majorTickMark val="out"/>
         <c:minorTickMark val="none"/>
         <c:tickLblPos val="nextTo"/>
         <c:spPr>
@@ -27316,7 +28371,7 @@
             <a:endParaRPr lang="en-US"/>
           </a:p>
         </c:txPr>
-        <c:crossAx val="691859983"/>
+        <c:crossAx val="674936528"/>
         <c:crosses val="autoZero"/>
         <c:auto val="1"/>
         <c:lblAlgn val="ctr"/>
@@ -27324,9 +28379,11 @@
         <c:noMultiLvlLbl val="0"/>
       </c:catAx>
       <c:valAx>
-        <c:axId val="691859983"/>
+        <c:axId val="674936528"/>
         <c:scaling>
           <c:orientation val="minMax"/>
+          <c:max val="3"/>
+          <c:min val="0"/>
         </c:scaling>
         <c:delete val="0"/>
         <c:axPos val="l"/>
@@ -27351,36 +28408,39 @@
               <a:lstStyle/>
               <a:p>
                 <a:pPr>
-                  <a:defRPr sz="1000" b="0" i="0" u="none" strike="noStrike" kern="1200" baseline="0">
+                  <a:defRPr sz="800" b="0" i="0" u="none" strike="noStrike" kern="1200" baseline="0">
                     <a:solidFill>
                       <a:schemeClr val="tx1">
                         <a:lumMod val="65000"/>
                         <a:lumOff val="35000"/>
                       </a:schemeClr>
                     </a:solidFill>
-                    <a:latin typeface="+mn-lt"/>
+                    <a:latin typeface="Arial" panose="020B0604020202020204" pitchFamily="34" charset="0"/>
                     <a:ea typeface="+mn-ea"/>
-                    <a:cs typeface="+mn-cs"/>
+                    <a:cs typeface="Arial" panose="020B0604020202020204" pitchFamily="34" charset="0"/>
                   </a:defRPr>
                 </a:pPr>
                 <a:r>
-                  <a:rPr lang="en-IN" sz="900">
+                  <a:rPr lang="en-IN" sz="800">
                     <a:latin typeface="Arial" panose="020B0604020202020204" pitchFamily="34" charset="0"/>
                     <a:cs typeface="Arial" panose="020B0604020202020204" pitchFamily="34" charset="0"/>
                   </a:rPr>
-                  <a:t>Average</a:t>
+                  <a:t>Avreage</a:t>
                 </a:r>
                 <a:r>
-                  <a:rPr lang="en-IN" sz="900" baseline="0">
+                  <a:rPr lang="en-IN" sz="800" baseline="0">
                     <a:latin typeface="Arial" panose="020B0604020202020204" pitchFamily="34" charset="0"/>
                     <a:cs typeface="Arial" panose="020B0604020202020204" pitchFamily="34" charset="0"/>
                   </a:rPr>
-                  <a:t> Delay (ms)</a:t>
+                  <a:t> delay </a:t>
                 </a:r>
-                <a:endParaRPr lang="en-IN" sz="900">
-                  <a:latin typeface="Arial" panose="020B0604020202020204" pitchFamily="34" charset="0"/>
-                  <a:cs typeface="Arial" panose="020B0604020202020204" pitchFamily="34" charset="0"/>
-                </a:endParaRPr>
+                <a:r>
+                  <a:rPr lang="en-IN" sz="800">
+                    <a:latin typeface="Arial" panose="020B0604020202020204" pitchFamily="34" charset="0"/>
+                    <a:cs typeface="Arial" panose="020B0604020202020204" pitchFamily="34" charset="0"/>
+                  </a:rPr>
+                  <a:t> (ms)</a:t>
+                </a:r>
               </a:p>
             </c:rich>
           </c:tx>
@@ -27397,16 +28457,16 @@
             <a:lstStyle/>
             <a:p>
               <a:pPr>
-                <a:defRPr sz="1000" b="0" i="0" u="none" strike="noStrike" kern="1200" baseline="0">
+                <a:defRPr sz="800" b="0" i="0" u="none" strike="noStrike" kern="1200" baseline="0">
                   <a:solidFill>
                     <a:schemeClr val="tx1">
                       <a:lumMod val="65000"/>
                       <a:lumOff val="35000"/>
                     </a:schemeClr>
                   </a:solidFill>
-                  <a:latin typeface="+mn-lt"/>
+                  <a:latin typeface="Arial" panose="020B0604020202020204" pitchFamily="34" charset="0"/>
                   <a:ea typeface="+mn-ea"/>
-                  <a:cs typeface="+mn-cs"/>
+                  <a:cs typeface="Arial" panose="020B0604020202020204" pitchFamily="34" charset="0"/>
                 </a:defRPr>
               </a:pPr>
               <a:endParaRPr lang="en-US"/>
@@ -27414,7 +28474,7 @@
           </c:txPr>
         </c:title>
         <c:numFmt formatCode="General" sourceLinked="1"/>
-        <c:majorTickMark val="none"/>
+        <c:majorTickMark val="out"/>
         <c:minorTickMark val="none"/>
         <c:tickLblPos val="nextTo"/>
         <c:spPr>
@@ -27444,7 +28504,7 @@
             <a:endParaRPr lang="en-US"/>
           </a:p>
         </c:txPr>
-        <c:crossAx val="657292431"/>
+        <c:crossAx val="674931536"/>
         <c:crosses val="autoZero"/>
         <c:crossBetween val="between"/>
       </c:valAx>
@@ -27462,10 +28522,10 @@
         <c:manualLayout>
           <c:xMode val="edge"/>
           <c:yMode val="edge"/>
-          <c:x val="3.7206067959188668E-2"/>
-          <c:y val="0.81438714669336854"/>
-          <c:w val="0.23034761295996223"/>
-          <c:h val="0.17993921280071204"/>
+          <c:x val="2.4638263665594837E-2"/>
+          <c:y val="0.81360974053351864"/>
+          <c:w val="0.30590108109476666"/>
+          <c:h val="0.14889695408913248"/>
         </c:manualLayout>
       </c:layout>
       <c:overlay val="0"/>
@@ -27481,7 +28541,7 @@
         <a:lstStyle/>
         <a:p>
           <a:pPr>
-            <a:defRPr sz="800" b="0" i="0" u="none" strike="noStrike" kern="1200" baseline="0">
+            <a:defRPr sz="700" b="0" i="0" u="none" strike="noStrike" kern="1200" baseline="0">
               <a:solidFill>
                 <a:schemeClr val="tx1">
                   <a:lumMod val="65000"/>
@@ -27555,10 +28615,10 @@
           <c:layoutTarget val="inner"/>
           <c:xMode val="edge"/>
           <c:yMode val="edge"/>
-          <c:x val="0.15200220007041435"/>
-          <c:y val="6.0043668122270744E-2"/>
-          <c:w val="0.80577941574228951"/>
-          <c:h val="0.65772482266912924"/>
+          <c:x val="0.16751566602741372"/>
+          <c:y val="6.9841269841269843E-2"/>
+          <c:w val="0.78711415455414946"/>
+          <c:h val="0.63632745906761656"/>
         </c:manualLayout>
       </c:layout>
       <c:barChart>
@@ -27569,7 +28629,15 @@
           <c:idx val="0"/>
           <c:order val="0"/>
           <c:tx>
-            <c:v>Laptop DL Throughput</c:v>
+            <c:strRef>
+              <c:f>Sheet1!$B$1</c:f>
+              <c:strCache>
+                <c:ptCount val="1"/>
+                <c:pt idx="0">
+                  <c:v>Smartphone DL Thpt</c:v>
+                </c:pt>
+              </c:strCache>
+            </c:strRef>
           </c:tx>
           <c:spPr>
             <a:pattFill prst="pct70">
@@ -27588,7 +28656,7 @@
           <c:invertIfNegative val="0"/>
           <c:cat>
             <c:numRef>
-              <c:f>Sheet3!$G$12:$G$14</c:f>
+              <c:f>Sheet1!$A$2:$A$4</c:f>
               <c:numCache>
                 <c:formatCode>General</c:formatCode>
                 <c:ptCount val="3"/>
@@ -27606,25 +28674,25 @@
           </c:cat>
           <c:val>
             <c:numRef>
-              <c:f>Sheet3!$H$12:$H$14</c:f>
+              <c:f>Sheet1!$B$2:$B$4</c:f>
               <c:numCache>
                 <c:formatCode>General</c:formatCode>
                 <c:ptCount val="3"/>
                 <c:pt idx="0">
-                  <c:v>4.99</c:v>
+                  <c:v>89.8</c:v>
                 </c:pt>
                 <c:pt idx="1">
-                  <c:v>4.99</c:v>
+                  <c:v>154.02000000000001</c:v>
                 </c:pt>
                 <c:pt idx="2">
-                  <c:v>4.99</c:v>
+                  <c:v>149.33000000000001</c:v>
                 </c:pt>
               </c:numCache>
             </c:numRef>
           </c:val>
           <c:extLst>
             <c:ext xmlns:c16="http://schemas.microsoft.com/office/drawing/2014/chart" uri="{C3380CC4-5D6E-409C-BE32-E72D297353CC}">
-              <c16:uniqueId val="{00000000-88BE-4AC0-9D22-F6E8C773E5CC}"/>
+              <c16:uniqueId val="{00000000-8A8F-40CD-9945-FEAFD2DBF134}"/>
             </c:ext>
           </c:extLst>
         </c:ser>
@@ -27632,7 +28700,15 @@
           <c:idx val="1"/>
           <c:order val="1"/>
           <c:tx>
-            <c:v>Laptop DL Delay</c:v>
+            <c:strRef>
+              <c:f>Sheet1!$C$1</c:f>
+              <c:strCache>
+                <c:ptCount val="1"/>
+                <c:pt idx="0">
+                  <c:v>Smartphone UL Thpt</c:v>
+                </c:pt>
+              </c:strCache>
+            </c:strRef>
           </c:tx>
           <c:spPr>
             <a:pattFill prst="pct25">
@@ -27651,7 +28727,7 @@
           <c:invertIfNegative val="0"/>
           <c:cat>
             <c:numRef>
-              <c:f>Sheet3!$G$12:$G$14</c:f>
+              <c:f>Sheet1!$A$2:$A$4</c:f>
               <c:numCache>
                 <c:formatCode>General</c:formatCode>
                 <c:ptCount val="3"/>
@@ -27669,25 +28745,25 @@
           </c:cat>
           <c:val>
             <c:numRef>
-              <c:f>Sheet3!$I$12:$I$14</c:f>
+              <c:f>Sheet1!$C$2:$C$4</c:f>
               <c:numCache>
                 <c:formatCode>General</c:formatCode>
                 <c:ptCount val="3"/>
                 <c:pt idx="0">
-                  <c:v>3.5209999999999999</c:v>
+                  <c:v>85.7</c:v>
                 </c:pt>
                 <c:pt idx="1">
-                  <c:v>1.772</c:v>
+                  <c:v>172.56</c:v>
                 </c:pt>
                 <c:pt idx="2">
-                  <c:v>0.89800000000000002</c:v>
+                  <c:v>344.9</c:v>
                 </c:pt>
               </c:numCache>
             </c:numRef>
           </c:val>
           <c:extLst>
             <c:ext xmlns:c16="http://schemas.microsoft.com/office/drawing/2014/chart" uri="{C3380CC4-5D6E-409C-BE32-E72D297353CC}">
-              <c16:uniqueId val="{00000001-88BE-4AC0-9D22-F6E8C773E5CC}"/>
+              <c16:uniqueId val="{00000001-8A8F-40CD-9945-FEAFD2DBF134}"/>
             </c:ext>
           </c:extLst>
         </c:ser>
@@ -27701,11 +28777,11 @@
         </c:dLbls>
         <c:gapWidth val="219"/>
         <c:overlap val="-27"/>
-        <c:axId val="781876639"/>
-        <c:axId val="781878719"/>
+        <c:axId val="674931536"/>
+        <c:axId val="674936528"/>
       </c:barChart>
       <c:catAx>
-        <c:axId val="781876639"/>
+        <c:axId val="674931536"/>
         <c:scaling>
           <c:orientation val="minMax"/>
         </c:scaling>
@@ -27731,15 +28807,20 @@
                   </a:defRPr>
                 </a:pPr>
                 <a:r>
-                  <a:rPr lang="en-IN" sz="800">
-                    <a:latin typeface="Arial" panose="020B0604020202020204" pitchFamily="34" charset="0"/>
-                    <a:cs typeface="Arial" panose="020B0604020202020204" pitchFamily="34" charset="0"/>
-                  </a:rPr>
+                  <a:rPr lang="en-IN"/>
                   <a:t>Numerology</a:t>
                 </a:r>
               </a:p>
             </c:rich>
           </c:tx>
+          <c:layout>
+            <c:manualLayout>
+              <c:xMode val="edge"/>
+              <c:yMode val="edge"/>
+              <c:x val="0.40463088302949868"/>
+              <c:y val="0.80337479216492991"/>
+            </c:manualLayout>
+          </c:layout>
           <c:overlay val="0"/>
           <c:spPr>
             <a:noFill/>
@@ -27770,7 +28851,7 @@
           </c:txPr>
         </c:title>
         <c:numFmt formatCode="General" sourceLinked="1"/>
-        <c:majorTickMark val="none"/>
+        <c:majorTickMark val="out"/>
         <c:minorTickMark val="none"/>
         <c:tickLblPos val="nextTo"/>
         <c:spPr>
@@ -27806,7 +28887,7 @@
             <a:endParaRPr lang="en-US"/>
           </a:p>
         </c:txPr>
-        <c:crossAx val="781878719"/>
+        <c:crossAx val="674936528"/>
         <c:crosses val="autoZero"/>
         <c:auto val="1"/>
         <c:lblAlgn val="ctr"/>
@@ -27814,9 +28895,11 @@
         <c:noMultiLvlLbl val="0"/>
       </c:catAx>
       <c:valAx>
-        <c:axId val="781878719"/>
+        <c:axId val="674936528"/>
         <c:scaling>
           <c:orientation val="minMax"/>
+          <c:max val="350"/>
+          <c:min val="0"/>
         </c:scaling>
         <c:delete val="0"/>
         <c:axPos val="l"/>
@@ -27841,7 +28924,7 @@
               <a:lstStyle/>
               <a:p>
                 <a:pPr>
-                  <a:defRPr sz="700" b="0" i="0" u="none" strike="noStrike" kern="1200" baseline="0">
+                  <a:defRPr sz="1000" b="0" i="0" u="none" strike="noStrike" kern="1200" baseline="0">
                     <a:solidFill>
                       <a:schemeClr val="tx1">
                         <a:lumMod val="65000"/>
@@ -27854,20 +28937,27 @@
                   </a:defRPr>
                 </a:pPr>
                 <a:r>
-                  <a:rPr lang="en-IN" sz="700">
+                  <a:rPr lang="en-IN" sz="800">
                     <a:latin typeface="Arial" panose="020B0604020202020204" pitchFamily="34" charset="0"/>
                     <a:cs typeface="Arial" panose="020B0604020202020204" pitchFamily="34" charset="0"/>
                   </a:rPr>
-                  <a:t>Avg</a:t>
+                  <a:t>Throughput</a:t>
                 </a:r>
                 <a:r>
-                  <a:rPr lang="en-IN" sz="700" baseline="0">
+                  <a:rPr lang="en-IN" sz="800" baseline="0">
                     <a:latin typeface="Arial" panose="020B0604020202020204" pitchFamily="34" charset="0"/>
                     <a:cs typeface="Arial" panose="020B0604020202020204" pitchFamily="34" charset="0"/>
                   </a:rPr>
-                  <a:t> Delay and Throughput</a:t>
+                  <a:t> (Mbps</a:t>
                 </a:r>
-                <a:endParaRPr lang="en-IN" sz="700">
+                <a:r>
+                  <a:rPr lang="en-IN" baseline="0">
+                    <a:latin typeface="Arial" panose="020B0604020202020204" pitchFamily="34" charset="0"/>
+                    <a:cs typeface="Arial" panose="020B0604020202020204" pitchFamily="34" charset="0"/>
+                  </a:rPr>
+                  <a:t>)</a:t>
+                </a:r>
+                <a:endParaRPr lang="en-IN">
                   <a:latin typeface="Arial" panose="020B0604020202020204" pitchFamily="34" charset="0"/>
                   <a:cs typeface="Arial" panose="020B0604020202020204" pitchFamily="34" charset="0"/>
                 </a:endParaRPr>
@@ -27878,8 +28968,8 @@
             <c:manualLayout>
               <c:xMode val="edge"/>
               <c:yMode val="edge"/>
-              <c:x val="2.3196162979627545E-2"/>
-              <c:y val="0.15028617218730522"/>
+              <c:x val="0"/>
+              <c:y val="0.15330264281327549"/>
             </c:manualLayout>
           </c:layout>
           <c:overlay val="0"/>
@@ -27895,7 +28985,7 @@
             <a:lstStyle/>
             <a:p>
               <a:pPr>
-                <a:defRPr sz="700" b="0" i="0" u="none" strike="noStrike" kern="1200" baseline="0">
+                <a:defRPr sz="1000" b="0" i="0" u="none" strike="noStrike" kern="1200" baseline="0">
                   <a:solidFill>
                     <a:schemeClr val="tx1">
                       <a:lumMod val="65000"/>
@@ -27912,7 +29002,7 @@
           </c:txPr>
         </c:title>
         <c:numFmt formatCode="General" sourceLinked="1"/>
-        <c:majorTickMark val="none"/>
+        <c:majorTickMark val="out"/>
         <c:minorTickMark val="none"/>
         <c:tickLblPos val="nextTo"/>
         <c:spPr>
@@ -27942,7 +29032,7 @@
             <a:endParaRPr lang="en-US"/>
           </a:p>
         </c:txPr>
-        <c:crossAx val="781876639"/>
+        <c:crossAx val="674931536"/>
         <c:crosses val="autoZero"/>
         <c:crossBetween val="between"/>
       </c:valAx>
@@ -27960,10 +29050,10 @@
         <c:manualLayout>
           <c:xMode val="edge"/>
           <c:yMode val="edge"/>
-          <c:x val="0"/>
-          <c:y val="0.83273905718117114"/>
-          <c:w val="0.40963067116610424"/>
-          <c:h val="0.16726094281882886"/>
+          <c:x val="3.0935661775146586E-4"/>
+          <c:y val="0.82151149146940006"/>
+          <c:w val="0.37439875197134376"/>
+          <c:h val="0.13173726701883784"/>
         </c:manualLayout>
       </c:layout>
       <c:overlay val="0"/>
@@ -27986,9 +29076,9 @@
                   <a:lumOff val="35000"/>
                 </a:schemeClr>
               </a:solidFill>
-              <a:latin typeface="Arial" panose="020B0604020202020204" pitchFamily="34" charset="0"/>
+              <a:latin typeface="+mn-lt"/>
               <a:ea typeface="+mn-ea"/>
-              <a:cs typeface="Arial" panose="020B0604020202020204" pitchFamily="34" charset="0"/>
+              <a:cs typeface="+mn-cs"/>
             </a:defRPr>
           </a:pPr>
           <a:endParaRPr lang="en-US"/>
@@ -28053,10 +29143,10 @@
           <c:layoutTarget val="inner"/>
           <c:xMode val="edge"/>
           <c:yMode val="edge"/>
-          <c:x val="0.22002587514398539"/>
-          <c:y val="6.7134574305767469E-2"/>
-          <c:w val="0.73321544266426153"/>
-          <c:h val="0.63203681431229219"/>
+          <c:x val="0.16751566602741372"/>
+          <c:y val="6.9841269841269843E-2"/>
+          <c:w val="0.78711415455414946"/>
+          <c:h val="0.63632745906761656"/>
         </c:manualLayout>
       </c:layout>
       <c:barChart>
@@ -28067,7 +29157,15 @@
           <c:idx val="0"/>
           <c:order val="0"/>
           <c:tx>
-            <c:v>Smartphone UL Throughput</c:v>
+            <c:strRef>
+              <c:f>Sheet1!$B$1</c:f>
+              <c:strCache>
+                <c:ptCount val="1"/>
+                <c:pt idx="0">
+                  <c:v>Smartphone DL delay</c:v>
+                </c:pt>
+              </c:strCache>
+            </c:strRef>
           </c:tx>
           <c:spPr>
             <a:pattFill prst="pct70">
@@ -28086,7 +29184,7 @@
           <c:invertIfNegative val="0"/>
           <c:cat>
             <c:numRef>
-              <c:f>Sheet3!$O$8:$O$10</c:f>
+              <c:f>Sheet1!$A$2:$A$4</c:f>
               <c:numCache>
                 <c:formatCode>General</c:formatCode>
                 <c:ptCount val="3"/>
@@ -28104,25 +29202,25 @@
           </c:cat>
           <c:val>
             <c:numRef>
-              <c:f>Sheet3!$P$8:$P$10</c:f>
+              <c:f>Sheet1!$B$2:$B$4</c:f>
               <c:numCache>
                 <c:formatCode>General</c:formatCode>
                 <c:ptCount val="3"/>
                 <c:pt idx="0">
-                  <c:v>86.92</c:v>
+                  <c:v>1076.93</c:v>
                 </c:pt>
                 <c:pt idx="1">
-                  <c:v>173.78</c:v>
+                  <c:v>652.77</c:v>
                 </c:pt>
                 <c:pt idx="2">
-                  <c:v>347.31</c:v>
+                  <c:v>671.02</c:v>
                 </c:pt>
               </c:numCache>
             </c:numRef>
           </c:val>
           <c:extLst>
             <c:ext xmlns:c16="http://schemas.microsoft.com/office/drawing/2014/chart" uri="{C3380CC4-5D6E-409C-BE32-E72D297353CC}">
-              <c16:uniqueId val="{00000000-FEFD-4F72-9161-FAAEA4033394}"/>
+              <c16:uniqueId val="{00000000-809C-4E32-A9BF-7B1E7035F0B2}"/>
             </c:ext>
           </c:extLst>
         </c:ser>
@@ -28130,7 +29228,15 @@
           <c:idx val="1"/>
           <c:order val="1"/>
           <c:tx>
-            <c:v>Smartphone UL Delay</c:v>
+            <c:strRef>
+              <c:f>Sheet1!$C$1</c:f>
+              <c:strCache>
+                <c:ptCount val="1"/>
+                <c:pt idx="0">
+                  <c:v>Smartphone UL delay</c:v>
+                </c:pt>
+              </c:strCache>
+            </c:strRef>
           </c:tx>
           <c:spPr>
             <a:pattFill prst="pct25">
@@ -28149,7 +29255,7 @@
           <c:invertIfNegative val="0"/>
           <c:cat>
             <c:numRef>
-              <c:f>Sheet3!$O$8:$O$10</c:f>
+              <c:f>Sheet1!$A$2:$A$4</c:f>
               <c:numCache>
                 <c:formatCode>General</c:formatCode>
                 <c:ptCount val="3"/>
@@ -28167,25 +29273,25 @@
           </c:cat>
           <c:val>
             <c:numRef>
-              <c:f>Sheet3!$Q$8:$Q$10</c:f>
+              <c:f>Sheet1!$C$2:$C$4</c:f>
               <c:numCache>
                 <c:formatCode>General</c:formatCode>
                 <c:ptCount val="3"/>
                 <c:pt idx="0">
-                  <c:v>78.73</c:v>
+                  <c:v>79.72</c:v>
                 </c:pt>
                 <c:pt idx="1">
-                  <c:v>39.5</c:v>
+                  <c:v>39.880000000000003</c:v>
                 </c:pt>
                 <c:pt idx="2">
-                  <c:v>19.920000000000002</c:v>
+                  <c:v>20</c:v>
                 </c:pt>
               </c:numCache>
             </c:numRef>
           </c:val>
           <c:extLst>
             <c:ext xmlns:c16="http://schemas.microsoft.com/office/drawing/2014/chart" uri="{C3380CC4-5D6E-409C-BE32-E72D297353CC}">
-              <c16:uniqueId val="{00000001-FEFD-4F72-9161-FAAEA4033394}"/>
+              <c16:uniqueId val="{00000001-809C-4E32-A9BF-7B1E7035F0B2}"/>
             </c:ext>
           </c:extLst>
         </c:ser>
@@ -28199,11 +29305,11 @@
         </c:dLbls>
         <c:gapWidth val="219"/>
         <c:overlap val="-27"/>
-        <c:axId val="808236031"/>
-        <c:axId val="808225631"/>
+        <c:axId val="674931536"/>
+        <c:axId val="674936528"/>
       </c:barChart>
       <c:catAx>
-        <c:axId val="808236031"/>
+        <c:axId val="674931536"/>
         <c:scaling>
           <c:orientation val="minMax"/>
         </c:scaling>
@@ -28229,10 +29335,7 @@
                   </a:defRPr>
                 </a:pPr>
                 <a:r>
-                  <a:rPr lang="en-IN" sz="800">
-                    <a:latin typeface="Arial" panose="020B0604020202020204" pitchFamily="34" charset="0"/>
-                    <a:cs typeface="Arial" panose="020B0604020202020204" pitchFamily="34" charset="0"/>
-                  </a:rPr>
+                  <a:rPr lang="en-IN"/>
                   <a:t>Numerology</a:t>
                 </a:r>
               </a:p>
@@ -28242,8 +29345,8 @@
             <c:manualLayout>
               <c:xMode val="edge"/>
               <c:yMode val="edge"/>
-              <c:x val="0.57990243249349405"/>
-              <c:y val="0.77985866658336922"/>
+              <c:x val="0.44791035735917628"/>
+              <c:y val="0.80337486295225757"/>
             </c:manualLayout>
           </c:layout>
           <c:overlay val="0"/>
@@ -28276,7 +29379,7 @@
           </c:txPr>
         </c:title>
         <c:numFmt formatCode="General" sourceLinked="1"/>
-        <c:majorTickMark val="none"/>
+        <c:majorTickMark val="out"/>
         <c:minorTickMark val="none"/>
         <c:tickLblPos val="nextTo"/>
         <c:spPr>
@@ -28312,7 +29415,7 @@
             <a:endParaRPr lang="en-US"/>
           </a:p>
         </c:txPr>
-        <c:crossAx val="808225631"/>
+        <c:crossAx val="674936528"/>
         <c:crosses val="autoZero"/>
         <c:auto val="1"/>
         <c:lblAlgn val="ctr"/>
@@ -28320,9 +29423,11 @@
         <c:noMultiLvlLbl val="0"/>
       </c:catAx>
       <c:valAx>
-        <c:axId val="808225631"/>
+        <c:axId val="674936528"/>
         <c:scaling>
           <c:orientation val="minMax"/>
+          <c:max val="1100"/>
+          <c:min val="0"/>
         </c:scaling>
         <c:delete val="0"/>
         <c:axPos val="l"/>
@@ -28347,7 +29452,7 @@
               <a:lstStyle/>
               <a:p>
                 <a:pPr>
-                  <a:defRPr sz="700" b="0" i="0" u="none" strike="noStrike" kern="1200" baseline="0">
+                  <a:defRPr sz="1000" b="0" i="0" u="none" strike="noStrike" kern="1200" baseline="0">
                     <a:solidFill>
                       <a:schemeClr val="tx1">
                         <a:lumMod val="65000"/>
@@ -28360,23 +29465,13 @@
                   </a:defRPr>
                 </a:pPr>
                 <a:r>
-                  <a:rPr lang="en-IN" sz="700">
-                    <a:latin typeface="Arial" panose="020B0604020202020204" pitchFamily="34" charset="0"/>
-                    <a:cs typeface="Arial" panose="020B0604020202020204" pitchFamily="34" charset="0"/>
-                  </a:rPr>
-                  <a:t>Avg Delay and Throughput</a:t>
+                  <a:rPr lang="en-IN" sz="800" baseline="0"/>
+                  <a:t>Average delay (ms)</a:t>
                 </a:r>
+                <a:endParaRPr lang="en-IN" sz="800"/>
               </a:p>
             </c:rich>
           </c:tx>
-          <c:layout>
-            <c:manualLayout>
-              <c:xMode val="edge"/>
-              <c:yMode val="edge"/>
-              <c:x val="4.5941216807358541E-2"/>
-              <c:y val="0.10481132430045291"/>
-            </c:manualLayout>
-          </c:layout>
           <c:overlay val="0"/>
           <c:spPr>
             <a:noFill/>
@@ -28390,7 +29485,7 @@
             <a:lstStyle/>
             <a:p>
               <a:pPr>
-                <a:defRPr sz="700" b="0" i="0" u="none" strike="noStrike" kern="1200" baseline="0">
+                <a:defRPr sz="1000" b="0" i="0" u="none" strike="noStrike" kern="1200" baseline="0">
                   <a:solidFill>
                     <a:schemeClr val="tx1">
                       <a:lumMod val="65000"/>
@@ -28407,7 +29502,7 @@
           </c:txPr>
         </c:title>
         <c:numFmt formatCode="General" sourceLinked="1"/>
-        <c:majorTickMark val="none"/>
+        <c:majorTickMark val="out"/>
         <c:minorTickMark val="none"/>
         <c:tickLblPos val="nextTo"/>
         <c:spPr>
@@ -28422,24 +29517,25 @@
           <a:lstStyle/>
           <a:p>
             <a:pPr>
-              <a:defRPr sz="800" b="0" i="0" u="none" strike="noStrike" kern="1200" baseline="0">
+              <a:defRPr sz="900" b="0" i="0" u="none" strike="noStrike" kern="1200" baseline="0">
                 <a:solidFill>
                   <a:schemeClr val="tx1">
                     <a:lumMod val="65000"/>
                     <a:lumOff val="35000"/>
                   </a:schemeClr>
                 </a:solidFill>
-                <a:latin typeface="Arial" panose="020B0604020202020204" pitchFamily="34" charset="0"/>
+                <a:latin typeface="+mn-lt"/>
                 <a:ea typeface="+mn-ea"/>
-                <a:cs typeface="Arial" panose="020B0604020202020204" pitchFamily="34" charset="0"/>
+                <a:cs typeface="+mn-cs"/>
               </a:defRPr>
             </a:pPr>
             <a:endParaRPr lang="en-US"/>
           </a:p>
         </c:txPr>
-        <c:crossAx val="808236031"/>
+        <c:crossAx val="674931536"/>
         <c:crosses val="autoZero"/>
         <c:crossBetween val="between"/>
+        <c:majorUnit val="150"/>
       </c:valAx>
       <c:spPr>
         <a:noFill/>
@@ -28455,10 +29551,10 @@
         <c:manualLayout>
           <c:xMode val="edge"/>
           <c:yMode val="edge"/>
-          <c:x val="0"/>
-          <c:y val="0.77877403713306037"/>
-          <c:w val="0.51268528203368835"/>
-          <c:h val="0.21512281974823333"/>
+          <c:x val="3.0935661775146586E-4"/>
+          <c:y val="0.8278526455594446"/>
+          <c:w val="0.46095795587628297"/>
+          <c:h val="0.13173726701883784"/>
         </c:manualLayout>
       </c:layout>
       <c:overlay val="0"/>
@@ -28481,9 +29577,9 @@
                   <a:lumOff val="35000"/>
                 </a:schemeClr>
               </a:solidFill>
-              <a:latin typeface="Arial" panose="020B0604020202020204" pitchFamily="34" charset="0"/>
+              <a:latin typeface="+mn-lt"/>
               <a:ea typeface="+mn-ea"/>
-              <a:cs typeface="Arial" panose="020B0604020202020204" pitchFamily="34" charset="0"/>
+              <a:cs typeface="+mn-cs"/>
             </a:defRPr>
           </a:pPr>
           <a:endParaRPr lang="en-US"/>

</xml_diff>